<commit_message>
(fix): generacion de codigo de contrato
</commit_message>
<xml_diff>
--- a/backend/storage/plantillas/01. ENCOFRADOS INNOVA/01. CONTRATOS (CC)/USOS V2.docx
+++ b/backend/storage/plantillas/01. ENCOFRADOS INNOVA/01. CONTRATOS (CC)/USOS V2.docx
@@ -558,19 +558,6 @@
     </w:p>
     <w:p>
       <w:pPr>
-        <w:pStyle w:val="Default"/>
-        <w:jc w:val="both"/>
-        <w:rPr>
-          <w:bCs/>
-          <w:color w:val="auto"/>
-          <w:sz w:val="20"/>
-          <w:szCs w:val="20"/>
-        </w:rPr>
-      </w:pPr>
-      <w:bookmarkStart w:id="0" w:name="_Hlk117698347"/>
-    </w:p>
-    <w:p>
-      <w:pPr>
         <w:pStyle w:val="Prrafodelista"/>
         <w:spacing w:after="0" w:line="240" w:lineRule="auto"/>
         <w:ind w:left="142"/>
@@ -583,6 +570,7 @@
           <w:u w:val="single"/>
         </w:rPr>
       </w:pPr>
+      <w:bookmarkStart w:id="0" w:name="_Hlk117698347"/>
       <w:r>
         <w:rPr>
           <w:rFonts w:cs="Calibri"/>
@@ -1759,7 +1747,6 @@
           <w:sz w:val="20"/>
           <w:szCs w:val="20"/>
         </w:rPr>
-        <w:lastRenderedPageBreak/>
         <w:t>({tramos_2m} y {tramos_1m}).</w:t>
       </w:r>
     </w:p>
@@ -1782,6 +1769,7 @@
           <w:sz w:val="20"/>
           <w:szCs w:val="20"/>
         </w:rPr>
+        <w:lastRenderedPageBreak/>
         <w:t>{/equipos}</w:t>
       </w:r>
     </w:p>
@@ -2497,19 +2485,6 @@
     <w:p>
       <w:pPr>
         <w:pStyle w:val="Default"/>
-        <w:ind w:left="142"/>
-        <w:jc w:val="both"/>
-        <w:rPr>
-          <w:b/>
-          <w:bCs/>
-          <w:sz w:val="20"/>
-          <w:szCs w:val="20"/>
-        </w:rPr>
-      </w:pPr>
-    </w:p>
-    <w:p>
-      <w:pPr>
-        <w:pStyle w:val="Default"/>
         <w:jc w:val="both"/>
         <w:rPr>
           <w:b/>
@@ -2997,7 +2972,6 @@
           <w:sz w:val="20"/>
           <w:szCs w:val="20"/>
         </w:rPr>
-        <w:lastRenderedPageBreak/>
         <w:t>Detalle de alquiler de puntales:</w:t>
       </w:r>
     </w:p>
@@ -3127,6 +3101,7 @@
                 <w:sz w:val="20"/>
                 <w:szCs w:val="20"/>
               </w:rPr>
+              <w:lastRenderedPageBreak/>
               <w:t>{#puntales}{descripcion}</w:t>
             </w:r>
           </w:p>
@@ -4514,7 +4489,6 @@
           <w:sz w:val="20"/>
           <w:szCs w:val="20"/>
         </w:rPr>
-        <w:lastRenderedPageBreak/>
         <w:t xml:space="preserve">Transporte de DEVOLUCIÓN: </w:t>
       </w:r>
       <w:r>
@@ -4582,6 +4556,7 @@
           <w:sz w:val="20"/>
           <w:szCs w:val="20"/>
         </w:rPr>
+        <w:lastRenderedPageBreak/>
         <w:t>{/tarifa_transporte}</w:t>
       </w:r>
     </w:p>
@@ -5016,6 +4991,7 @@
           <w:szCs w:val="20"/>
           <w:u w:val="single"/>
         </w:rPr>
+        <w:lastRenderedPageBreak/>
         <w:t>CONDICIONES DE ALQUILER</w:t>
       </w:r>
     </w:p>
@@ -5635,8 +5611,16 @@
           <w:sz w:val="20"/>
           <w:szCs w:val="20"/>
         </w:rPr>
+        <w:t xml:space="preserve">En caso lo requiera el Cliente, el material se podrá enviar en paquetes, enzunchados o no, con listones de madera, parihuelas y/o canastas metálicas. Dichos equipos deberán ser custodiados por el cliente </w:t>
+      </w:r>
+      <w:r>
+        <w:rPr>
+          <w:color w:val="auto"/>
+          <w:sz w:val="20"/>
+          <w:szCs w:val="20"/>
+        </w:rPr>
         <w:lastRenderedPageBreak/>
-        <w:t>En caso lo requiera el Cliente, el material se podrá enviar en paquetes, enzunchados o no, con listones de madera, parihuelas y/o canastas metálicas. Dichos equipos deberán ser custodiados por el cliente en obra y devueltos a nuestros almacenes en un plazo máximo de 30 días calendarios desde la entrega del equipo. En caso de no realizarse dicha devolución, se facturará su venta según los precios de reposición indicados en el Anexo 1 del presente Contrato de Alquiler.</w:t>
+        <w:t>en obra y devueltos a nuestros almacenes en un plazo máximo de 30 días calendarios desde la entrega del equipo. En caso de no realizarse dicha devolución, se facturará su venta según los precios de reposición indicados en el Anexo 1 del presente Contrato de Alquiler.</w:t>
       </w:r>
     </w:p>
     <w:p>
@@ -6128,16 +6112,7 @@
           <w:sz w:val="20"/>
           <w:szCs w:val="20"/>
         </w:rPr>
-        <w:t xml:space="preserve">Cliente tiene 5 días hábiles para el descargo si fuera el caso y la aceptación de esta, posterior a ello ENCOFRADOS INNOVA S.A.C procederá a enviar la factura. La facturación se enviará junto al Status de la obra y el Stock de la Obra actualizados a la fecha de envío. El Status detalla lo facturado y el detalle de los pagos del Cliente, en cambio el Stock detalla el equipo que el Cliente aún tiene en obra. ENCOFRADOS INNOVA S.A.C valoriza en base al despiece del equipo en alquiler y los precios unitarios diarios de las piezas alquiladas. Los precios unitarios diarios de las piezas alquiladas se hallan utilizando el precio mensual de la totalidad del equipo alquilado y los precios de reposición unitarios que se describen en </w:t>
-      </w:r>
-      <w:r>
-        <w:rPr>
-          <w:color w:val="auto"/>
-          <w:sz w:val="20"/>
-          <w:szCs w:val="20"/>
-        </w:rPr>
-        <w:lastRenderedPageBreak/>
-        <w:t>el Anexo 1.</w:t>
+        <w:t>Cliente tiene 5 días hábiles para el descargo si fuera el caso y la aceptación de esta, posterior a ello ENCOFRADOS INNOVA S.A.C procederá a enviar la factura. La facturación se enviará junto al Status de la obra y el Stock de la Obra actualizados a la fecha de envío. El Status detalla lo facturado y el detalle de los pagos del Cliente, en cambio el Stock detalla el equipo que el Cliente aún tiene en obra. ENCOFRADOS INNOVA S.A.C valoriza en base al despiece del equipo en alquiler y los precios unitarios diarios de las piezas alquiladas. Los precios unitarios diarios de las piezas alquiladas se hallan utilizando el precio mensual de la totalidad del equipo alquilado y los precios de reposición unitarios que se describen en el Anexo 1.</w:t>
       </w:r>
     </w:p>
     <w:p>
@@ -6160,6 +6135,7 @@
           <w:sz w:val="20"/>
           <w:szCs w:val="20"/>
         </w:rPr>
+        <w:lastRenderedPageBreak/>
         <w:t>Si el Cliente genera valorizaciones para la aceptación de las facturas que emite ENCOFRADOS INNOVA S.A.C, deberá emitir las valorizaciones respectivas hasta el quinto día hábil de recibidas las valorizaciones enviadas de oficina técnica de ENCOFRADOS INNOVA S.A.C por cualquier medio (físico, e-mail, según coordinación con el Cliente) con el fin de compatibilizar las mismas. Quedará a criterio de ENCOFRADOS INNOVA SAC la suspensión automática en la atención de pedidos adicionales solicitados por el Cliente en caso de incumplimiento de la presente cláusula.</w:t>
       </w:r>
     </w:p>
@@ -6508,6 +6484,7 @@
           <w:sz w:val="20"/>
           <w:szCs w:val="20"/>
         </w:rPr>
+        <w:lastRenderedPageBreak/>
         <w:t>6.1.</w:t>
       </w:r>
       <w:r>
@@ -7098,73 +7075,72 @@
           <w:szCs w:val="20"/>
           <w:u w:val="single"/>
         </w:rPr>
-        <w:t xml:space="preserve">proporcionará instrucciones generales, catálogos, manuales de montaje, planos estándar de montaje de material, colaborando además con el Cliente con los planos </w:t>
-      </w:r>
-      <w:r>
-        <w:rPr>
-          <w:rFonts w:cs="Calibri"/>
-          <w:sz w:val="20"/>
-          <w:szCs w:val="20"/>
-          <w:u w:val="single"/>
+        <w:t>proporcionará instrucciones generales, catálogos, manuales de montaje, planos estándar de montaje de material, colaborando además con el Cliente con los planos específicos de los proyectos.</w:t>
+      </w:r>
+      <w:r>
+        <w:rPr>
+          <w:rFonts w:cs="Calibri"/>
+          <w:sz w:val="20"/>
+          <w:szCs w:val="20"/>
+        </w:rPr>
+        <w:t xml:space="preserve"> En caso </w:t>
+      </w:r>
+      <w:r>
+        <w:rPr>
+          <w:rFonts w:cs="Calibri"/>
+          <w:sz w:val="20"/>
+          <w:szCs w:val="20"/>
+        </w:rPr>
+        <w:t xml:space="preserve">de </w:t>
+      </w:r>
+      <w:r>
+        <w:rPr>
+          <w:rFonts w:cs="Calibri"/>
+          <w:sz w:val="20"/>
+          <w:szCs w:val="20"/>
+        </w:rPr>
+        <w:t>que el Cliente requiera documentación distinta a la ya establecida, ENCOFRADOS INNOVA S.A.C analizará la factibilidad de entrega de estos.</w:t>
+      </w:r>
+      <w:r>
+        <w:rPr>
+          <w:rFonts w:cs="Calibri"/>
+          <w:sz w:val="20"/>
+          <w:szCs w:val="20"/>
+        </w:rPr>
+        <w:t xml:space="preserve"> </w:t>
+      </w:r>
+      <w:r>
+        <w:rPr>
+          <w:rFonts w:cs="Calibri"/>
+          <w:sz w:val="20"/>
+          <w:szCs w:val="20"/>
+        </w:rPr>
+        <w:t>Cabe resaltar</w:t>
+      </w:r>
+      <w:r>
+        <w:rPr>
+          <w:rFonts w:cs="Calibri"/>
+          <w:sz w:val="20"/>
+          <w:szCs w:val="20"/>
+        </w:rPr>
+        <w:t xml:space="preserve"> </w:t>
+      </w:r>
+      <w:r>
+        <w:rPr>
+          <w:rFonts w:cs="Calibri"/>
+          <w:sz w:val="20"/>
+          <w:szCs w:val="20"/>
+        </w:rPr>
+        <w:t xml:space="preserve">que, una vez suministrado </w:t>
+      </w:r>
+      <w:r>
+        <w:rPr>
+          <w:rFonts w:cs="Calibri"/>
+          <w:sz w:val="20"/>
+          <w:szCs w:val="20"/>
         </w:rPr>
         <w:lastRenderedPageBreak/>
-        <w:t>específicos de los proyectos.</w:t>
-      </w:r>
-      <w:r>
-        <w:rPr>
-          <w:rFonts w:cs="Calibri"/>
-          <w:sz w:val="20"/>
-          <w:szCs w:val="20"/>
-        </w:rPr>
-        <w:t xml:space="preserve"> En caso </w:t>
-      </w:r>
-      <w:r>
-        <w:rPr>
-          <w:rFonts w:cs="Calibri"/>
-          <w:sz w:val="20"/>
-          <w:szCs w:val="20"/>
-        </w:rPr>
-        <w:t xml:space="preserve">de </w:t>
-      </w:r>
-      <w:r>
-        <w:rPr>
-          <w:rFonts w:cs="Calibri"/>
-          <w:sz w:val="20"/>
-          <w:szCs w:val="20"/>
-        </w:rPr>
-        <w:t>que el Cliente requiera documentación distinta a la ya establecida, ENCOFRADOS INNOVA S.A.C analizará la factibilidad de entrega de estos.</w:t>
-      </w:r>
-      <w:r>
-        <w:rPr>
-          <w:rFonts w:cs="Calibri"/>
-          <w:sz w:val="20"/>
-          <w:szCs w:val="20"/>
-        </w:rPr>
-        <w:t xml:space="preserve"> </w:t>
-      </w:r>
-      <w:r>
-        <w:rPr>
-          <w:rFonts w:cs="Calibri"/>
-          <w:sz w:val="20"/>
-          <w:szCs w:val="20"/>
-        </w:rPr>
-        <w:t>Cabe resaltar</w:t>
-      </w:r>
-      <w:r>
-        <w:rPr>
-          <w:rFonts w:cs="Calibri"/>
-          <w:sz w:val="20"/>
-          <w:szCs w:val="20"/>
-        </w:rPr>
-        <w:t xml:space="preserve"> </w:t>
-      </w:r>
-      <w:r>
-        <w:rPr>
-          <w:rFonts w:cs="Calibri"/>
-          <w:sz w:val="20"/>
-          <w:szCs w:val="20"/>
-        </w:rPr>
-        <w:t>que, una vez suministrado el material en obra, se da por hecho la aprobación del Cliente respecto a todos los documen</w:t>
+        <w:t>el material en obra, se da por hecho la aprobación del Cliente respecto a todos los documen</w:t>
       </w:r>
       <w:r>
         <w:rPr>
@@ -7884,7 +7860,6 @@
           <w:sz w:val="20"/>
           <w:szCs w:val="20"/>
         </w:rPr>
-        <w:lastRenderedPageBreak/>
         <w:tab/>
       </w:r>
     </w:p>
@@ -8124,15 +8099,7 @@
           <w:sz w:val="20"/>
           <w:szCs w:val="20"/>
         </w:rPr>
-        <w:t xml:space="preserve">Los riesgos sobre los equipos arrendados, desde el momento de su entrega hasta su devolución al almacén de ENCOFRADOS INNOVA S.A.C corren exclusivamente por cuenta del Cliente. ENCOFRADOS INNOVA S.A.C usará todos los medios razonables para la entrega de los equipos, pero no asumirá responsabilidad por pérdida o daño provenientes del retraso e incumplimiento del Contrato por razones de falta de información, incendios, huelgas, demoras en transporte, regulaciones gubernamentales y/o por ningún otro motivo. El Cliente será enteramente responsable y exonera expresamente a ENCOFRADOS INNOVA S.A.C de toda responsabilidad por los daños y perjuicios que, como resultados del uso, manejo, funcionamiento y/o posesión de los equipos puedan causarse a sus empleados, agentes, subcontratistas o cualquier otra persona que los maneje, así como en general a cualquiera otra persona que pudiera verse afectada, sin limitación alguna. El Cliente exonera expresamente a ENCOFRADOS INNOVA S.A.C de toda responsabilidad que surja por daños directos, indirectos, o de cualquier otra índole causada al cliente y/o a cualquier tercero. Asimismo, el Cliente </w:t>
-      </w:r>
-      <w:r>
-        <w:rPr>
-          <w:sz w:val="20"/>
-          <w:szCs w:val="20"/>
-        </w:rPr>
-        <w:lastRenderedPageBreak/>
-        <w:t>deberá defender y resguardar los equipos arrendados, e indemnizar a ENCOFRADOS INNOVA S.A.C en caso de cualquier demanda o acción (sea que ésta se fundamente o no en la actuación dolosa o culposa del Cliente).</w:t>
+        <w:t>Los riesgos sobre los equipos arrendados, desde el momento de su entrega hasta su devolución al almacén de ENCOFRADOS INNOVA S.A.C corren exclusivamente por cuenta del Cliente. ENCOFRADOS INNOVA S.A.C usará todos los medios razonables para la entrega de los equipos, pero no asumirá responsabilidad por pérdida o daño provenientes del retraso e incumplimiento del Contrato por razones de falta de información, incendios, huelgas, demoras en transporte, regulaciones gubernamentales y/o por ningún otro motivo. El Cliente será enteramente responsable y exonera expresamente a ENCOFRADOS INNOVA S.A.C de toda responsabilidad por los daños y perjuicios que, como resultados del uso, manejo, funcionamiento y/o posesión de los equipos puedan causarse a sus empleados, agentes, subcontratistas o cualquier otra persona que los maneje, así como en general a cualquiera otra persona que pudiera verse afectada, sin limitación alguna. El Cliente exonera expresamente a ENCOFRADOS INNOVA S.A.C de toda responsabilidad que surja por daños directos, indirectos, o de cualquier otra índole causada al cliente y/o a cualquier tercero. Asimismo, el Cliente deberá defender y resguardar los equipos arrendados, e indemnizar a ENCOFRADOS INNOVA S.A.C en caso de cualquier demanda o acción (sea que ésta se fundamente o no en la actuación dolosa o culposa del Cliente).</w:t>
       </w:r>
     </w:p>
     <w:p>
@@ -8176,6 +8143,7 @@
           <w:sz w:val="20"/>
           <w:szCs w:val="20"/>
         </w:rPr>
+        <w:lastRenderedPageBreak/>
         <w:t xml:space="preserve">POLÍTICA DE SUPERVISIÓN: </w:t>
       </w:r>
       <w:r>
@@ -8429,15 +8397,7 @@
           <w:sz w:val="20"/>
           <w:szCs w:val="20"/>
         </w:rPr>
-        <w:t xml:space="preserve">así como la cancelación de la deuda pendiente por alquiler y deuda por el material NO DEVUELTO o IRREPARABLE, si es que </w:t>
-      </w:r>
-      <w:r>
-        <w:rPr>
-          <w:sz w:val="20"/>
-          <w:szCs w:val="20"/>
-        </w:rPr>
-        <w:lastRenderedPageBreak/>
-        <w:t>se diera el caso.</w:t>
+        <w:t>así como la cancelación de la deuda pendiente por alquiler y deuda por el material NO DEVUELTO o IRREPARABLE, si es que se diera el caso.</w:t>
       </w:r>
       <w:r>
         <w:rPr>
@@ -8503,6 +8463,7 @@
           <w:sz w:val="20"/>
           <w:szCs w:val="20"/>
         </w:rPr>
+        <w:lastRenderedPageBreak/>
         <w:t xml:space="preserve">En cuanto al procedimiento de solicitud de devolución de garantías, deben enviar un correo a </w:t>
       </w:r>
       <w:hyperlink r:id="rId9" w:history="1">
@@ -11313,7 +11274,7 @@
         <v:path o:extrusionok="f" gradientshapeok="t" o:connecttype="rect"/>
         <o:lock v:ext="edit" aspectratio="t"/>
       </v:shapetype>
-      <v:shape id="_x0000_i1119" type="#_x0000_t75" style="width:295.8pt;height:9in;visibility:visible;mso-wrap-style:square" o:bullet="t">
+      <v:shape id="_x0000_i1033" type="#_x0000_t75" style="width:295.8pt;height:9in;visibility:visible;mso-wrap-style:square" o:bullet="t">
         <v:imagedata r:id="rId1" o:title=""/>
       </v:shape>
     </w:pict>

</xml_diff>

<commit_message>
fix PLANTILLA V2 ENCOFRADOS
</commit_message>
<xml_diff>
--- a/backend/storage/plantillas/01. ENCOFRADOS INNOVA/01. CONTRATOS (CC)/USOS V2.docx
+++ b/backend/storage/plantillas/01. ENCOFRADOS INNOVA/01. CONTRATOS (CC)/USOS V2.docx
@@ -49,30 +49,14 @@
           <w:color w:val="auto"/>
           <w:szCs w:val="20"/>
         </w:rPr>
-        <w:t>{#</w:t>
-      </w:r>
-      <w:proofErr w:type="gramStart"/>
-      <w:r>
-        <w:rPr>
-          <w:color w:val="auto"/>
-          <w:szCs w:val="20"/>
-        </w:rPr>
-        <w:t>fecha}</w:t>
-      </w:r>
-      <w:r>
-        <w:rPr>
-          <w:color w:val="auto"/>
-          <w:szCs w:val="20"/>
-        </w:rPr>
-        <w:t>Lima</w:t>
-      </w:r>
-      <w:proofErr w:type="gramEnd"/>
-      <w:r>
-        <w:rPr>
-          <w:color w:val="auto"/>
-          <w:szCs w:val="20"/>
-        </w:rPr>
-        <w:t xml:space="preserve">, </w:t>
+        <w:t>{#fecha}</w:t>
+      </w:r>
+      <w:r>
+        <w:rPr>
+          <w:color w:val="auto"/>
+          <w:szCs w:val="20"/>
+        </w:rPr>
+        <w:t xml:space="preserve">Lima, </w:t>
       </w:r>
       <w:r>
         <w:rPr>
@@ -806,27 +790,7 @@
           <w:sz w:val="20"/>
           <w:szCs w:val="20"/>
         </w:rPr>
-        <w:t>CP{#</w:t>
-      </w:r>
-      <w:proofErr w:type="gramStart"/>
-      <w:r>
-        <w:rPr>
-          <w:b/>
-          <w:bCs/>
-          <w:sz w:val="20"/>
-          <w:szCs w:val="20"/>
-        </w:rPr>
-        <w:t>cotizacion}{</w:t>
-      </w:r>
-      <w:proofErr w:type="gramEnd"/>
-      <w:r>
-        <w:rPr>
-          <w:b/>
-          <w:bCs/>
-          <w:sz w:val="20"/>
-          <w:szCs w:val="20"/>
-        </w:rPr>
-        <w:t xml:space="preserve">cp}{/cotizacion}: </w:t>
+        <w:t xml:space="preserve">CP{#cotizacion}{cp}{/cotizacion}: </w:t>
       </w:r>
       <w:r>
         <w:rPr>
@@ -1118,19 +1082,8 @@
           <w:sz w:val="20"/>
           <w:szCs w:val="20"/>
         </w:rPr>
-        <w:t>{#</w:t>
-      </w:r>
-      <w:proofErr w:type="gramStart"/>
-      <w:r>
-        <w:rPr>
-          <w:b/>
-          <w:color w:val="auto"/>
-          <w:sz w:val="20"/>
-          <w:szCs w:val="20"/>
-        </w:rPr>
-        <w:t>cotizacion}{</w:t>
-      </w:r>
-      <w:proofErr w:type="gramEnd"/>
+        <w:t>{#cotizacion}{</w:t>
+      </w:r>
       <w:r>
         <w:rPr>
           <w:b/>
@@ -1194,17 +1147,7 @@
           <w:sz w:val="20"/>
           <w:szCs w:val="20"/>
         </w:rPr>
-        <w:t>tiempo_alquiler_</w:t>
-      </w:r>
-      <w:proofErr w:type="gramStart"/>
-      <w:r>
-        <w:rPr>
-          <w:b/>
-          <w:bCs/>
-          <w:sz w:val="20"/>
-          <w:szCs w:val="20"/>
-        </w:rPr>
-        <w:t>dias</w:t>
+        <w:t>tiempo_alquiler_dias</w:t>
       </w:r>
       <w:proofErr w:type="spellEnd"/>
       <w:r>
@@ -1214,17 +1157,7 @@
           <w:sz w:val="20"/>
           <w:szCs w:val="20"/>
         </w:rPr>
-        <w:t>}{</w:t>
-      </w:r>
-      <w:proofErr w:type="gramEnd"/>
-      <w:r>
-        <w:rPr>
-          <w:b/>
-          <w:bCs/>
-          <w:sz w:val="20"/>
-          <w:szCs w:val="20"/>
-        </w:rPr>
-        <w:t>/</w:t>
+        <w:t>}{/</w:t>
       </w:r>
       <w:proofErr w:type="spellStart"/>
       <w:r>
@@ -1517,7 +1450,6 @@
         </w:rPr>
         <w:t>#</w:t>
       </w:r>
-      <w:proofErr w:type="gramStart"/>
       <w:r>
         <w:rPr>
           <w:b/>
@@ -1534,17 +1466,7 @@
           <w:sz w:val="20"/>
           <w:szCs w:val="20"/>
         </w:rPr>
-        <w:t>{</w:t>
-      </w:r>
-      <w:proofErr w:type="gramEnd"/>
-      <w:r>
-        <w:rPr>
-          <w:b/>
-          <w:bCs/>
-          <w:sz w:val="20"/>
-          <w:szCs w:val="20"/>
-        </w:rPr>
-        <w:t>cp}{/cotizacion}</w:t>
+        <w:t>{cp}{/cotizacion}</w:t>
       </w:r>
       <w:r>
         <w:rPr>
@@ -1841,27 +1763,7 @@
           <w:sz w:val="20"/>
           <w:szCs w:val="20"/>
         </w:rPr>
-        <w:t>{#</w:t>
-      </w:r>
-      <w:proofErr w:type="gramStart"/>
-      <w:r>
-        <w:rPr>
-          <w:b/>
-          <w:color w:val="auto"/>
-          <w:sz w:val="20"/>
-          <w:szCs w:val="20"/>
-        </w:rPr>
-        <w:t>cotizacion}{</w:t>
-      </w:r>
-      <w:proofErr w:type="gramEnd"/>
-      <w:r>
-        <w:rPr>
-          <w:b/>
-          <w:color w:val="auto"/>
-          <w:sz w:val="20"/>
-          <w:szCs w:val="20"/>
-        </w:rPr>
-        <w:t xml:space="preserve">sub_total_con_descuento_sin_igv} </w:t>
+        <w:t xml:space="preserve">{#cotizacion}{subtotal_con_descuento_sin_igv} </w:t>
       </w:r>
       <w:r>
         <w:rPr>
@@ -1907,17 +1809,7 @@
           <w:sz w:val="20"/>
           <w:szCs w:val="20"/>
         </w:rPr>
-        <w:t>tiempo_alquiler_</w:t>
-      </w:r>
-      <w:proofErr w:type="gramStart"/>
-      <w:r>
-        <w:rPr>
-          <w:b/>
-          <w:bCs/>
-          <w:sz w:val="20"/>
-          <w:szCs w:val="20"/>
-        </w:rPr>
-        <w:t>dias</w:t>
+        <w:t>tiempo_alquiler_dias</w:t>
       </w:r>
       <w:proofErr w:type="spellEnd"/>
       <w:r>
@@ -1927,17 +1819,7 @@
           <w:sz w:val="20"/>
           <w:szCs w:val="20"/>
         </w:rPr>
-        <w:t>}{</w:t>
-      </w:r>
-      <w:proofErr w:type="gramEnd"/>
-      <w:r>
-        <w:rPr>
-          <w:b/>
-          <w:bCs/>
-          <w:sz w:val="20"/>
-          <w:szCs w:val="20"/>
-        </w:rPr>
-        <w:t>/</w:t>
+        <w:t>}{/</w:t>
       </w:r>
       <w:proofErr w:type="spellStart"/>
       <w:r>
@@ -2209,27 +2091,7 @@
           <w:sz w:val="20"/>
           <w:szCs w:val="20"/>
         </w:rPr>
-        <w:t>CP{#</w:t>
-      </w:r>
-      <w:proofErr w:type="gramStart"/>
-      <w:r>
-        <w:rPr>
-          <w:b/>
-          <w:bCs/>
-          <w:sz w:val="20"/>
-          <w:szCs w:val="20"/>
-        </w:rPr>
-        <w:t>cotizacion}{</w:t>
-      </w:r>
-      <w:proofErr w:type="gramEnd"/>
-      <w:r>
-        <w:rPr>
-          <w:b/>
-          <w:bCs/>
-          <w:sz w:val="20"/>
-          <w:szCs w:val="20"/>
-        </w:rPr>
-        <w:t xml:space="preserve">cp}{/cotizacion}: </w:t>
+        <w:t xml:space="preserve">CP{#cotizacion}{cp}{/cotizacion}: </w:t>
       </w:r>
       <w:r>
         <w:rPr>
@@ -2495,27 +2357,7 @@
           <w:sz w:val="20"/>
           <w:szCs w:val="20"/>
         </w:rPr>
-        <w:t>{#</w:t>
-      </w:r>
-      <w:proofErr w:type="gramStart"/>
-      <w:r>
-        <w:rPr>
-          <w:b/>
-          <w:color w:val="auto"/>
-          <w:sz w:val="20"/>
-          <w:szCs w:val="20"/>
-        </w:rPr>
-        <w:t>cotizacion}{</w:t>
-      </w:r>
-      <w:proofErr w:type="gramEnd"/>
-      <w:r>
-        <w:rPr>
-          <w:b/>
-          <w:color w:val="auto"/>
-          <w:sz w:val="20"/>
-          <w:szCs w:val="20"/>
-        </w:rPr>
-        <w:t xml:space="preserve">sub_total_con_descuento_sin_igv} </w:t>
+        <w:t xml:space="preserve">{#cotizacion}{sub_total_con_descuento_sin_igv} </w:t>
       </w:r>
       <w:r>
         <w:rPr>
@@ -2561,17 +2403,7 @@
           <w:sz w:val="20"/>
           <w:szCs w:val="20"/>
         </w:rPr>
-        <w:t>tiempo_alquiler_</w:t>
-      </w:r>
-      <w:proofErr w:type="gramStart"/>
-      <w:r>
-        <w:rPr>
-          <w:b/>
-          <w:bCs/>
-          <w:sz w:val="20"/>
-          <w:szCs w:val="20"/>
-        </w:rPr>
-        <w:t>dias</w:t>
+        <w:t>tiempo_alquiler_dias</w:t>
       </w:r>
       <w:proofErr w:type="spellEnd"/>
       <w:r>
@@ -2581,17 +2413,7 @@
           <w:sz w:val="20"/>
           <w:szCs w:val="20"/>
         </w:rPr>
-        <w:t>}{</w:t>
-      </w:r>
-      <w:proofErr w:type="gramEnd"/>
-      <w:r>
-        <w:rPr>
-          <w:b/>
-          <w:bCs/>
-          <w:sz w:val="20"/>
-          <w:szCs w:val="20"/>
-        </w:rPr>
-        <w:t>/</w:t>
+        <w:t>}{/</w:t>
       </w:r>
       <w:proofErr w:type="spellStart"/>
       <w:r>
@@ -2749,38 +2571,31 @@
         <w:ind w:left="142"/>
         <w:jc w:val="both"/>
         <w:rPr>
-          <w:sz w:val="20"/>
-          <w:szCs w:val="20"/>
-        </w:rPr>
-      </w:pPr>
-      <w:r>
-        <w:rPr>
-          <w:b/>
-          <w:bCs/>
-          <w:sz w:val="20"/>
-          <w:szCs w:val="20"/>
-        </w:rPr>
-        <w:t>CP{#</w:t>
-      </w:r>
-      <w:proofErr w:type="gramStart"/>
-      <w:r>
-        <w:rPr>
-          <w:b/>
-          <w:bCs/>
-          <w:sz w:val="20"/>
-          <w:szCs w:val="20"/>
-        </w:rPr>
-        <w:t>cotizacion}{</w:t>
-      </w:r>
-      <w:proofErr w:type="gramEnd"/>
-      <w:r>
-        <w:rPr>
-          <w:b/>
-          <w:bCs/>
-          <w:sz w:val="20"/>
-          <w:szCs w:val="20"/>
-        </w:rPr>
-        <w:t xml:space="preserve">cp}{/cotizacion}: </w:t>
+          <w:b/>
+          <w:bCs/>
+          <w:sz w:val="20"/>
+          <w:szCs w:val="20"/>
+        </w:rPr>
+      </w:pPr>
+    </w:p>
+    <w:p>
+      <w:pPr>
+        <w:pStyle w:val="Default"/>
+        <w:ind w:left="142"/>
+        <w:jc w:val="both"/>
+        <w:rPr>
+          <w:sz w:val="20"/>
+          <w:szCs w:val="20"/>
+        </w:rPr>
+      </w:pPr>
+      <w:r>
+        <w:rPr>
+          <w:b/>
+          <w:bCs/>
+          <w:sz w:val="20"/>
+          <w:szCs w:val="20"/>
+        </w:rPr>
+        <w:t xml:space="preserve">CP{#cotizacion}{cp}{/cotizacion}: </w:t>
       </w:r>
       <w:r>
         <w:rPr>
@@ -2823,48 +2638,12 @@
         <w:jc w:val="both"/>
         <w:rPr>
           <w:rFonts w:cs="Calibri"/>
-          <w:b/>
-          <w:bCs/>
           <w:color w:val="000000"/>
           <w:sz w:val="20"/>
           <w:szCs w:val="20"/>
-        </w:rPr>
-      </w:pPr>
-      <w:r>
-        <w:rPr>
-          <w:rFonts w:cs="Calibri"/>
-          <w:b/>
-          <w:bCs/>
-          <w:color w:val="000000"/>
-          <w:sz w:val="20"/>
-          <w:szCs w:val="20"/>
-        </w:rPr>
-        <w:t>Zona {zona} – {</w:t>
-      </w:r>
-      <w:proofErr w:type="spellStart"/>
-      <w:r>
-        <w:rPr>
-          <w:rFonts w:cs="Calibri"/>
-          <w:b/>
-          <w:bCs/>
-          <w:color w:val="000000"/>
-          <w:sz w:val="20"/>
-          <w:szCs w:val="20"/>
-        </w:rPr>
-        <w:t>nota_zona</w:t>
-      </w:r>
-      <w:proofErr w:type="spellEnd"/>
-      <w:r>
-        <w:rPr>
-          <w:rFonts w:cs="Calibri"/>
-          <w:b/>
-          <w:bCs/>
-          <w:color w:val="000000"/>
-          <w:sz w:val="20"/>
-          <w:szCs w:val="20"/>
-        </w:rPr>
-        <w:t>}</w:t>
-      </w:r>
+          <w:u w:val="single"/>
+        </w:rPr>
+      </w:pPr>
     </w:p>
     <w:p>
       <w:pPr>
@@ -2874,6 +2653,73 @@
         <w:jc w:val="both"/>
         <w:rPr>
           <w:rFonts w:cs="Calibri"/>
+          <w:b/>
+          <w:bCs/>
+          <w:color w:val="000000"/>
+          <w:sz w:val="20"/>
+          <w:szCs w:val="20"/>
+        </w:rPr>
+      </w:pPr>
+      <w:r>
+        <w:rPr>
+          <w:rFonts w:cs="Calibri"/>
+          <w:b/>
+          <w:bCs/>
+          <w:color w:val="000000"/>
+          <w:sz w:val="20"/>
+          <w:szCs w:val="20"/>
+        </w:rPr>
+        <w:t>Zona {zona} – {</w:t>
+      </w:r>
+      <w:proofErr w:type="spellStart"/>
+      <w:r>
+        <w:rPr>
+          <w:rFonts w:cs="Calibri"/>
+          <w:b/>
+          <w:bCs/>
+          <w:color w:val="000000"/>
+          <w:sz w:val="20"/>
+          <w:szCs w:val="20"/>
+        </w:rPr>
+        <w:t>nota_zona</w:t>
+      </w:r>
+      <w:proofErr w:type="spellEnd"/>
+      <w:r>
+        <w:rPr>
+          <w:rFonts w:cs="Calibri"/>
+          <w:b/>
+          <w:bCs/>
+          <w:color w:val="000000"/>
+          <w:sz w:val="20"/>
+          <w:szCs w:val="20"/>
+        </w:rPr>
+        <w:t>}</w:t>
+      </w:r>
+    </w:p>
+    <w:p>
+      <w:pPr>
+        <w:pStyle w:val="Prrafodelista"/>
+        <w:spacing w:after="0" w:line="240" w:lineRule="auto"/>
+        <w:ind w:left="142"/>
+        <w:jc w:val="both"/>
+        <w:rPr>
+          <w:rFonts w:cs="Calibri"/>
+          <w:b/>
+          <w:bCs/>
+          <w:color w:val="000000"/>
+          <w:sz w:val="20"/>
+          <w:szCs w:val="20"/>
+        </w:rPr>
+      </w:pPr>
+    </w:p>
+    <w:p>
+      <w:pPr>
+        <w:pStyle w:val="Prrafodelista"/>
+        <w:spacing w:after="0" w:line="240" w:lineRule="auto"/>
+        <w:ind w:left="142"/>
+        <w:jc w:val="both"/>
+        <w:rPr>
+          <w:rFonts w:cs="Calibri"/>
           <w:color w:val="000000"/>
           <w:sz w:val="20"/>
           <w:szCs w:val="20"/>
@@ -3022,163 +2868,11 @@
         <w:jc w:val="both"/>
         <w:rPr>
           <w:b/>
-          <w:bCs/>
-          <w:sz w:val="20"/>
-          <w:szCs w:val="20"/>
-        </w:rPr>
-      </w:pPr>
-      <w:r>
-        <w:rPr>
-          <w:bCs/>
-          <w:color w:val="auto"/>
-          <w:sz w:val="20"/>
-          <w:szCs w:val="20"/>
-        </w:rPr>
-        <w:t xml:space="preserve">Precio total de alquiler de escuadras: </w:t>
-      </w:r>
-      <w:r>
-        <w:rPr>
-          <w:b/>
-          <w:color w:val="auto"/>
-          <w:sz w:val="20"/>
-          <w:szCs w:val="20"/>
-        </w:rPr>
-        <w:t>S/</w:t>
-      </w:r>
-      <w:r>
-        <w:rPr>
-          <w:b/>
-          <w:color w:val="auto"/>
-          <w:sz w:val="20"/>
-          <w:szCs w:val="20"/>
-        </w:rPr>
-        <w:t>{#detalles_</w:t>
-      </w:r>
-      <w:proofErr w:type="gramStart"/>
-      <w:r>
-        <w:rPr>
-          <w:b/>
-          <w:color w:val="auto"/>
-          <w:sz w:val="20"/>
-          <w:szCs w:val="20"/>
-        </w:rPr>
-        <w:t>escuadras}{</w:t>
-      </w:r>
-      <w:proofErr w:type="gramEnd"/>
-      <w:r>
-        <w:rPr>
-          <w:b/>
-          <w:color w:val="auto"/>
-          <w:sz w:val="20"/>
-          <w:szCs w:val="20"/>
-        </w:rPr>
-        <w:t>precio_alquiler_</w:t>
-      </w:r>
-      <w:proofErr w:type="gramStart"/>
-      <w:r>
-        <w:rPr>
-          <w:b/>
-          <w:color w:val="auto"/>
-          <w:sz w:val="20"/>
-          <w:szCs w:val="20"/>
-        </w:rPr>
-        <w:t>soles}{</w:t>
-      </w:r>
-      <w:proofErr w:type="gramEnd"/>
-      <w:r>
-        <w:rPr>
-          <w:b/>
-          <w:color w:val="auto"/>
-          <w:sz w:val="20"/>
-          <w:szCs w:val="20"/>
-        </w:rPr>
-        <w:t xml:space="preserve">/detalles_escuadras} </w:t>
-      </w:r>
-      <w:r>
-        <w:rPr>
-          <w:b/>
-          <w:color w:val="auto"/>
-          <w:sz w:val="20"/>
-          <w:szCs w:val="20"/>
-        </w:rPr>
-        <w:t>+ IGV</w:t>
-      </w:r>
-      <w:r>
-        <w:rPr>
-          <w:b/>
-          <w:color w:val="auto"/>
-          <w:sz w:val="20"/>
-          <w:szCs w:val="20"/>
-        </w:rPr>
-        <w:t xml:space="preserve">. </w:t>
-      </w:r>
-      <w:r>
-        <w:rPr>
-          <w:b/>
-          <w:bCs/>
-          <w:sz w:val="20"/>
-          <w:szCs w:val="20"/>
-        </w:rPr>
-        <w:t xml:space="preserve">por </w:t>
-      </w:r>
-      <w:r>
-        <w:rPr>
-          <w:b/>
-          <w:bCs/>
-          <w:sz w:val="20"/>
-          <w:szCs w:val="20"/>
-        </w:rPr>
-        <w:t>{#</w:t>
-      </w:r>
-      <w:proofErr w:type="gramStart"/>
-      <w:r>
-        <w:rPr>
-          <w:b/>
-          <w:bCs/>
-          <w:sz w:val="20"/>
-          <w:szCs w:val="20"/>
-        </w:rPr>
-        <w:t>cotizacion}{</w:t>
-      </w:r>
-      <w:proofErr w:type="gramEnd"/>
-      <w:r>
-        <w:rPr>
-          <w:b/>
-          <w:bCs/>
-          <w:sz w:val="20"/>
-          <w:szCs w:val="20"/>
-        </w:rPr>
-        <w:t>tiempo_alquiler_</w:t>
-      </w:r>
-      <w:proofErr w:type="gramStart"/>
-      <w:r>
-        <w:rPr>
-          <w:b/>
-          <w:bCs/>
-          <w:sz w:val="20"/>
-          <w:szCs w:val="20"/>
-        </w:rPr>
-        <w:t>dias}{</w:t>
-      </w:r>
-      <w:proofErr w:type="gramEnd"/>
-      <w:r>
-        <w:rPr>
-          <w:b/>
-          <w:bCs/>
-          <w:sz w:val="20"/>
-          <w:szCs w:val="20"/>
-        </w:rPr>
-        <w:t>/cotizacion}</w:t>
-      </w:r>
-      <w:r>
-        <w:rPr>
-          <w:b/>
-          <w:bCs/>
-          <w:sz w:val="20"/>
-          <w:szCs w:val="20"/>
-        </w:rPr>
-        <w:t xml:space="preserve"> días calendario.</w:t>
-      </w:r>
+          <w:color w:val="auto"/>
+          <w:sz w:val="20"/>
+          <w:szCs w:val="20"/>
+        </w:rPr>
+      </w:pPr>
     </w:p>
     <w:p>
       <w:pPr>
@@ -3194,179 +2888,75 @@
       </w:pPr>
       <w:r>
         <w:rPr>
-          <w:b/>
-          <w:bCs/>
-          <w:sz w:val="20"/>
-          <w:szCs w:val="20"/>
-        </w:rPr>
-        <w:t>{#tienePlataformas}</w:t>
-      </w:r>
-    </w:p>
-    <w:p>
-      <w:pPr>
-        <w:pStyle w:val="Default"/>
-        <w:jc w:val="both"/>
-        <w:rPr>
-          <w:b/>
-          <w:bCs/>
-          <w:sz w:val="20"/>
-          <w:szCs w:val="20"/>
-        </w:rPr>
-      </w:pPr>
-      <w:r>
-        <w:rPr>
-          <w:b/>
-          <w:bCs/>
-          <w:sz w:val="20"/>
-          <w:szCs w:val="20"/>
-        </w:rPr>
-        <w:t xml:space="preserve">   {#detalles_plataformas}</w:t>
-      </w:r>
-    </w:p>
-    <w:p>
-      <w:pPr>
-        <w:pStyle w:val="Default"/>
-        <w:jc w:val="both"/>
-        <w:rPr>
-          <w:b/>
-          <w:bCs/>
-          <w:sz w:val="20"/>
-          <w:szCs w:val="20"/>
-        </w:rPr>
-      </w:pPr>
-      <w:r>
-        <w:rPr>
-          <w:b/>
-          <w:bCs/>
-          <w:sz w:val="20"/>
-          <w:szCs w:val="20"/>
-        </w:rPr>
-        <w:t xml:space="preserve">   </w:t>
-      </w:r>
-      <w:r>
-        <w:rPr>
-          <w:sz w:val="20"/>
-          <w:szCs w:val="20"/>
-        </w:rPr>
-        <w:t>{cantidad} Uds.</w:t>
-      </w:r>
-      <w:r>
-        <w:rPr>
-          <w:sz w:val="20"/>
-          <w:szCs w:val="20"/>
-        </w:rPr>
-        <w:t xml:space="preserve"> PLATAFORMAS según modulación: </w:t>
-      </w:r>
-      <w:r>
-        <w:rPr>
-          <w:b/>
-          <w:bCs/>
-          <w:sz w:val="20"/>
-          <w:szCs w:val="20"/>
-        </w:rPr>
-        <w:t>S/ {</w:t>
-      </w:r>
-      <w:proofErr w:type="spellStart"/>
-      <w:r>
-        <w:rPr>
-          <w:b/>
-          <w:bCs/>
-          <w:sz w:val="20"/>
-          <w:szCs w:val="20"/>
-        </w:rPr>
-        <w:t>precio_alquiler_soles</w:t>
-      </w:r>
-      <w:proofErr w:type="spellEnd"/>
-      <w:r>
-        <w:rPr>
-          <w:b/>
-          <w:bCs/>
-          <w:sz w:val="20"/>
-          <w:szCs w:val="20"/>
-        </w:rPr>
-        <w:t>} + IGV.</w:t>
-      </w:r>
-    </w:p>
-    <w:p>
-      <w:pPr>
-        <w:pStyle w:val="Default"/>
-        <w:jc w:val="both"/>
-        <w:rPr>
-          <w:b/>
-          <w:bCs/>
-          <w:sz w:val="20"/>
-          <w:szCs w:val="20"/>
-        </w:rPr>
-      </w:pPr>
-      <w:r>
-        <w:rPr>
-          <w:b/>
-          <w:bCs/>
-          <w:sz w:val="20"/>
-          <w:szCs w:val="20"/>
-        </w:rPr>
-        <w:t xml:space="preserve">   {/</w:t>
-      </w:r>
-      <w:proofErr w:type="spellStart"/>
-      <w:r>
-        <w:rPr>
-          <w:b/>
-          <w:bCs/>
-          <w:sz w:val="20"/>
-          <w:szCs w:val="20"/>
-        </w:rPr>
-        <w:t>detalles_plataformas</w:t>
-      </w:r>
-      <w:proofErr w:type="spellEnd"/>
-      <w:r>
-        <w:rPr>
-          <w:b/>
-          <w:bCs/>
-          <w:sz w:val="20"/>
-          <w:szCs w:val="20"/>
-        </w:rPr>
-        <w:t>}</w:t>
-      </w:r>
-    </w:p>
-    <w:p>
-      <w:pPr>
-        <w:pStyle w:val="Default"/>
-        <w:jc w:val="both"/>
-        <w:rPr>
-          <w:b/>
-          <w:bCs/>
-          <w:sz w:val="20"/>
-          <w:szCs w:val="20"/>
-        </w:rPr>
-      </w:pPr>
-      <w:r>
-        <w:rPr>
-          <w:b/>
-          <w:bCs/>
-          <w:sz w:val="20"/>
-          <w:szCs w:val="20"/>
-        </w:rPr>
-        <w:t xml:space="preserve">   {/</w:t>
-      </w:r>
-      <w:proofErr w:type="spellStart"/>
-      <w:r>
-        <w:rPr>
-          <w:b/>
-          <w:bCs/>
-          <w:sz w:val="20"/>
-          <w:szCs w:val="20"/>
-        </w:rPr>
-        <w:t>tienePlataformas</w:t>
-      </w:r>
-      <w:proofErr w:type="spellEnd"/>
-      <w:r>
-        <w:rPr>
-          <w:b/>
-          <w:bCs/>
-          <w:sz w:val="20"/>
-          <w:szCs w:val="20"/>
-        </w:rPr>
-        <w:t>}</w:t>
+          <w:bCs/>
+          <w:color w:val="auto"/>
+          <w:sz w:val="20"/>
+          <w:szCs w:val="20"/>
+        </w:rPr>
+        <w:t xml:space="preserve">Precio total de alquiler de escuadras: </w:t>
+      </w:r>
+      <w:r>
+        <w:rPr>
+          <w:b/>
+          <w:color w:val="auto"/>
+          <w:sz w:val="20"/>
+          <w:szCs w:val="20"/>
+        </w:rPr>
+        <w:t>S/</w:t>
+      </w:r>
+      <w:r>
+        <w:rPr>
+          <w:b/>
+          <w:color w:val="auto"/>
+          <w:sz w:val="20"/>
+          <w:szCs w:val="20"/>
+        </w:rPr>
+        <w:t xml:space="preserve">{#detalles_escuadras}{precio_alquiler_soles}{/detalles_escuadras} </w:t>
+      </w:r>
+      <w:r>
+        <w:rPr>
+          <w:b/>
+          <w:color w:val="auto"/>
+          <w:sz w:val="20"/>
+          <w:szCs w:val="20"/>
+        </w:rPr>
+        <w:t>+ IGV</w:t>
+      </w:r>
+      <w:r>
+        <w:rPr>
+          <w:b/>
+          <w:color w:val="auto"/>
+          <w:sz w:val="20"/>
+          <w:szCs w:val="20"/>
+        </w:rPr>
+        <w:t xml:space="preserve">. </w:t>
+      </w:r>
+      <w:r>
+        <w:rPr>
+          <w:b/>
+          <w:bCs/>
+          <w:sz w:val="20"/>
+          <w:szCs w:val="20"/>
+        </w:rPr>
+        <w:t xml:space="preserve">por </w:t>
+      </w:r>
+      <w:r>
+        <w:rPr>
+          <w:b/>
+          <w:bCs/>
+          <w:sz w:val="20"/>
+          <w:szCs w:val="20"/>
+        </w:rPr>
+        <w:t>{#cotizacion}{tiempo_alquiler_dias}{/cotizacion}</w:t>
+      </w:r>
+      <w:r>
+        <w:rPr>
+          <w:b/>
+          <w:bCs/>
+          <w:sz w:val="20"/>
+          <w:szCs w:val="20"/>
+        </w:rPr>
+        <w:t xml:space="preserve"> días calendario.</w:t>
       </w:r>
     </w:p>
     <w:p>
@@ -3388,7 +2978,132 @@
           <w:sz w:val="20"/>
           <w:szCs w:val="20"/>
         </w:rPr>
-        <w:t>{/EC}</w:t>
+        <w:t>{#tienePlataformas}{#detalles_plataformas}</w:t>
+      </w:r>
+    </w:p>
+    <w:p>
+      <w:pPr>
+        <w:pStyle w:val="Default"/>
+        <w:jc w:val="both"/>
+        <w:rPr>
+          <w:b/>
+          <w:bCs/>
+          <w:sz w:val="20"/>
+          <w:szCs w:val="20"/>
+        </w:rPr>
+      </w:pPr>
+      <w:r>
+        <w:rPr>
+          <w:b/>
+          <w:bCs/>
+          <w:sz w:val="20"/>
+          <w:szCs w:val="20"/>
+        </w:rPr>
+        <w:t xml:space="preserve">   </w:t>
+      </w:r>
+      <w:r>
+        <w:rPr>
+          <w:sz w:val="20"/>
+          <w:szCs w:val="20"/>
+        </w:rPr>
+        <w:t>{cantidad} Uds.</w:t>
+      </w:r>
+      <w:r>
+        <w:rPr>
+          <w:sz w:val="20"/>
+          <w:szCs w:val="20"/>
+        </w:rPr>
+        <w:t xml:space="preserve"> PLATAFORMAS según modulación: </w:t>
+      </w:r>
+      <w:r>
+        <w:rPr>
+          <w:b/>
+          <w:bCs/>
+          <w:sz w:val="20"/>
+          <w:szCs w:val="20"/>
+        </w:rPr>
+        <w:t>S/ {</w:t>
+      </w:r>
+      <w:proofErr w:type="spellStart"/>
+      <w:r>
+        <w:rPr>
+          <w:b/>
+          <w:bCs/>
+          <w:sz w:val="20"/>
+          <w:szCs w:val="20"/>
+        </w:rPr>
+        <w:t>precio_alquiler_soles</w:t>
+      </w:r>
+      <w:proofErr w:type="spellEnd"/>
+      <w:r>
+        <w:rPr>
+          <w:b/>
+          <w:bCs/>
+          <w:sz w:val="20"/>
+          <w:szCs w:val="20"/>
+        </w:rPr>
+        <w:t>} + IGV.</w:t>
+      </w:r>
+    </w:p>
+    <w:p>
+      <w:pPr>
+        <w:pStyle w:val="Default"/>
+        <w:jc w:val="both"/>
+        <w:rPr>
+          <w:b/>
+          <w:bCs/>
+          <w:sz w:val="20"/>
+          <w:szCs w:val="20"/>
+        </w:rPr>
+      </w:pPr>
+      <w:r>
+        <w:rPr>
+          <w:b/>
+          <w:bCs/>
+          <w:sz w:val="20"/>
+          <w:szCs w:val="20"/>
+        </w:rPr>
+        <w:t xml:space="preserve">   {/</w:t>
+      </w:r>
+      <w:proofErr w:type="spellStart"/>
+      <w:r>
+        <w:rPr>
+          <w:b/>
+          <w:bCs/>
+          <w:sz w:val="20"/>
+          <w:szCs w:val="20"/>
+        </w:rPr>
+        <w:t>detalles_plataformas</w:t>
+      </w:r>
+      <w:proofErr w:type="spellEnd"/>
+      <w:r>
+        <w:rPr>
+          <w:b/>
+          <w:bCs/>
+          <w:sz w:val="20"/>
+          <w:szCs w:val="20"/>
+        </w:rPr>
+        <w:t>}{/</w:t>
+      </w:r>
+      <w:proofErr w:type="spellStart"/>
+      <w:r>
+        <w:rPr>
+          <w:b/>
+          <w:bCs/>
+          <w:sz w:val="20"/>
+          <w:szCs w:val="20"/>
+        </w:rPr>
+        <w:t>tienePlataformas</w:t>
+      </w:r>
+      <w:proofErr w:type="spellEnd"/>
+      <w:r>
+        <w:rPr>
+          <w:b/>
+          <w:bCs/>
+          <w:sz w:val="20"/>
+          <w:szCs w:val="20"/>
+        </w:rPr>
+        <w:t>}</w:t>
       </w:r>
     </w:p>
     <w:p>
@@ -3409,6 +3124,28 @@
           <w:bCs/>
           <w:sz w:val="20"/>
           <w:szCs w:val="20"/>
+        </w:rPr>
+        <w:t>{/EC}</w:t>
+      </w:r>
+    </w:p>
+    <w:p>
+      <w:pPr>
+        <w:pStyle w:val="Default"/>
+        <w:ind w:left="142"/>
+        <w:jc w:val="both"/>
+        <w:rPr>
+          <w:b/>
+          <w:bCs/>
+          <w:sz w:val="20"/>
+          <w:szCs w:val="20"/>
+        </w:rPr>
+      </w:pPr>
+      <w:r>
+        <w:rPr>
+          <w:b/>
+          <w:bCs/>
+          <w:sz w:val="20"/>
+          <w:szCs w:val="20"/>
           <w:highlight w:val="cyan"/>
         </w:rPr>
         <w:t>{/</w:t>
@@ -3434,18 +3171,6 @@
         </w:rPr>
         <w:t>}</w:t>
       </w:r>
-    </w:p>
-    <w:p>
-      <w:pPr>
-        <w:pStyle w:val="Default"/>
-        <w:jc w:val="both"/>
-        <w:rPr>
-          <w:b/>
-          <w:bCs/>
-          <w:sz w:val="20"/>
-          <w:szCs w:val="20"/>
-        </w:rPr>
-      </w:pPr>
     </w:p>
     <w:p>
       <w:pPr>
@@ -3510,7 +3235,27 @@
           <w:sz w:val="20"/>
           <w:szCs w:val="20"/>
         </w:rPr>
-        <w:t>{total}</w:t>
+        <w:t>{</w:t>
+      </w:r>
+      <w:proofErr w:type="spellStart"/>
+      <w:r>
+        <w:rPr>
+          <w:bCs/>
+          <w:color w:val="auto"/>
+          <w:sz w:val="20"/>
+          <w:szCs w:val="20"/>
+        </w:rPr>
+        <w:t>cantidad_pernos_expansion</w:t>
+      </w:r>
+      <w:proofErr w:type="spellEnd"/>
+      <w:r>
+        <w:rPr>
+          <w:bCs/>
+          <w:color w:val="auto"/>
+          <w:sz w:val="20"/>
+          <w:szCs w:val="20"/>
+        </w:rPr>
+        <w:t>}</w:t>
       </w:r>
       <w:r>
         <w:rPr>
@@ -3601,7 +3346,16 @@
           <w:sz w:val="20"/>
           <w:szCs w:val="20"/>
         </w:rPr>
-        <w:t>precio_venta_soles</w:t>
+        <w:t>precio_</w:t>
+      </w:r>
+      <w:r>
+        <w:rPr>
+          <w:b/>
+          <w:color w:val="auto"/>
+          <w:sz w:val="20"/>
+          <w:szCs w:val="20"/>
+        </w:rPr>
+        <w:t>perno_expansion</w:t>
       </w:r>
       <w:proofErr w:type="spellEnd"/>
       <w:r>
@@ -3788,7 +3542,27 @@
           <w:sz w:val="20"/>
           <w:szCs w:val="20"/>
         </w:rPr>
-        <w:t>{total}</w:t>
+        <w:t>{</w:t>
+      </w:r>
+      <w:proofErr w:type="spellStart"/>
+      <w:r>
+        <w:rPr>
+          <w:bCs/>
+          <w:color w:val="auto"/>
+          <w:sz w:val="20"/>
+          <w:szCs w:val="20"/>
+        </w:rPr>
+        <w:t>cantidad_pernos_expansion</w:t>
+      </w:r>
+      <w:proofErr w:type="spellEnd"/>
+      <w:r>
+        <w:rPr>
+          <w:bCs/>
+          <w:color w:val="auto"/>
+          <w:sz w:val="20"/>
+          <w:szCs w:val="20"/>
+        </w:rPr>
+        <w:t>}</w:t>
       </w:r>
       <w:r>
         <w:rPr>
@@ -3833,6 +3607,7 @@
           <w:sz w:val="20"/>
           <w:szCs w:val="20"/>
         </w:rPr>
+        <w:lastRenderedPageBreak/>
         <w:t>S/</w:t>
       </w:r>
       <w:r>
@@ -3852,7 +3627,16 @@
           <w:sz w:val="20"/>
           <w:szCs w:val="20"/>
         </w:rPr>
-        <w:t>precio_venta_soles</w:t>
+        <w:t>precio_</w:t>
+      </w:r>
+      <w:r>
+        <w:rPr>
+          <w:b/>
+          <w:color w:val="auto"/>
+          <w:sz w:val="20"/>
+          <w:szCs w:val="20"/>
+        </w:rPr>
+        <w:t>perno_expansion</w:t>
       </w:r>
       <w:proofErr w:type="spellEnd"/>
       <w:r>
@@ -4187,25 +3971,7 @@
                 <w:sz w:val="20"/>
                 <w:szCs w:val="20"/>
               </w:rPr>
-              <w:t>{#</w:t>
-            </w:r>
-            <w:proofErr w:type="gramStart"/>
-            <w:r>
-              <w:rPr>
-                <w:rFonts w:cs="Calibri"/>
-                <w:sz w:val="20"/>
-                <w:szCs w:val="20"/>
-              </w:rPr>
-              <w:t>puntales}{</w:t>
-            </w:r>
-            <w:proofErr w:type="gramEnd"/>
-            <w:r>
-              <w:rPr>
-                <w:rFonts w:cs="Calibri"/>
-                <w:sz w:val="20"/>
-                <w:szCs w:val="20"/>
-              </w:rPr>
-              <w:t>descripcion}</w:t>
+              <w:t>{#puntales}{descripcion}</w:t>
             </w:r>
           </w:p>
         </w:tc>
@@ -4738,25 +4504,7 @@
                 <w:sz w:val="20"/>
                 <w:szCs w:val="20"/>
               </w:rPr>
-              <w:t>{#</w:t>
-            </w:r>
-            <w:proofErr w:type="gramStart"/>
-            <w:r>
-              <w:rPr>
-                <w:color w:val="auto"/>
-                <w:sz w:val="20"/>
-                <w:szCs w:val="20"/>
-              </w:rPr>
-              <w:t>piezasAdicionales}{</w:t>
-            </w:r>
-            <w:proofErr w:type="gramEnd"/>
-            <w:r>
-              <w:rPr>
-                <w:color w:val="auto"/>
-                <w:sz w:val="20"/>
-                <w:szCs w:val="20"/>
-              </w:rPr>
-              <w:t>item}</w:t>
+              <w:t>{#piezasAdicionales}{item}</w:t>
             </w:r>
           </w:p>
         </w:tc>
@@ -4852,16 +4600,7 @@
                 <w:sz w:val="20"/>
                 <w:szCs w:val="20"/>
               </w:rPr>
-              <w:t>precio_alquiler_</w:t>
-            </w:r>
-            <w:proofErr w:type="gramStart"/>
-            <w:r>
-              <w:rPr>
-                <w:color w:val="auto"/>
-                <w:sz w:val="20"/>
-                <w:szCs w:val="20"/>
-              </w:rPr>
-              <w:t>soles</w:t>
+              <w:t>precio_alquiler_soles</w:t>
             </w:r>
             <w:proofErr w:type="spellEnd"/>
             <w:r>
@@ -4878,16 +4617,7 @@
                 <w:sz w:val="20"/>
                 <w:szCs w:val="20"/>
               </w:rPr>
-              <w:t>{</w:t>
-            </w:r>
-            <w:proofErr w:type="gramEnd"/>
-            <w:r>
-              <w:rPr>
-                <w:color w:val="auto"/>
-                <w:sz w:val="20"/>
-                <w:szCs w:val="20"/>
-              </w:rPr>
-              <w:t>/</w:t>
+              <w:t>{/</w:t>
             </w:r>
             <w:proofErr w:type="spellStart"/>
             <w:r>
@@ -5645,6 +5375,7 @@
           <w:sz w:val="20"/>
           <w:szCs w:val="20"/>
         </w:rPr>
+        <w:lastRenderedPageBreak/>
         <w:t>{#tieneTransporte}</w:t>
       </w:r>
     </w:p>
@@ -5667,7 +5398,6 @@
           <w:sz w:val="20"/>
           <w:szCs w:val="20"/>
         </w:rPr>
-        <w:lastRenderedPageBreak/>
         <w:t>{#tarifa_transporte}</w:t>
       </w:r>
     </w:p>
@@ -6246,7 +5976,17 @@
           <w:sz w:val="20"/>
           <w:szCs w:val="20"/>
         </w:rPr>
-        <w:t>El estado del material en la devolución se verificará en el Almacén de ENCOFRADOS INNOVA S.A.C, ya que es el único lugar donde se pueden revisar a fondo los posibles problemas que tengan las piezas devueltas. Una vez revisado el equipo, en caso de encontrar fallas irreparables, será comunicado mediante un informe al Cliente. La recepción de estos equipos por parte del transportista de ENCOFRADOS INNOVA S.A.C o del Cliente no implica su correcto estado ya que las observaciones a los mismos serán realizadas por un técnico especialista de ENCOFRADOS INNOVA S.A.C en nuestro taller, para lo cual el Cliente está obligado en enviar a un representante de su empresa para verificar cómo se realiza dicho chequeo. En caso el Cliente no cumpla con la obligación antes mencionada (enviar personal para participar en la recepción y chequeo del equipo en nuestros almacenes), asume todo tipo de responsabilidad que se amerite de dicha ausencia, debido a que ENCOFRADOS INNOVA S.A.C. no estará obligado a reprogramar ni retrasar la emisión del respectivo informe por el estado de los equipos, ya que las operaciones de descarga en almacén no se pueden detener una vez los camiones ingresan con devoluciones.</w:t>
+        <w:t xml:space="preserve">El estado del material en la devolución se verificará en el Almacén de ENCOFRADOS INNOVA S.A.C, ya que es el único lugar donde se pueden revisar a fondo los posibles problemas que tengan las piezas devueltas. Una vez revisado el equipo, en caso de encontrar fallas irreparables, será comunicado mediante un informe al Cliente. La recepción de estos equipos por parte del transportista de ENCOFRADOS INNOVA S.A.C o del Cliente no implica su correcto estado ya que las observaciones a los mismos serán realizadas por un técnico especialista de ENCOFRADOS INNOVA S.A.C en nuestro taller, para lo cual el Cliente está obligado en enviar a un representante de su empresa para verificar cómo se realiza dicho chequeo. En caso el Cliente no cumpla con la obligación antes mencionada (enviar personal para participar en la recepción y chequeo del equipo en nuestros almacenes), asume todo tipo de responsabilidad que se amerite de dicha ausencia, debido a que ENCOFRADOS INNOVA S.A.C. no estará obligado a reprogramar ni retrasar la emisión del respectivo informe por el estado de los equipos, ya que las operaciones de </w:t>
+      </w:r>
+      <w:r>
+        <w:rPr>
+          <w:bCs/>
+          <w:color w:val="auto"/>
+          <w:sz w:val="20"/>
+          <w:szCs w:val="20"/>
+        </w:rPr>
+        <w:lastRenderedPageBreak/>
+        <w:t>descarga en almacén no se pueden detener una vez los camiones ingresan con devoluciones.</w:t>
       </w:r>
     </w:p>
     <w:p>
@@ -6272,7 +6012,6 @@
           <w:sz w:val="20"/>
           <w:szCs w:val="20"/>
         </w:rPr>
-        <w:lastRenderedPageBreak/>
         <w:t xml:space="preserve">El horario de atención del Almacén es de lunes a viernes de 8:00 am a </w:t>
       </w:r>
       <w:r>
@@ -6914,43 +6653,7 @@
           <w:sz w:val="20"/>
           <w:szCs w:val="20"/>
         </w:rPr>
-        <w:t>El Cliente {#</w:t>
-      </w:r>
-      <w:proofErr w:type="gramStart"/>
-      <w:r>
-        <w:rPr>
-          <w:color w:val="auto"/>
-          <w:sz w:val="20"/>
-          <w:szCs w:val="20"/>
-        </w:rPr>
-        <w:t>cliente}{</w:t>
-      </w:r>
-      <w:proofErr w:type="gramEnd"/>
-      <w:r>
-        <w:rPr>
-          <w:color w:val="auto"/>
-          <w:sz w:val="20"/>
-          <w:szCs w:val="20"/>
-        </w:rPr>
-        <w:t>razon_</w:t>
-      </w:r>
-      <w:proofErr w:type="gramStart"/>
-      <w:r>
-        <w:rPr>
-          <w:color w:val="auto"/>
-          <w:sz w:val="20"/>
-          <w:szCs w:val="20"/>
-        </w:rPr>
-        <w:t>social}{</w:t>
-      </w:r>
-      <w:proofErr w:type="gramEnd"/>
-      <w:r>
-        <w:rPr>
-          <w:color w:val="auto"/>
-          <w:sz w:val="20"/>
-          <w:szCs w:val="20"/>
-        </w:rPr>
-        <w:t>/cliente} acepta abonar el Alquiler mediante depósito o transferencia en la:</w:t>
+        <w:t>El Cliente {#cliente}{razon_social}{/cliente} acepta abonar el Alquiler mediante depósito o transferencia en la:</w:t>
       </w:r>
     </w:p>
     <w:p>
@@ -7067,7 +6770,7 @@
           <w:sz w:val="20"/>
           <w:szCs w:val="20"/>
         </w:rPr>
-        <w:t xml:space="preserve">Tomar en cuenta que toda documentación solicitada por ENCOFRADOS INNOVA S.A.C., para arrendar o adquirir nuestros equipos, como pago adelantado, contrato, títulos valores y/o depósitos en garantía, </w:t>
+        <w:t xml:space="preserve">Tomar en cuenta que toda documentación solicitada por ENCOFRADOS INNOVA S.A.C., para arrendar o </w:t>
       </w:r>
       <w:r>
         <w:rPr>
@@ -7076,7 +6779,7 @@
           <w:szCs w:val="20"/>
         </w:rPr>
         <w:lastRenderedPageBreak/>
-        <w:t>debe ser entregado en físico antes del despacho de nuestro material. En caso contrario, no se podrá atender ningún pedido.</w:t>
+        <w:t>adquirir nuestros equipos, como pago adelantado, contrato, títulos valores y/o depósitos en garantía, debe ser entregado en físico antes del despacho de nuestro material. En caso contrario, no se podrá atender ningún pedido.</w:t>
       </w:r>
     </w:p>
     <w:p>
@@ -7608,43 +7311,7 @@
           <w:sz w:val="20"/>
           <w:szCs w:val="20"/>
         </w:rPr>
-        <w:t xml:space="preserve">Cliente tiene 5 días hábiles para el descargo si fuera el caso y la aceptación de esta, posterior a ello ENCOFRADOS INNOVA S.A.C procederá a enviar la factura. La facturación se enviará junto al </w:t>
-      </w:r>
-      <w:proofErr w:type="gramStart"/>
-      <w:r>
-        <w:rPr>
-          <w:color w:val="auto"/>
-          <w:sz w:val="20"/>
-          <w:szCs w:val="20"/>
-        </w:rPr>
-        <w:t>Status</w:t>
-      </w:r>
-      <w:proofErr w:type="gramEnd"/>
-      <w:r>
-        <w:rPr>
-          <w:color w:val="auto"/>
-          <w:sz w:val="20"/>
-          <w:szCs w:val="20"/>
-        </w:rPr>
-        <w:t xml:space="preserve"> de la obra y el Stock de la Obra actualizados a la fecha de envío. El </w:t>
-      </w:r>
-      <w:proofErr w:type="gramStart"/>
-      <w:r>
-        <w:rPr>
-          <w:color w:val="auto"/>
-          <w:sz w:val="20"/>
-          <w:szCs w:val="20"/>
-        </w:rPr>
-        <w:t>Status</w:t>
-      </w:r>
-      <w:proofErr w:type="gramEnd"/>
-      <w:r>
-        <w:rPr>
-          <w:color w:val="auto"/>
-          <w:sz w:val="20"/>
-          <w:szCs w:val="20"/>
-        </w:rPr>
-        <w:t xml:space="preserve"> detalla lo facturado y el detalle de los pagos del Cliente, en cambio el Stock detalla el equipo que el Cliente aún tiene en obra. ENCOFRADOS INNOVA S.A.C valoriza en base al despiece del equipo en alquiler y los precios </w:t>
+        <w:t xml:space="preserve">Cliente tiene 5 días hábiles para el descargo si fuera el caso y la aceptación de esta, posterior a ello ENCOFRADOS INNOVA S.A.C procederá a enviar la factura. La facturación se enviará junto al Status de la obra y el Stock de la Obra actualizados a la fecha de envío. El Status detalla lo facturado y el detalle de los pagos del Cliente, en cambio el Stock detalla el equipo que el Cliente aún </w:t>
       </w:r>
       <w:r>
         <w:rPr>
@@ -7653,7 +7320,7 @@
           <w:szCs w:val="20"/>
         </w:rPr>
         <w:lastRenderedPageBreak/>
-        <w:t>unitarios diarios de las piezas alquiladas. Los precios unitarios diarios de las piezas alquiladas se hallan utilizando el precio mensual de la totalidad del equipo alquilado y los precios de reposición unitarios que se describen en el Anexo 1.</w:t>
+        <w:t>tiene en obra. ENCOFRADOS INNOVA S.A.C valoriza en base al despiece del equipo en alquiler y los precios unitarios diarios de las piezas alquiladas. Los precios unitarios diarios de las piezas alquiladas se hallan utilizando el precio mensual de la totalidad del equipo alquilado y los precios de reposición unitarios que se describen en el Anexo 1.</w:t>
       </w:r>
     </w:p>
     <w:p>
@@ -7907,7 +7574,16 @@
           <w:sz w:val="20"/>
           <w:szCs w:val="20"/>
         </w:rPr>
-        <w:t xml:space="preserve">La Guía de Remisión de devolución del equipo contendrá la firma, el nombre completo, el documento de identidad, la huella, el sello del representante del Cliente y constituye la única evidencia de que los equipos han sido devueltos por el Cliente. En el caso de las devoluciones, el Cliente siempre deberá solicitar mediante e-mail al Comercial /Representante de Encofrados Innova S.A.C con 48 horas de anticipación (2 días laborales), el tonelaje del camión o remitir la relación de material a devolver y ENCOFRADOS INNOVA S.A.C deberá enviar lo solicitado y confirmar por email el servicio, dentro del mismo plazo.  Las devoluciones de los equipos podrán ser efectuadas por el Cliente al almacén de ENCOFRADOS INNOVA S.A.C de </w:t>
+        <w:t xml:space="preserve">La Guía de Remisión de devolución del equipo contendrá la firma, el nombre completo, el documento de identidad, la huella, el sello del representante del Cliente y constituye la única evidencia de que los equipos han sido devueltos por el Cliente. En el caso de las devoluciones, el Cliente siempre deberá solicitar mediante e-mail al Comercial /Representante de Encofrados Innova S.A.C con 48 horas de anticipación (2 días laborales), el tonelaje del camión o remitir la relación de material a devolver y ENCOFRADOS INNOVA S.A.C deberá enviar lo solicitado y confirmar por email el servicio, dentro del mismo plazo.  Las devoluciones de los equipos podrán </w:t>
+      </w:r>
+      <w:r>
+        <w:rPr>
+          <w:rFonts w:cs="Calibri"/>
+          <w:sz w:val="20"/>
+          <w:szCs w:val="20"/>
+        </w:rPr>
+        <w:lastRenderedPageBreak/>
+        <w:t xml:space="preserve">ser efectuadas por el Cliente al almacén de ENCOFRADOS INNOVA S.A.C de </w:t>
       </w:r>
       <w:r>
         <w:rPr>
@@ -7931,16 +7607,7 @@
           <w:sz w:val="20"/>
           <w:szCs w:val="20"/>
         </w:rPr>
-        <w:t xml:space="preserve">:00 </w:t>
-      </w:r>
-      <w:r>
-        <w:rPr>
-          <w:bCs/>
-          <w:sz w:val="20"/>
-          <w:szCs w:val="20"/>
-        </w:rPr>
-        <w:lastRenderedPageBreak/>
-        <w:t xml:space="preserve">p.m. y de </w:t>
+        <w:t xml:space="preserve">:00 p.m. y de </w:t>
       </w:r>
       <w:r>
         <w:rPr>
@@ -8369,25 +8036,7 @@
           <w:sz w:val="20"/>
           <w:szCs w:val="20"/>
         </w:rPr>
-        <w:t xml:space="preserve">, a su valor según los precios de reposición del Contrato. El valor de reposición que figura en el presente contrato incluye la depreciación de los equipos. Luego de la liquidación del alquiler del Equipo, se le otorgará al cliente 7 días hábiles como tiempo de gracia para entregar las piezas no devueltas. En caso de que el Cliente, encuentre parte o la totalidad de las piezas faltantes deberá devolverlas al almacén de ENCOFRADOS INNOVA S.A.C dentro del plazo y solicitar se actualice el </w:t>
-      </w:r>
-      <w:proofErr w:type="gramStart"/>
-      <w:r>
-        <w:rPr>
-          <w:rFonts w:cs="Calibri"/>
-          <w:sz w:val="20"/>
-          <w:szCs w:val="20"/>
-        </w:rPr>
-        <w:t>Status</w:t>
-      </w:r>
-      <w:proofErr w:type="gramEnd"/>
-      <w:r>
-        <w:rPr>
-          <w:rFonts w:cs="Calibri"/>
-          <w:sz w:val="20"/>
-          <w:szCs w:val="20"/>
-        </w:rPr>
-        <w:t xml:space="preserve"> y Stock de la obra para así liquidar el proyecto en su totalidad.</w:t>
+        <w:t>, a su valor según los precios de reposición del Contrato. El valor de reposición que figura en el presente contrato incluye la depreciación de los equipos. Luego de la liquidación del alquiler del Equipo, se le otorgará al cliente 7 días hábiles como tiempo de gracia para entregar las piezas no devueltas. En caso de que el Cliente, encuentre parte o la totalidad de las piezas faltantes deberá devolverlas al almacén de ENCOFRADOS INNOVA S.A.C dentro del plazo y solicitar se actualice el Status y Stock de la obra para así liquidar el proyecto en su totalidad.</w:t>
       </w:r>
     </w:p>
     <w:p>
@@ -8624,7 +8273,6 @@
           <w:sz w:val="20"/>
           <w:szCs w:val="20"/>
         </w:rPr>
-        <w:lastRenderedPageBreak/>
         <w:t xml:space="preserve">ENTREGA DE DOCUMENTACIÓN: </w:t>
       </w:r>
       <w:r>
@@ -9030,7 +8678,6 @@
         </w:rPr>
         <w:t>{#</w:t>
       </w:r>
-      <w:proofErr w:type="gramStart"/>
       <w:r>
         <w:rPr>
           <w:rFonts w:cs="Calibri"/>
@@ -9047,7 +8694,6 @@
         </w:rPr>
         <w:t>}{</w:t>
       </w:r>
-      <w:proofErr w:type="gramEnd"/>
       <w:r>
         <w:rPr>
           <w:rFonts w:cs="Calibri"/>
@@ -9369,6 +9015,7 @@
           <w:sz w:val="20"/>
           <w:szCs w:val="20"/>
         </w:rPr>
+        <w:lastRenderedPageBreak/>
         <w:t>8.4.</w:t>
       </w:r>
       <w:r>
@@ -9396,16 +9043,7 @@
           <w:sz w:val="20"/>
           <w:szCs w:val="20"/>
         </w:rPr>
-        <w:t xml:space="preserve"> de anticipación al Comercial/Representante de ENCOFRADOS INNOVA SAC, los requisitos que debe tener el vehículo </w:t>
-      </w:r>
-      <w:r>
-        <w:rPr>
-          <w:rFonts w:cs="Calibri"/>
-          <w:sz w:val="20"/>
-          <w:szCs w:val="20"/>
-        </w:rPr>
-        <w:lastRenderedPageBreak/>
-        <w:t>que transporta y si necesita un tipo de vehículo particular, dicho requerimiento debe estar acorde a la cotización por transporte acordada por ambas partes.</w:t>
+        <w:t xml:space="preserve"> de anticipación al Comercial/Representante de ENCOFRADOS INNOVA SAC, los requisitos que debe tener el vehículo que transporta y si necesita un tipo de vehículo particular, dicho requerimiento debe estar acorde a la cotización por transporte acordada por ambas partes.</w:t>
       </w:r>
     </w:p>
     <w:p>
@@ -9683,7 +9321,7 @@
           <w:sz w:val="20"/>
           <w:szCs w:val="20"/>
         </w:rPr>
-        <w:t xml:space="preserve">Los riesgos sobre los equipos arrendados, desde el momento de su entrega hasta su devolución al almacén de ENCOFRADOS INNOVA S.A.C corren exclusivamente por cuenta del Cliente. ENCOFRADOS INNOVA S.A.C usará todos los medios razonables para la entrega de los equipos, pero no asumirá responsabilidad por pérdida o daño provenientes del retraso e incumplimiento del Contrato por razones de falta de información, incendios, huelgas, demoras en transporte, regulaciones gubernamentales y/o por ningún otro motivo. El Cliente será enteramente responsable y exonera expresamente a ENCOFRADOS INNOVA S.A.C de toda responsabilidad por los daños y perjuicios que, como resultados del uso, manejo, funcionamiento y/o posesión de los equipos puedan causarse a sus empleados, agentes, subcontratistas o cualquier otra persona que los maneje, así como en general a cualquiera otra persona que pudiera verse afectada, sin limitación alguna. El </w:t>
+        <w:t xml:space="preserve">Los riesgos sobre los equipos arrendados, desde el momento de su entrega hasta su devolución al almacén de ENCOFRADOS INNOVA S.A.C corren exclusivamente por cuenta del Cliente. ENCOFRADOS INNOVA S.A.C usará todos los medios razonables para la entrega de los equipos, pero no asumirá responsabilidad por pérdida o daño provenientes del retraso e incumplimiento del Contrato por razones de falta de información, incendios, huelgas, demoras en transporte, regulaciones gubernamentales y/o por ningún otro motivo. El Cliente será enteramente responsable y exonera expresamente a ENCOFRADOS INNOVA S.A.C de toda responsabilidad por los daños y perjuicios que, como resultados del uso, manejo, funcionamiento y/o posesión </w:t>
       </w:r>
       <w:r>
         <w:rPr>
@@ -9691,7 +9329,7 @@
           <w:szCs w:val="20"/>
         </w:rPr>
         <w:lastRenderedPageBreak/>
-        <w:t>Cliente exonera expresamente a ENCOFRADOS INNOVA S.A.C de toda responsabilidad que surja por daños directos, indirectos, o de cualquier otra índole causada al cliente y/o a cualquier tercero. Asimismo, el Cliente deberá defender y resguardar los equipos arrendados, e indemnizar a ENCOFRADOS INNOVA S.A.C en caso de cualquier demanda o acción (sea que ésta se fundamente o no en la actuación dolosa o culposa del Cliente).</w:t>
+        <w:t>de los equipos puedan causarse a sus empleados, agentes, subcontratistas o cualquier otra persona que los maneje, así como en general a cualquiera otra persona que pudiera verse afectada, sin limitación alguna. El Cliente exonera expresamente a ENCOFRADOS INNOVA S.A.C de toda responsabilidad que surja por daños directos, indirectos, o de cualquier otra índole causada al cliente y/o a cualquier tercero. Asimismo, el Cliente deberá defender y resguardar los equipos arrendados, e indemnizar a ENCOFRADOS INNOVA S.A.C en caso de cualquier demanda o acción (sea que ésta se fundamente o no en la actuación dolosa o culposa del Cliente).</w:t>
       </w:r>
     </w:p>
     <w:p>
@@ -9941,7 +9579,6 @@
           <w:sz w:val="20"/>
           <w:szCs w:val="20"/>
         </w:rPr>
-        <w:lastRenderedPageBreak/>
         <w:t>DEVOLUCIÓN DE TÍTULOS VALORES:</w:t>
       </w:r>
       <w:r>
@@ -10303,25 +9940,7 @@
           <w:sz w:val="20"/>
           <w:szCs w:val="20"/>
         </w:rPr>
-        <w:t>{#</w:t>
-      </w:r>
-      <w:proofErr w:type="gramStart"/>
-      <w:r>
-        <w:rPr>
-          <w:rFonts w:cs="Calibri"/>
-          <w:sz w:val="20"/>
-          <w:szCs w:val="20"/>
-        </w:rPr>
-        <w:t>cliente}{</w:t>
-      </w:r>
-      <w:proofErr w:type="gramEnd"/>
-      <w:r>
-        <w:rPr>
-          <w:rFonts w:cs="Calibri"/>
-          <w:sz w:val="20"/>
-          <w:szCs w:val="20"/>
-        </w:rPr>
-        <w:t>representante_legal}</w:t>
+        <w:t>{#cliente}{representante_legal}</w:t>
       </w:r>
       <w:r>
         <w:rPr>
@@ -10364,16 +9983,7 @@
           <w:sz w:val="20"/>
           <w:szCs w:val="20"/>
         </w:rPr>
-        <w:t>domicilio_</w:t>
-      </w:r>
-      <w:proofErr w:type="gramStart"/>
-      <w:r>
-        <w:rPr>
-          <w:rFonts w:cs="Calibri"/>
-          <w:sz w:val="20"/>
-          <w:szCs w:val="20"/>
-        </w:rPr>
-        <w:t>representante</w:t>
+        <w:t>domicilio_representante</w:t>
       </w:r>
       <w:proofErr w:type="spellEnd"/>
       <w:r>
@@ -10382,16 +9992,7 @@
           <w:sz w:val="20"/>
           <w:szCs w:val="20"/>
         </w:rPr>
-        <w:t>}{</w:t>
-      </w:r>
-      <w:proofErr w:type="gramEnd"/>
-      <w:r>
-        <w:rPr>
-          <w:rFonts w:cs="Calibri"/>
-          <w:sz w:val="20"/>
-          <w:szCs w:val="20"/>
-        </w:rPr>
-        <w:t>/cliente}, respecto a quien se procederá conforme a lo prescrito por el Art.1868° y siguientes del Código Civil.</w:t>
+        <w:t>}{/cliente}, respecto a quien se procederá conforme a lo prescrito por el Art.1868° y siguientes del Código Civil.</w:t>
       </w:r>
     </w:p>
     <w:p>
@@ -10807,6 +10408,7 @@
           <w:sz w:val="20"/>
           <w:szCs w:val="20"/>
         </w:rPr>
+        <w:lastRenderedPageBreak/>
         <w:t>{/cheque}</w:t>
       </w:r>
     </w:p>
@@ -10836,7 +10438,6 @@
           <w:sz w:val="20"/>
           <w:szCs w:val="20"/>
         </w:rPr>
-        <w:lastRenderedPageBreak/>
         <w:t>{/</w:t>
       </w:r>
       <w:proofErr w:type="spellStart"/>
@@ -12577,16 +12178,7 @@
               <w:sz w:val="15"/>
               <w:szCs w:val="15"/>
             </w:rPr>
-            <w:t>domicilio_</w:t>
-          </w:r>
-          <w:proofErr w:type="gramStart"/>
-          <w:r>
-            <w:rPr>
-              <w:rFonts w:cs="Calibri"/>
-              <w:sz w:val="15"/>
-              <w:szCs w:val="15"/>
-            </w:rPr>
-            <w:t>representante</w:t>
+            <w:t>domicilio_representante</w:t>
           </w:r>
           <w:proofErr w:type="spellEnd"/>
           <w:r>
@@ -12595,16 +12187,7 @@
               <w:sz w:val="15"/>
               <w:szCs w:val="15"/>
             </w:rPr>
-            <w:t>}{</w:t>
-          </w:r>
-          <w:proofErr w:type="gramEnd"/>
-          <w:r>
-            <w:rPr>
-              <w:rFonts w:cs="Calibri"/>
-              <w:sz w:val="15"/>
-              <w:szCs w:val="15"/>
-            </w:rPr>
-            <w:t>/cliente}</w:t>
+            <w:t>}{/cliente}</w:t>
           </w:r>
         </w:p>
       </w:tc>
@@ -13084,31 +12667,7 @@
               <w:szCs w:val="16"/>
               <w:lang w:eastAsia="en-US"/>
             </w:rPr>
-            <w:t>Ref. contrato: {#</w:t>
-          </w:r>
-          <w:proofErr w:type="gramStart"/>
-          <w:r>
-            <w:rPr>
-              <w:rFonts w:cs="Calibri"/>
-              <w:b/>
-              <w:bCs/>
-              <w:sz w:val="16"/>
-              <w:szCs w:val="16"/>
-              <w:lang w:eastAsia="en-US"/>
-            </w:rPr>
-            <w:t>contrato}{</w:t>
-          </w:r>
-          <w:proofErr w:type="gramEnd"/>
-          <w:r>
-            <w:rPr>
-              <w:rFonts w:cs="Calibri"/>
-              <w:b/>
-              <w:bCs/>
-              <w:sz w:val="16"/>
-              <w:szCs w:val="16"/>
-              <w:lang w:eastAsia="en-US"/>
-            </w:rPr>
-            <w:t>codigo}{/contrato}</w:t>
+            <w:t>Ref. contrato: {#contrato}{codigo}{/contrato}</w:t>
           </w:r>
         </w:p>
         <w:p>
@@ -13139,25 +12698,7 @@
               <w:szCs w:val="16"/>
               <w:lang w:eastAsia="en-US"/>
             </w:rPr>
-            <w:t>: {#</w:t>
-          </w:r>
-          <w:proofErr w:type="gramStart"/>
-          <w:r>
-            <w:rPr>
-              <w:sz w:val="16"/>
-              <w:szCs w:val="16"/>
-              <w:lang w:eastAsia="en-US"/>
-            </w:rPr>
-            <w:t>obra}{</w:t>
-          </w:r>
-          <w:proofErr w:type="gramEnd"/>
-          <w:r>
-            <w:rPr>
-              <w:sz w:val="16"/>
-              <w:szCs w:val="16"/>
-              <w:lang w:eastAsia="en-US"/>
-            </w:rPr>
-            <w:t>direccion}{/obra}</w:t>
+            <w:t>: {#obra}{direccion}{/obra}</w:t>
           </w:r>
         </w:p>
         <w:p>
@@ -13189,25 +12730,7 @@
               <w:szCs w:val="16"/>
               <w:lang w:eastAsia="en-US"/>
             </w:rPr>
-            <w:t>{#</w:t>
-          </w:r>
-          <w:proofErr w:type="gramStart"/>
-          <w:r>
-            <w:rPr>
-              <w:sz w:val="16"/>
-              <w:szCs w:val="16"/>
-              <w:lang w:eastAsia="en-US"/>
-            </w:rPr>
-            <w:t>obra}{</w:t>
-          </w:r>
-          <w:proofErr w:type="gramEnd"/>
-          <w:r>
-            <w:rPr>
-              <w:sz w:val="16"/>
-              <w:szCs w:val="16"/>
-              <w:lang w:eastAsia="en-US"/>
-            </w:rPr>
-            <w:t>nombre}{/obra}</w:t>
+            <w:t>{#obra}{nombre}{/obra}</w:t>
           </w:r>
         </w:p>
         <w:p>
@@ -13242,27 +12765,7 @@
               <w:szCs w:val="16"/>
               <w:lang w:eastAsia="en-US"/>
             </w:rPr>
-            <w:t>{#</w:t>
-          </w:r>
-          <w:proofErr w:type="gramStart"/>
-          <w:r>
-            <w:rPr>
-              <w:rFonts w:cs="Calibri"/>
-              <w:sz w:val="16"/>
-              <w:szCs w:val="16"/>
-              <w:lang w:eastAsia="en-US"/>
-            </w:rPr>
-            <w:t>fecha}{</w:t>
-          </w:r>
-          <w:proofErr w:type="gramEnd"/>
-          <w:r>
-            <w:rPr>
-              <w:rFonts w:cs="Calibri"/>
-              <w:sz w:val="16"/>
-              <w:szCs w:val="16"/>
-              <w:lang w:eastAsia="en-US"/>
-            </w:rPr>
-            <w:t>dia}/{mes}/{a</w:t>
+            <w:t>{#fecha}{dia}/{mes}/{a</w:t>
           </w:r>
           <w:r>
             <w:rPr>
@@ -13301,29 +12804,7 @@
               <w:szCs w:val="16"/>
               <w:lang w:eastAsia="en-US"/>
             </w:rPr>
-            <w:t>Telf.: {#</w:t>
-          </w:r>
-          <w:proofErr w:type="gramStart"/>
-          <w:r>
-            <w:rPr>
-              <w:b/>
-              <w:bCs/>
-              <w:sz w:val="16"/>
-              <w:szCs w:val="16"/>
-              <w:lang w:eastAsia="en-US"/>
-            </w:rPr>
-            <w:t>comercial}{</w:t>
-          </w:r>
-          <w:proofErr w:type="gramEnd"/>
-          <w:r>
-            <w:rPr>
-              <w:b/>
-              <w:bCs/>
-              <w:sz w:val="16"/>
-              <w:szCs w:val="16"/>
-              <w:lang w:eastAsia="en-US"/>
-            </w:rPr>
-            <w:t>telefono}{/comercial}</w:t>
+            <w:t>Telf.: {#comercial}{telefono}{/comercial}</w:t>
           </w:r>
         </w:p>
         <w:p>
@@ -13357,29 +12838,7 @@
               <w:szCs w:val="16"/>
               <w:lang w:eastAsia="en-US"/>
             </w:rPr>
-            <w:t>{#</w:t>
-          </w:r>
-          <w:proofErr w:type="gramStart"/>
-          <w:r>
-            <w:rPr>
-              <w:b/>
-              <w:bCs/>
-              <w:sz w:val="16"/>
-              <w:szCs w:val="16"/>
-              <w:lang w:eastAsia="en-US"/>
-            </w:rPr>
-            <w:t>comercial}{</w:t>
-          </w:r>
-          <w:proofErr w:type="gramEnd"/>
-          <w:r>
-            <w:rPr>
-              <w:b/>
-              <w:bCs/>
-              <w:sz w:val="16"/>
-              <w:szCs w:val="16"/>
-              <w:lang w:eastAsia="en-US"/>
-            </w:rPr>
-            <w:t>nombre} {apellido}{/comercial}</w:t>
+            <w:t>{#comercial}{nombre} {apellido}{/comercial}</w:t>
           </w:r>
         </w:p>
         <w:p>
@@ -13407,29 +12866,7 @@
               <w:szCs w:val="16"/>
               <w:lang w:eastAsia="en-US"/>
             </w:rPr>
-            <w:t>{#</w:t>
-          </w:r>
-          <w:proofErr w:type="gramStart"/>
-          <w:r>
-            <w:rPr>
-              <w:b/>
-              <w:bCs/>
-              <w:sz w:val="16"/>
-              <w:szCs w:val="16"/>
-              <w:lang w:eastAsia="en-US"/>
-            </w:rPr>
-            <w:t>comercial}{</w:t>
-          </w:r>
-          <w:proofErr w:type="gramEnd"/>
-          <w:r>
-            <w:rPr>
-              <w:b/>
-              <w:bCs/>
-              <w:sz w:val="16"/>
-              <w:szCs w:val="16"/>
-              <w:lang w:eastAsia="en-US"/>
-            </w:rPr>
-            <w:t>correo}{/comercial}</w:t>
+            <w:t>{#comercial}{correo}{/comercial}</w:t>
           </w:r>
         </w:p>
       </w:tc>
@@ -13465,47 +12902,7 @@
               <w:szCs w:val="16"/>
               <w:lang w:eastAsia="en-US"/>
             </w:rPr>
-            <w:t>{#</w:t>
-          </w:r>
-          <w:proofErr w:type="gramStart"/>
-          <w:r>
-            <w:rPr>
-              <w:bCs/>
-              <w:sz w:val="16"/>
-              <w:szCs w:val="16"/>
-              <w:lang w:eastAsia="en-US"/>
-            </w:rPr>
-            <w:t>cliente}{</w:t>
-          </w:r>
-          <w:proofErr w:type="gramEnd"/>
-          <w:r>
-            <w:rPr>
-              <w:bCs/>
-              <w:sz w:val="16"/>
-              <w:szCs w:val="16"/>
-              <w:lang w:eastAsia="en-US"/>
-            </w:rPr>
-            <w:t>razon_</w:t>
-          </w:r>
-          <w:proofErr w:type="gramStart"/>
-          <w:r>
-            <w:rPr>
-              <w:bCs/>
-              <w:sz w:val="16"/>
-              <w:szCs w:val="16"/>
-              <w:lang w:eastAsia="en-US"/>
-            </w:rPr>
-            <w:t>social}{</w:t>
-          </w:r>
-          <w:proofErr w:type="gramEnd"/>
-          <w:r>
-            <w:rPr>
-              <w:bCs/>
-              <w:sz w:val="16"/>
-              <w:szCs w:val="16"/>
-              <w:lang w:eastAsia="en-US"/>
-            </w:rPr>
-            <w:t>/cliente}</w:t>
+            <w:t>{#cliente}{razon_social}{/cliente}</w:t>
           </w:r>
         </w:p>
         <w:p>
@@ -13536,27 +12933,7 @@
               <w:szCs w:val="16"/>
               <w:lang w:eastAsia="en-US"/>
             </w:rPr>
-            <w:t>{#</w:t>
-          </w:r>
-          <w:proofErr w:type="gramStart"/>
-          <w:r>
-            <w:rPr>
-              <w:bCs/>
-              <w:sz w:val="16"/>
-              <w:szCs w:val="16"/>
-              <w:lang w:eastAsia="en-US"/>
-            </w:rPr>
-            <w:t>cliente}{</w:t>
-          </w:r>
-          <w:proofErr w:type="gramEnd"/>
-          <w:r>
-            <w:rPr>
-              <w:bCs/>
-              <w:sz w:val="16"/>
-              <w:szCs w:val="16"/>
-              <w:lang w:eastAsia="en-US"/>
-            </w:rPr>
-            <w:t>ruc}{/cliente}</w:t>
+            <w:t>{#cliente}{ruc}{/cliente}</w:t>
           </w:r>
         </w:p>
         <w:p>
@@ -13587,27 +12964,7 @@
               <w:szCs w:val="16"/>
               <w:lang w:eastAsia="en-US"/>
             </w:rPr>
-            <w:t>{#</w:t>
-          </w:r>
-          <w:proofErr w:type="gramStart"/>
-          <w:r>
-            <w:rPr>
-              <w:bCs/>
-              <w:sz w:val="16"/>
-              <w:szCs w:val="16"/>
-              <w:lang w:eastAsia="en-US"/>
-            </w:rPr>
-            <w:t>contacto}{</w:t>
-          </w:r>
-          <w:proofErr w:type="gramEnd"/>
-          <w:r>
-            <w:rPr>
-              <w:bCs/>
-              <w:sz w:val="16"/>
-              <w:szCs w:val="16"/>
-              <w:lang w:eastAsia="en-US"/>
-            </w:rPr>
-            <w:t>nombre} {apellido}{/contacto}</w:t>
+            <w:t>{#contacto}{nombre} {apellido}{/contacto}</w:t>
           </w:r>
         </w:p>
         <w:p>
@@ -13638,47 +12995,7 @@
               <w:szCs w:val="16"/>
               <w:lang w:eastAsia="en-US"/>
             </w:rPr>
-            <w:t>{#</w:t>
-          </w:r>
-          <w:proofErr w:type="gramStart"/>
-          <w:r>
-            <w:rPr>
-              <w:bCs/>
-              <w:sz w:val="16"/>
-              <w:szCs w:val="16"/>
-              <w:lang w:eastAsia="en-US"/>
-            </w:rPr>
-            <w:t>cliente}{</w:t>
-          </w:r>
-          <w:proofErr w:type="gramEnd"/>
-          <w:r>
-            <w:rPr>
-              <w:bCs/>
-              <w:sz w:val="16"/>
-              <w:szCs w:val="16"/>
-              <w:lang w:eastAsia="en-US"/>
-            </w:rPr>
-            <w:t>domicilio_</w:t>
-          </w:r>
-          <w:proofErr w:type="gramStart"/>
-          <w:r>
-            <w:rPr>
-              <w:bCs/>
-              <w:sz w:val="16"/>
-              <w:szCs w:val="16"/>
-              <w:lang w:eastAsia="en-US"/>
-            </w:rPr>
-            <w:t>fiscal}{</w:t>
-          </w:r>
-          <w:proofErr w:type="gramEnd"/>
-          <w:r>
-            <w:rPr>
-              <w:bCs/>
-              <w:sz w:val="16"/>
-              <w:szCs w:val="16"/>
-              <w:lang w:eastAsia="en-US"/>
-            </w:rPr>
-            <w:t>/cliente}</w:t>
+            <w:t>{#cliente}{domicilio_fiscal}{/cliente}</w:t>
           </w:r>
         </w:p>
         <w:p>
@@ -13709,27 +13026,7 @@
               <w:sz w:val="16"/>
               <w:szCs w:val="16"/>
             </w:rPr>
-            <w:t xml:space="preserve"> {#</w:t>
-          </w:r>
-          <w:proofErr w:type="gramStart"/>
-          <w:r>
-            <w:rPr>
-              <w:rFonts w:cs="Calibri"/>
-              <w:bCs/>
-              <w:sz w:val="16"/>
-              <w:szCs w:val="16"/>
-            </w:rPr>
-            <w:t>contacto}{</w:t>
-          </w:r>
-          <w:proofErr w:type="gramEnd"/>
-          <w:r>
-            <w:rPr>
-              <w:rFonts w:cs="Calibri"/>
-              <w:bCs/>
-              <w:sz w:val="16"/>
-              <w:szCs w:val="16"/>
-            </w:rPr>
-            <w:t>correo}{/contacto}</w:t>
+            <w:t xml:space="preserve"> {#contacto}{correo}{/contacto}</w:t>
           </w:r>
         </w:p>
         <w:p>
@@ -13880,7 +13177,7 @@
         <v:path o:extrusionok="f" gradientshapeok="t" o:connecttype="rect"/>
         <o:lock v:ext="edit" aspectratio="t"/>
       </v:shapetype>
-      <v:shape id="_x0000_i1086" type="#_x0000_t75" style="width:295.6pt;height:9in;visibility:visible;mso-wrap-style:square" o:bullet="t">
+      <v:shape id="_x0000_i1116" type="#_x0000_t75" style="width:295.6pt;height:9in;visibility:visible;mso-wrap-style:square" o:bullet="t">
         <v:imagedata r:id="rId1" o:title=""/>
       </v:shape>
     </w:pict>

</xml_diff>

<commit_message>
(feature): se creo el endpoint para mostrar los documentos asociados al contrato
</commit_message>
<xml_diff>
--- a/backend/storage/plantillas/01. ENCOFRADOS INNOVA/01. CONTRATOS (CC)/USOS V2.docx
+++ b/backend/storage/plantillas/01. ENCOFRADOS INNOVA/01. CONTRATOS (CC)/USOS V2.docx
@@ -1,6 +1,6 @@
 
 <file path=word/document.xml><?xml version="1.0" encoding="utf-8"?>
-<w:document xmlns:wpc="http://schemas.microsoft.com/office/word/2010/wordprocessingCanvas" xmlns:cx="http://schemas.microsoft.com/office/drawing/2014/chartex" xmlns:cx1="http://schemas.microsoft.com/office/drawing/2015/9/8/chartex" xmlns:cx2="http://schemas.microsoft.com/office/drawing/2015/10/21/chartex" xmlns:cx3="http://schemas.microsoft.com/office/drawing/2016/5/9/chartex" xmlns:cx4="http://schemas.microsoft.com/office/drawing/2016/5/10/chartex" xmlns:cx5="http://schemas.microsoft.com/office/drawing/2016/5/11/chartex" xmlns:cx6="http://schemas.microsoft.com/office/drawing/2016/5/12/chartex" xmlns:cx7="http://schemas.microsoft.com/office/drawing/2016/5/13/chartex" xmlns:cx8="http://schemas.microsoft.com/office/drawing/2016/5/14/chartex" xmlns:mc="http://schemas.openxmlformats.org/markup-compatibility/2006" xmlns:aink="http://schemas.microsoft.com/office/drawing/2016/ink" xmlns:am3d="http://schemas.microsoft.com/office/drawing/2017/model3d" xmlns:o="urn:schemas-microsoft-com:office:office" xmlns:oel="http://schemas.microsoft.com/office/2019/extlst" xmlns:r="http://schemas.openxmlformats.org/officeDocument/2006/relationships" xmlns:m="http://schemas.openxmlformats.org/officeDocument/2006/math" xmlns:v="urn:schemas-microsoft-com:vml" xmlns:wp14="http://schemas.microsoft.com/office/word/2010/wordprocessingDrawing" xmlns:wp="http://schemas.openxmlformats.org/drawingml/2006/wordprocessingDrawing" xmlns:w10="urn:schemas-microsoft-com:office:word" xmlns:w="http://schemas.openxmlformats.org/wordprocessingml/2006/main" xmlns:w14="http://schemas.microsoft.com/office/word/2010/wordml" xmlns:w15="http://schemas.microsoft.com/office/word/2012/wordml" xmlns:w16cex="http://schemas.microsoft.com/office/word/2018/wordml/cex" xmlns:w16cid="http://schemas.microsoft.com/office/word/2016/wordml/cid" xmlns:w16="http://schemas.microsoft.com/office/word/2018/wordml" xmlns:w16du="http://schemas.microsoft.com/office/word/2023/wordml/word16du" xmlns:w16sdtdh="http://schemas.microsoft.com/office/word/2020/wordml/sdtdatahash" xmlns:w16sdtfl="http://schemas.microsoft.com/office/word/2024/wordml/sdtformatlock" xmlns:w16se="http://schemas.microsoft.com/office/word/2015/wordml/symex" xmlns:wpg="http://schemas.microsoft.com/office/word/2010/wordprocessingGroup" xmlns:wpi="http://schemas.microsoft.com/office/word/2010/wordprocessingInk" xmlns:wne="http://schemas.microsoft.com/office/word/2006/wordml" xmlns:wps="http://schemas.microsoft.com/office/word/2010/wordprocessingShape" mc:Ignorable="w14 w15 w16se w16cid w16 w16cex w16sdtdh w16sdtfl w16du wp14">
+<w:document xmlns:wpc="http://schemas.microsoft.com/office/word/2010/wordprocessingCanvas" xmlns:cx="http://schemas.microsoft.com/office/drawing/2014/chartex" xmlns:cx1="http://schemas.microsoft.com/office/drawing/2015/9/8/chartex" xmlns:cx2="http://schemas.microsoft.com/office/drawing/2015/10/21/chartex" xmlns:cx3="http://schemas.microsoft.com/office/drawing/2016/5/9/chartex" xmlns:cx4="http://schemas.microsoft.com/office/drawing/2016/5/10/chartex" xmlns:cx5="http://schemas.microsoft.com/office/drawing/2016/5/11/chartex" xmlns:cx6="http://schemas.microsoft.com/office/drawing/2016/5/12/chartex" xmlns:cx7="http://schemas.microsoft.com/office/drawing/2016/5/13/chartex" xmlns:cx8="http://schemas.microsoft.com/office/drawing/2016/5/14/chartex" xmlns:mc="http://schemas.openxmlformats.org/markup-compatibility/2006" xmlns:aink="http://schemas.microsoft.com/office/drawing/2016/ink" xmlns:am3d="http://schemas.microsoft.com/office/drawing/2017/model3d" xmlns:o="urn:schemas-microsoft-com:office:office" xmlns:oel="http://schemas.microsoft.com/office/2019/extlst" xmlns:r="http://schemas.openxmlformats.org/officeDocument/2006/relationships" xmlns:m="http://schemas.openxmlformats.org/officeDocument/2006/math" xmlns:v="urn:schemas-microsoft-com:vml" xmlns:wp14="http://schemas.microsoft.com/office/word/2010/wordprocessingDrawing" xmlns:wp="http://schemas.openxmlformats.org/drawingml/2006/wordprocessingDrawing" xmlns:w10="urn:schemas-microsoft-com:office:word" xmlns:w="http://schemas.openxmlformats.org/wordprocessingml/2006/main" xmlns:w14="http://schemas.microsoft.com/office/word/2010/wordml" xmlns:w15="http://schemas.microsoft.com/office/word/2012/wordml" xmlns:w16cex="http://schemas.microsoft.com/office/word/2018/wordml/cex" xmlns:w16cid="http://schemas.microsoft.com/office/word/2016/wordml/cid" xmlns:w16="http://schemas.microsoft.com/office/word/2018/wordml" xmlns:w16du="http://schemas.microsoft.com/office/word/2023/wordml/word16du" xmlns:w16sdtdh="http://schemas.microsoft.com/office/word/2020/wordml/sdtdatahash" xmlns:w16se="http://schemas.microsoft.com/office/word/2015/wordml/symex" xmlns:wpg="http://schemas.microsoft.com/office/word/2010/wordprocessingGroup" xmlns:wpi="http://schemas.microsoft.com/office/word/2010/wordprocessingInk" xmlns:wne="http://schemas.microsoft.com/office/word/2006/wordml" xmlns:wps="http://schemas.microsoft.com/office/word/2010/wordprocessingShape" mc:Ignorable="w14 w15 w16se w16cid w16 w16cex w16sdtdh w16du wp14">
   <w:body>
     <w:p>
       <w:pPr>
@@ -49,14 +49,30 @@
           <w:color w:val="auto"/>
           <w:szCs w:val="20"/>
         </w:rPr>
-        <w:t>{#fecha}</w:t>
-      </w:r>
-      <w:r>
-        <w:rPr>
-          <w:color w:val="auto"/>
-          <w:szCs w:val="20"/>
-        </w:rPr>
-        <w:t xml:space="preserve">Lima, </w:t>
+        <w:t>{#</w:t>
+      </w:r>
+      <w:proofErr w:type="gramStart"/>
+      <w:r>
+        <w:rPr>
+          <w:color w:val="auto"/>
+          <w:szCs w:val="20"/>
+        </w:rPr>
+        <w:t>fecha}</w:t>
+      </w:r>
+      <w:r>
+        <w:rPr>
+          <w:color w:val="auto"/>
+          <w:szCs w:val="20"/>
+        </w:rPr>
+        <w:t>Lima</w:t>
+      </w:r>
+      <w:proofErr w:type="gramEnd"/>
+      <w:r>
+        <w:rPr>
+          <w:color w:val="auto"/>
+          <w:szCs w:val="20"/>
+        </w:rPr>
+        <w:t xml:space="preserve">, </w:t>
       </w:r>
       <w:r>
         <w:rPr>
@@ -790,7 +806,27 @@
           <w:sz w:val="20"/>
           <w:szCs w:val="20"/>
         </w:rPr>
-        <w:t xml:space="preserve">CP{#cotizacion}{cp}{/cotizacion}: </w:t>
+        <w:t>CP{#</w:t>
+      </w:r>
+      <w:proofErr w:type="gramStart"/>
+      <w:r>
+        <w:rPr>
+          <w:b/>
+          <w:bCs/>
+          <w:sz w:val="20"/>
+          <w:szCs w:val="20"/>
+        </w:rPr>
+        <w:t>cotizacion}{</w:t>
+      </w:r>
+      <w:proofErr w:type="gramEnd"/>
+      <w:r>
+        <w:rPr>
+          <w:b/>
+          <w:bCs/>
+          <w:sz w:val="20"/>
+          <w:szCs w:val="20"/>
+        </w:rPr>
+        <w:t xml:space="preserve">cp}{/cotizacion}: </w:t>
       </w:r>
       <w:r>
         <w:rPr>
@@ -1082,8 +1118,19 @@
           <w:sz w:val="20"/>
           <w:szCs w:val="20"/>
         </w:rPr>
-        <w:t>{#cotizacion}{</w:t>
-      </w:r>
+        <w:t>{#</w:t>
+      </w:r>
+      <w:proofErr w:type="gramStart"/>
+      <w:r>
+        <w:rPr>
+          <w:b/>
+          <w:color w:val="auto"/>
+          <w:sz w:val="20"/>
+          <w:szCs w:val="20"/>
+        </w:rPr>
+        <w:t>cotizacion}{</w:t>
+      </w:r>
+      <w:proofErr w:type="gramEnd"/>
       <w:r>
         <w:rPr>
           <w:b/>
@@ -1147,7 +1194,17 @@
           <w:sz w:val="20"/>
           <w:szCs w:val="20"/>
         </w:rPr>
-        <w:t>tiempo_alquiler_dias</w:t>
+        <w:t>tiempo_alquiler_</w:t>
+      </w:r>
+      <w:proofErr w:type="gramStart"/>
+      <w:r>
+        <w:rPr>
+          <w:b/>
+          <w:bCs/>
+          <w:sz w:val="20"/>
+          <w:szCs w:val="20"/>
+        </w:rPr>
+        <w:t>dias</w:t>
       </w:r>
       <w:proofErr w:type="spellEnd"/>
       <w:r>
@@ -1157,7 +1214,17 @@
           <w:sz w:val="20"/>
           <w:szCs w:val="20"/>
         </w:rPr>
-        <w:t>}{/</w:t>
+        <w:t>}{</w:t>
+      </w:r>
+      <w:proofErr w:type="gramEnd"/>
+      <w:r>
+        <w:rPr>
+          <w:b/>
+          <w:bCs/>
+          <w:sz w:val="20"/>
+          <w:szCs w:val="20"/>
+        </w:rPr>
+        <w:t>/</w:t>
       </w:r>
       <w:proofErr w:type="spellStart"/>
       <w:r>
@@ -1450,6 +1517,7 @@
         </w:rPr>
         <w:t>#</w:t>
       </w:r>
+      <w:proofErr w:type="gramStart"/>
       <w:r>
         <w:rPr>
           <w:b/>
@@ -1466,7 +1534,17 @@
           <w:sz w:val="20"/>
           <w:szCs w:val="20"/>
         </w:rPr>
-        <w:t>{cp}{/cotizacion}</w:t>
+        <w:t>{</w:t>
+      </w:r>
+      <w:proofErr w:type="gramEnd"/>
+      <w:r>
+        <w:rPr>
+          <w:b/>
+          <w:bCs/>
+          <w:sz w:val="20"/>
+          <w:szCs w:val="20"/>
+        </w:rPr>
+        <w:t>cp}{/cotizacion}</w:t>
       </w:r>
       <w:r>
         <w:rPr>
@@ -1763,7 +1841,27 @@
           <w:sz w:val="20"/>
           <w:szCs w:val="20"/>
         </w:rPr>
-        <w:t xml:space="preserve">{#cotizacion}{subtotal_con_descuento_sin_igv} </w:t>
+        <w:t>{#</w:t>
+      </w:r>
+      <w:proofErr w:type="gramStart"/>
+      <w:r>
+        <w:rPr>
+          <w:b/>
+          <w:color w:val="auto"/>
+          <w:sz w:val="20"/>
+          <w:szCs w:val="20"/>
+        </w:rPr>
+        <w:t>cotizacion}{</w:t>
+      </w:r>
+      <w:proofErr w:type="gramEnd"/>
+      <w:r>
+        <w:rPr>
+          <w:b/>
+          <w:color w:val="auto"/>
+          <w:sz w:val="20"/>
+          <w:szCs w:val="20"/>
+        </w:rPr>
+        <w:t xml:space="preserve">subtotal_con_descuento_sin_igv} </w:t>
       </w:r>
       <w:r>
         <w:rPr>
@@ -1809,7 +1907,17 @@
           <w:sz w:val="20"/>
           <w:szCs w:val="20"/>
         </w:rPr>
-        <w:t>tiempo_alquiler_dias</w:t>
+        <w:t>tiempo_alquiler_</w:t>
+      </w:r>
+      <w:proofErr w:type="gramStart"/>
+      <w:r>
+        <w:rPr>
+          <w:b/>
+          <w:bCs/>
+          <w:sz w:val="20"/>
+          <w:szCs w:val="20"/>
+        </w:rPr>
+        <w:t>dias</w:t>
       </w:r>
       <w:proofErr w:type="spellEnd"/>
       <w:r>
@@ -1819,7 +1927,17 @@
           <w:sz w:val="20"/>
           <w:szCs w:val="20"/>
         </w:rPr>
-        <w:t>}{/</w:t>
+        <w:t>}{</w:t>
+      </w:r>
+      <w:proofErr w:type="gramEnd"/>
+      <w:r>
+        <w:rPr>
+          <w:b/>
+          <w:bCs/>
+          <w:sz w:val="20"/>
+          <w:szCs w:val="20"/>
+        </w:rPr>
+        <w:t>/</w:t>
       </w:r>
       <w:proofErr w:type="spellStart"/>
       <w:r>
@@ -2091,7 +2209,27 @@
           <w:sz w:val="20"/>
           <w:szCs w:val="20"/>
         </w:rPr>
-        <w:t xml:space="preserve">CP{#cotizacion}{cp}{/cotizacion}: </w:t>
+        <w:t>CP{#</w:t>
+      </w:r>
+      <w:proofErr w:type="gramStart"/>
+      <w:r>
+        <w:rPr>
+          <w:b/>
+          <w:bCs/>
+          <w:sz w:val="20"/>
+          <w:szCs w:val="20"/>
+        </w:rPr>
+        <w:t>cotizacion}{</w:t>
+      </w:r>
+      <w:proofErr w:type="gramEnd"/>
+      <w:r>
+        <w:rPr>
+          <w:b/>
+          <w:bCs/>
+          <w:sz w:val="20"/>
+          <w:szCs w:val="20"/>
+        </w:rPr>
+        <w:t xml:space="preserve">cp}{/cotizacion}: </w:t>
       </w:r>
       <w:r>
         <w:rPr>
@@ -2273,7 +2411,25 @@
           <w:sz w:val="20"/>
           <w:szCs w:val="20"/>
         </w:rPr>
-        <w:t>({tramos_2m} y {tramos_1m}).</w:t>
+        <w:t>({</w:t>
+      </w:r>
+      <w:r>
+        <w:rPr>
+          <w:bCs/>
+          <w:color w:val="auto"/>
+          <w:sz w:val="20"/>
+          <w:szCs w:val="20"/>
+        </w:rPr>
+        <w:t>tramos_2m_y_1m_combinados_texto</w:t>
+      </w:r>
+      <w:r>
+        <w:rPr>
+          <w:bCs/>
+          <w:color w:val="auto"/>
+          <w:sz w:val="20"/>
+          <w:szCs w:val="20"/>
+        </w:rPr>
+        <w:t>}).</w:t>
       </w:r>
     </w:p>
     <w:p>
@@ -2357,7 +2513,27 @@
           <w:sz w:val="20"/>
           <w:szCs w:val="20"/>
         </w:rPr>
-        <w:t xml:space="preserve">{#cotizacion}{sub_total_con_descuento_sin_igv} </w:t>
+        <w:t>{#</w:t>
+      </w:r>
+      <w:proofErr w:type="gramStart"/>
+      <w:r>
+        <w:rPr>
+          <w:b/>
+          <w:color w:val="auto"/>
+          <w:sz w:val="20"/>
+          <w:szCs w:val="20"/>
+        </w:rPr>
+        <w:t>cotizacion}{</w:t>
+      </w:r>
+      <w:proofErr w:type="gramEnd"/>
+      <w:r>
+        <w:rPr>
+          <w:b/>
+          <w:color w:val="auto"/>
+          <w:sz w:val="20"/>
+          <w:szCs w:val="20"/>
+        </w:rPr>
+        <w:t xml:space="preserve">subtotal_con_descuento_sin_igv} </w:t>
       </w:r>
       <w:r>
         <w:rPr>
@@ -2403,7 +2579,17 @@
           <w:sz w:val="20"/>
           <w:szCs w:val="20"/>
         </w:rPr>
-        <w:t>tiempo_alquiler_dias</w:t>
+        <w:t>tiempo_alquiler_</w:t>
+      </w:r>
+      <w:proofErr w:type="gramStart"/>
+      <w:r>
+        <w:rPr>
+          <w:b/>
+          <w:bCs/>
+          <w:sz w:val="20"/>
+          <w:szCs w:val="20"/>
+        </w:rPr>
+        <w:t>dias</w:t>
       </w:r>
       <w:proofErr w:type="spellEnd"/>
       <w:r>
@@ -2413,7 +2599,17 @@
           <w:sz w:val="20"/>
           <w:szCs w:val="20"/>
         </w:rPr>
-        <w:t>}{/</w:t>
+        <w:t>}{</w:t>
+      </w:r>
+      <w:proofErr w:type="gramEnd"/>
+      <w:r>
+        <w:rPr>
+          <w:b/>
+          <w:bCs/>
+          <w:sz w:val="20"/>
+          <w:szCs w:val="20"/>
+        </w:rPr>
+        <w:t>/</w:t>
       </w:r>
       <w:proofErr w:type="spellStart"/>
       <w:r>
@@ -2595,7 +2791,27 @@
           <w:sz w:val="20"/>
           <w:szCs w:val="20"/>
         </w:rPr>
-        <w:t xml:space="preserve">CP{#cotizacion}{cp}{/cotizacion}: </w:t>
+        <w:t>CP{#</w:t>
+      </w:r>
+      <w:proofErr w:type="gramStart"/>
+      <w:r>
+        <w:rPr>
+          <w:b/>
+          <w:bCs/>
+          <w:sz w:val="20"/>
+          <w:szCs w:val="20"/>
+        </w:rPr>
+        <w:t>cotizacion}{</w:t>
+      </w:r>
+      <w:proofErr w:type="gramEnd"/>
+      <w:r>
+        <w:rPr>
+          <w:b/>
+          <w:bCs/>
+          <w:sz w:val="20"/>
+          <w:szCs w:val="20"/>
+        </w:rPr>
+        <w:t xml:space="preserve">cp}{/cotizacion}: </w:t>
       </w:r>
       <w:r>
         <w:rPr>
@@ -2911,7 +3127,27 @@
           <w:sz w:val="20"/>
           <w:szCs w:val="20"/>
         </w:rPr>
-        <w:t xml:space="preserve">{#detalles_escuadras}{precio_alquiler_soles}{/detalles_escuadras} </w:t>
+        <w:t>{#detalles_</w:t>
+      </w:r>
+      <w:proofErr w:type="gramStart"/>
+      <w:r>
+        <w:rPr>
+          <w:b/>
+          <w:color w:val="auto"/>
+          <w:sz w:val="20"/>
+          <w:szCs w:val="20"/>
+        </w:rPr>
+        <w:t>escuadras}{</w:t>
+      </w:r>
+      <w:proofErr w:type="gramEnd"/>
+      <w:r>
+        <w:rPr>
+          <w:b/>
+          <w:color w:val="auto"/>
+          <w:sz w:val="20"/>
+          <w:szCs w:val="20"/>
+        </w:rPr>
+        <w:t xml:space="preserve">precio_alquiler_soles}{/detalles_escuadras} </w:t>
       </w:r>
       <w:r>
         <w:rPr>
@@ -2947,7 +3183,27 @@
           <w:sz w:val="20"/>
           <w:szCs w:val="20"/>
         </w:rPr>
-        <w:t>{#cotizacion}{tiempo_alquiler_dias}{/cotizacion}</w:t>
+        <w:t>{#</w:t>
+      </w:r>
+      <w:proofErr w:type="gramStart"/>
+      <w:r>
+        <w:rPr>
+          <w:b/>
+          <w:bCs/>
+          <w:sz w:val="20"/>
+          <w:szCs w:val="20"/>
+        </w:rPr>
+        <w:t>cotizacion}{</w:t>
+      </w:r>
+      <w:proofErr w:type="gramEnd"/>
+      <w:r>
+        <w:rPr>
+          <w:b/>
+          <w:bCs/>
+          <w:sz w:val="20"/>
+          <w:szCs w:val="20"/>
+        </w:rPr>
+        <w:t>tiempo_alquiler_dias}{/cotizacion}</w:t>
       </w:r>
       <w:r>
         <w:rPr>
@@ -2978,7 +3234,27 @@
           <w:sz w:val="20"/>
           <w:szCs w:val="20"/>
         </w:rPr>
-        <w:t>{#tienePlataformas}{#detalles_plataformas}</w:t>
+        <w:t>{#</w:t>
+      </w:r>
+      <w:proofErr w:type="gramStart"/>
+      <w:r>
+        <w:rPr>
+          <w:b/>
+          <w:bCs/>
+          <w:sz w:val="20"/>
+          <w:szCs w:val="20"/>
+        </w:rPr>
+        <w:t>tienePlataformas}{</w:t>
+      </w:r>
+      <w:proofErr w:type="gramEnd"/>
+      <w:r>
+        <w:rPr>
+          <w:b/>
+          <w:bCs/>
+          <w:sz w:val="20"/>
+          <w:szCs w:val="20"/>
+        </w:rPr>
+        <w:t>#detalles_plataformas}</w:t>
       </w:r>
     </w:p>
     <w:p>
@@ -3073,7 +3349,17 @@
           <w:sz w:val="20"/>
           <w:szCs w:val="20"/>
         </w:rPr>
-        <w:t>detalles_plataformas</w:t>
+        <w:t>detalles_</w:t>
+      </w:r>
+      <w:proofErr w:type="gramStart"/>
+      <w:r>
+        <w:rPr>
+          <w:b/>
+          <w:bCs/>
+          <w:sz w:val="20"/>
+          <w:szCs w:val="20"/>
+        </w:rPr>
+        <w:t>plataformas</w:t>
       </w:r>
       <w:proofErr w:type="spellEnd"/>
       <w:r>
@@ -3083,7 +3369,17 @@
           <w:sz w:val="20"/>
           <w:szCs w:val="20"/>
         </w:rPr>
-        <w:t>}{/</w:t>
+        <w:t>}{</w:t>
+      </w:r>
+      <w:proofErr w:type="gramEnd"/>
+      <w:r>
+        <w:rPr>
+          <w:b/>
+          <w:bCs/>
+          <w:sz w:val="20"/>
+          <w:szCs w:val="20"/>
+        </w:rPr>
+        <w:t>/</w:t>
       </w:r>
       <w:proofErr w:type="spellStart"/>
       <w:r>
@@ -3237,125 +3533,114 @@
         </w:rPr>
         <w:t>{</w:t>
       </w:r>
+      <w:r>
+        <w:rPr>
+          <w:bCs/>
+          <w:color w:val="auto"/>
+          <w:sz w:val="20"/>
+          <w:szCs w:val="20"/>
+        </w:rPr>
+        <w:t>total</w:t>
+      </w:r>
+      <w:r>
+        <w:rPr>
+          <w:bCs/>
+          <w:color w:val="auto"/>
+          <w:sz w:val="20"/>
+          <w:szCs w:val="20"/>
+        </w:rPr>
+        <w:t>}</w:t>
+      </w:r>
+      <w:r>
+        <w:rPr>
+          <w:bCs/>
+          <w:color w:val="auto"/>
+          <w:sz w:val="20"/>
+          <w:szCs w:val="20"/>
+        </w:rPr>
+        <w:t xml:space="preserve"> Uds</w:t>
+      </w:r>
+      <w:r>
+        <w:rPr>
+          <w:bCs/>
+          <w:color w:val="auto"/>
+          <w:sz w:val="20"/>
+          <w:szCs w:val="20"/>
+        </w:rPr>
+        <w:t>.</w:t>
+      </w:r>
+      <w:r>
+        <w:rPr>
+          <w:bCs/>
+          <w:color w:val="auto"/>
+          <w:sz w:val="20"/>
+          <w:szCs w:val="20"/>
+        </w:rPr>
+        <w:t xml:space="preserve"> de PERNOS DE EXPANSION - M1</w:t>
+      </w:r>
+      <w:r>
+        <w:rPr>
+          <w:bCs/>
+          <w:color w:val="auto"/>
+          <w:sz w:val="20"/>
+          <w:szCs w:val="20"/>
+        </w:rPr>
+        <w:t>6</w:t>
+      </w:r>
+      <w:r>
+        <w:rPr>
+          <w:bCs/>
+          <w:color w:val="auto"/>
+          <w:sz w:val="20"/>
+          <w:szCs w:val="20"/>
+        </w:rPr>
+        <w:t xml:space="preserve"> x </w:t>
+      </w:r>
+      <w:r>
+        <w:rPr>
+          <w:bCs/>
+          <w:color w:val="auto"/>
+          <w:sz w:val="20"/>
+          <w:szCs w:val="20"/>
+        </w:rPr>
+        <w:t>145</w:t>
+      </w:r>
+      <w:r>
+        <w:rPr>
+          <w:bCs/>
+          <w:color w:val="auto"/>
+          <w:sz w:val="20"/>
+          <w:szCs w:val="20"/>
+        </w:rPr>
+        <w:t xml:space="preserve">: </w:t>
+      </w:r>
+      <w:r>
+        <w:rPr>
+          <w:b/>
+          <w:color w:val="auto"/>
+          <w:sz w:val="20"/>
+          <w:szCs w:val="20"/>
+        </w:rPr>
+        <w:t>S/</w:t>
+      </w:r>
+      <w:r>
+        <w:rPr>
+          <w:b/>
+          <w:color w:val="auto"/>
+          <w:sz w:val="20"/>
+          <w:szCs w:val="20"/>
+        </w:rPr>
+        <w:t>{</w:t>
+      </w:r>
       <w:proofErr w:type="spellStart"/>
       <w:r>
         <w:rPr>
-          <w:bCs/>
-          <w:color w:val="auto"/>
-          <w:sz w:val="20"/>
-          <w:szCs w:val="20"/>
-        </w:rPr>
-        <w:t>cantidad_pernos_expansion</w:t>
-      </w:r>
-      <w:proofErr w:type="spellEnd"/>
-      <w:r>
-        <w:rPr>
-          <w:bCs/>
-          <w:color w:val="auto"/>
-          <w:sz w:val="20"/>
-          <w:szCs w:val="20"/>
-        </w:rPr>
-        <w:t>}</w:t>
-      </w:r>
-      <w:r>
-        <w:rPr>
-          <w:bCs/>
-          <w:color w:val="auto"/>
-          <w:sz w:val="20"/>
-          <w:szCs w:val="20"/>
-        </w:rPr>
-        <w:t xml:space="preserve"> Uds</w:t>
-      </w:r>
-      <w:r>
-        <w:rPr>
-          <w:bCs/>
-          <w:color w:val="auto"/>
-          <w:sz w:val="20"/>
-          <w:szCs w:val="20"/>
-        </w:rPr>
-        <w:t>.</w:t>
-      </w:r>
-      <w:r>
-        <w:rPr>
-          <w:bCs/>
-          <w:color w:val="auto"/>
-          <w:sz w:val="20"/>
-          <w:szCs w:val="20"/>
-        </w:rPr>
-        <w:t xml:space="preserve"> de PERNOS DE EXPANSION - M1</w:t>
-      </w:r>
-      <w:r>
-        <w:rPr>
-          <w:bCs/>
-          <w:color w:val="auto"/>
-          <w:sz w:val="20"/>
-          <w:szCs w:val="20"/>
-        </w:rPr>
-        <w:t>6</w:t>
-      </w:r>
-      <w:r>
-        <w:rPr>
-          <w:bCs/>
-          <w:color w:val="auto"/>
-          <w:sz w:val="20"/>
-          <w:szCs w:val="20"/>
-        </w:rPr>
-        <w:t xml:space="preserve"> x </w:t>
-      </w:r>
-      <w:r>
-        <w:rPr>
-          <w:bCs/>
-          <w:color w:val="auto"/>
-          <w:sz w:val="20"/>
-          <w:szCs w:val="20"/>
-        </w:rPr>
-        <w:t>145</w:t>
-      </w:r>
-      <w:r>
-        <w:rPr>
-          <w:bCs/>
-          <w:color w:val="auto"/>
-          <w:sz w:val="20"/>
-          <w:szCs w:val="20"/>
-        </w:rPr>
-        <w:t xml:space="preserve">: </w:t>
-      </w:r>
-      <w:r>
-        <w:rPr>
-          <w:b/>
-          <w:color w:val="auto"/>
-          <w:sz w:val="20"/>
-          <w:szCs w:val="20"/>
-        </w:rPr>
-        <w:t>S/</w:t>
-      </w:r>
-      <w:r>
-        <w:rPr>
-          <w:b/>
-          <w:color w:val="auto"/>
-          <w:sz w:val="20"/>
-          <w:szCs w:val="20"/>
-        </w:rPr>
-        <w:t>{</w:t>
-      </w:r>
-      <w:proofErr w:type="spellStart"/>
-      <w:r>
-        <w:rPr>
-          <w:b/>
-          <w:color w:val="auto"/>
-          <w:sz w:val="20"/>
-          <w:szCs w:val="20"/>
-        </w:rPr>
-        <w:t>precio_</w:t>
-      </w:r>
-      <w:r>
-        <w:rPr>
-          <w:b/>
-          <w:color w:val="auto"/>
-          <w:sz w:val="20"/>
-          <w:szCs w:val="20"/>
-        </w:rPr>
-        <w:t>perno_expansion</w:t>
+          <w:b/>
+          <w:color w:val="auto"/>
+          <w:sz w:val="20"/>
+          <w:szCs w:val="20"/>
+        </w:rPr>
+        <w:t>precio_venta_soles</w:t>
       </w:r>
       <w:proofErr w:type="spellEnd"/>
       <w:r>
@@ -3544,136 +3829,134 @@
         </w:rPr>
         <w:t>{</w:t>
       </w:r>
+      <w:r>
+        <w:rPr>
+          <w:bCs/>
+          <w:color w:val="auto"/>
+          <w:sz w:val="20"/>
+          <w:szCs w:val="20"/>
+        </w:rPr>
+        <w:t>total</w:t>
+      </w:r>
+      <w:r>
+        <w:rPr>
+          <w:bCs/>
+          <w:color w:val="auto"/>
+          <w:sz w:val="20"/>
+          <w:szCs w:val="20"/>
+        </w:rPr>
+        <w:t>}</w:t>
+      </w:r>
+      <w:r>
+        <w:rPr>
+          <w:bCs/>
+          <w:color w:val="auto"/>
+          <w:sz w:val="20"/>
+          <w:szCs w:val="20"/>
+        </w:rPr>
+        <w:t xml:space="preserve"> Uds</w:t>
+      </w:r>
+      <w:r>
+        <w:rPr>
+          <w:bCs/>
+          <w:color w:val="auto"/>
+          <w:sz w:val="20"/>
+          <w:szCs w:val="20"/>
+        </w:rPr>
+        <w:t>.</w:t>
+      </w:r>
+      <w:r>
+        <w:rPr>
+          <w:bCs/>
+          <w:color w:val="auto"/>
+          <w:sz w:val="20"/>
+          <w:szCs w:val="20"/>
+        </w:rPr>
+        <w:t xml:space="preserve"> de PERNOS DE EXPANSION C/ ARGOLLA - M12 x 80</w:t>
+      </w:r>
+      <w:r>
+        <w:rPr>
+          <w:bCs/>
+          <w:color w:val="auto"/>
+          <w:sz w:val="20"/>
+          <w:szCs w:val="20"/>
+        </w:rPr>
+        <w:t xml:space="preserve">: </w:t>
+      </w:r>
+      <w:r>
+        <w:rPr>
+          <w:b/>
+          <w:color w:val="auto"/>
+          <w:sz w:val="20"/>
+          <w:szCs w:val="20"/>
+        </w:rPr>
+        <w:t>S/</w:t>
+      </w:r>
+      <w:r>
+        <w:rPr>
+          <w:b/>
+          <w:color w:val="auto"/>
+          <w:sz w:val="20"/>
+          <w:szCs w:val="20"/>
+        </w:rPr>
+        <w:t>{</w:t>
+      </w:r>
       <w:proofErr w:type="spellStart"/>
       <w:r>
         <w:rPr>
-          <w:bCs/>
-          <w:color w:val="auto"/>
-          <w:sz w:val="20"/>
-          <w:szCs w:val="20"/>
-        </w:rPr>
-        <w:t>cantidad_pernos_expansion</w:t>
+          <w:b/>
+          <w:color w:val="auto"/>
+          <w:sz w:val="20"/>
+          <w:szCs w:val="20"/>
+        </w:rPr>
+        <w:t>precio_venta_soles</w:t>
       </w:r>
       <w:proofErr w:type="spellEnd"/>
       <w:r>
         <w:rPr>
-          <w:bCs/>
-          <w:color w:val="auto"/>
-          <w:sz w:val="20"/>
-          <w:szCs w:val="20"/>
-        </w:rPr>
-        <w:t>}</w:t>
-      </w:r>
-      <w:r>
-        <w:rPr>
-          <w:bCs/>
-          <w:color w:val="auto"/>
-          <w:sz w:val="20"/>
-          <w:szCs w:val="20"/>
-        </w:rPr>
-        <w:t xml:space="preserve"> Uds</w:t>
-      </w:r>
-      <w:r>
-        <w:rPr>
-          <w:bCs/>
-          <w:color w:val="auto"/>
-          <w:sz w:val="20"/>
-          <w:szCs w:val="20"/>
-        </w:rPr>
-        <w:t>.</w:t>
-      </w:r>
-      <w:r>
-        <w:rPr>
-          <w:bCs/>
-          <w:color w:val="auto"/>
-          <w:sz w:val="20"/>
-          <w:szCs w:val="20"/>
-        </w:rPr>
-        <w:t xml:space="preserve"> de PERNOS DE EXPANSION C/ ARGOLLA - M12 x 80</w:t>
-      </w:r>
-      <w:r>
-        <w:rPr>
-          <w:bCs/>
-          <w:color w:val="auto"/>
-          <w:sz w:val="20"/>
-          <w:szCs w:val="20"/>
-        </w:rPr>
-        <w:t xml:space="preserve">: </w:t>
-      </w:r>
-      <w:r>
-        <w:rPr>
-          <w:b/>
+          <w:b/>
+          <w:color w:val="auto"/>
+          <w:sz w:val="20"/>
+          <w:szCs w:val="20"/>
+        </w:rPr>
+        <w:t xml:space="preserve">} </w:t>
+      </w:r>
+      <w:r>
+        <w:rPr>
+          <w:b/>
+          <w:color w:val="auto"/>
+          <w:sz w:val="20"/>
+          <w:szCs w:val="20"/>
+        </w:rPr>
+        <w:t>+ IGV</w:t>
+      </w:r>
+      <w:r>
+        <w:rPr>
+          <w:b/>
+          <w:color w:val="auto"/>
+          <w:sz w:val="20"/>
+          <w:szCs w:val="20"/>
+        </w:rPr>
+        <w:t xml:space="preserve">. </w:t>
+      </w:r>
+      <w:r>
+        <w:rPr>
+          <w:bCs/>
+          <w:color w:val="auto"/>
+          <w:sz w:val="20"/>
+          <w:szCs w:val="20"/>
+        </w:rPr>
+        <w:t xml:space="preserve">(En venta por </w:t>
+      </w:r>
+      <w:r>
+        <w:rPr>
+          <w:bCs/>
           <w:color w:val="auto"/>
           <w:sz w:val="20"/>
           <w:szCs w:val="20"/>
         </w:rPr>
         <w:lastRenderedPageBreak/>
-        <w:t>S/</w:t>
-      </w:r>
-      <w:r>
-        <w:rPr>
-          <w:b/>
-          <w:color w:val="auto"/>
-          <w:sz w:val="20"/>
-          <w:szCs w:val="20"/>
-        </w:rPr>
-        <w:t>{</w:t>
-      </w:r>
-      <w:proofErr w:type="spellStart"/>
-      <w:r>
-        <w:rPr>
-          <w:b/>
-          <w:color w:val="auto"/>
-          <w:sz w:val="20"/>
-          <w:szCs w:val="20"/>
-        </w:rPr>
-        <w:t>precio_</w:t>
-      </w:r>
-      <w:r>
-        <w:rPr>
-          <w:b/>
-          <w:color w:val="auto"/>
-          <w:sz w:val="20"/>
-          <w:szCs w:val="20"/>
-        </w:rPr>
-        <w:t>perno_expansion</w:t>
-      </w:r>
-      <w:proofErr w:type="spellEnd"/>
-      <w:r>
-        <w:rPr>
-          <w:b/>
-          <w:color w:val="auto"/>
-          <w:sz w:val="20"/>
-          <w:szCs w:val="20"/>
-        </w:rPr>
-        <w:t xml:space="preserve">} </w:t>
-      </w:r>
-      <w:r>
-        <w:rPr>
-          <w:b/>
-          <w:color w:val="auto"/>
-          <w:sz w:val="20"/>
-          <w:szCs w:val="20"/>
-        </w:rPr>
-        <w:t>+ IGV</w:t>
-      </w:r>
-      <w:r>
-        <w:rPr>
-          <w:b/>
-          <w:color w:val="auto"/>
-          <w:sz w:val="20"/>
-          <w:szCs w:val="20"/>
-        </w:rPr>
-        <w:t xml:space="preserve">. </w:t>
-      </w:r>
-      <w:r>
-        <w:rPr>
-          <w:bCs/>
-          <w:color w:val="auto"/>
-          <w:sz w:val="20"/>
-          <w:szCs w:val="20"/>
-        </w:rPr>
-        <w:t>(En venta por ser consumibles)</w:t>
+        <w:t>ser consumibles)</w:t>
       </w:r>
     </w:p>
     <w:p>
@@ -3971,7 +4254,25 @@
                 <w:sz w:val="20"/>
                 <w:szCs w:val="20"/>
               </w:rPr>
-              <w:t>{#puntales}{descripcion}</w:t>
+              <w:t>{#</w:t>
+            </w:r>
+            <w:proofErr w:type="gramStart"/>
+            <w:r>
+              <w:rPr>
+                <w:rFonts w:cs="Calibri"/>
+                <w:sz w:val="20"/>
+                <w:szCs w:val="20"/>
+              </w:rPr>
+              <w:t>puntales}{</w:t>
+            </w:r>
+            <w:proofErr w:type="gramEnd"/>
+            <w:r>
+              <w:rPr>
+                <w:rFonts w:cs="Calibri"/>
+                <w:sz w:val="20"/>
+                <w:szCs w:val="20"/>
+              </w:rPr>
+              <w:t>descripcion}</w:t>
             </w:r>
           </w:p>
         </w:tc>
@@ -4504,7 +4805,25 @@
                 <w:sz w:val="20"/>
                 <w:szCs w:val="20"/>
               </w:rPr>
-              <w:t>{#piezasAdicionales}{item}</w:t>
+              <w:t>{#</w:t>
+            </w:r>
+            <w:proofErr w:type="gramStart"/>
+            <w:r>
+              <w:rPr>
+                <w:color w:val="auto"/>
+                <w:sz w:val="20"/>
+                <w:szCs w:val="20"/>
+              </w:rPr>
+              <w:t>piezasAdicionales}{</w:t>
+            </w:r>
+            <w:proofErr w:type="gramEnd"/>
+            <w:r>
+              <w:rPr>
+                <w:color w:val="auto"/>
+                <w:sz w:val="20"/>
+                <w:szCs w:val="20"/>
+              </w:rPr>
+              <w:t>item}</w:t>
             </w:r>
           </w:p>
         </w:tc>
@@ -4600,7 +4919,16 @@
                 <w:sz w:val="20"/>
                 <w:szCs w:val="20"/>
               </w:rPr>
-              <w:t>precio_alquiler_soles</w:t>
+              <w:t>precio_alquiler_</w:t>
+            </w:r>
+            <w:proofErr w:type="gramStart"/>
+            <w:r>
+              <w:rPr>
+                <w:color w:val="auto"/>
+                <w:sz w:val="20"/>
+                <w:szCs w:val="20"/>
+              </w:rPr>
+              <w:t>soles</w:t>
             </w:r>
             <w:proofErr w:type="spellEnd"/>
             <w:r>
@@ -4617,7 +4945,16 @@
                 <w:sz w:val="20"/>
                 <w:szCs w:val="20"/>
               </w:rPr>
-              <w:t>{/</w:t>
+              <w:t>{</w:t>
+            </w:r>
+            <w:proofErr w:type="gramEnd"/>
+            <w:r>
+              <w:rPr>
+                <w:color w:val="auto"/>
+                <w:sz w:val="20"/>
+                <w:szCs w:val="20"/>
+              </w:rPr>
+              <w:t>/</w:t>
             </w:r>
             <w:proofErr w:type="spellStart"/>
             <w:r>
@@ -6653,7 +6990,25 @@
           <w:sz w:val="20"/>
           <w:szCs w:val="20"/>
         </w:rPr>
-        <w:t>El Cliente {#cliente}{razon_social}{/cliente} acepta abonar el Alquiler mediante depósito o transferencia en la:</w:t>
+        <w:t>El Cliente {#</w:t>
+      </w:r>
+      <w:proofErr w:type="gramStart"/>
+      <w:r>
+        <w:rPr>
+          <w:color w:val="auto"/>
+          <w:sz w:val="20"/>
+          <w:szCs w:val="20"/>
+        </w:rPr>
+        <w:t>cliente}{</w:t>
+      </w:r>
+      <w:proofErr w:type="gramEnd"/>
+      <w:r>
+        <w:rPr>
+          <w:color w:val="auto"/>
+          <w:sz w:val="20"/>
+          <w:szCs w:val="20"/>
+        </w:rPr>
+        <w:t>razon_social}{/cliente} acepta abonar el Alquiler mediante depósito o transferencia en la:</w:t>
       </w:r>
     </w:p>
     <w:p>
@@ -7311,7 +7666,43 @@
           <w:sz w:val="20"/>
           <w:szCs w:val="20"/>
         </w:rPr>
-        <w:t xml:space="preserve">Cliente tiene 5 días hábiles para el descargo si fuera el caso y la aceptación de esta, posterior a ello ENCOFRADOS INNOVA S.A.C procederá a enviar la factura. La facturación se enviará junto al Status de la obra y el Stock de la Obra actualizados a la fecha de envío. El Status detalla lo facturado y el detalle de los pagos del Cliente, en cambio el Stock detalla el equipo que el Cliente aún </w:t>
+        <w:t xml:space="preserve">Cliente tiene 5 días hábiles para el descargo si fuera el caso y la aceptación de esta, posterior a ello ENCOFRADOS INNOVA S.A.C procederá a enviar la factura. La facturación se enviará junto al </w:t>
+      </w:r>
+      <w:proofErr w:type="gramStart"/>
+      <w:r>
+        <w:rPr>
+          <w:color w:val="auto"/>
+          <w:sz w:val="20"/>
+          <w:szCs w:val="20"/>
+        </w:rPr>
+        <w:t>Status</w:t>
+      </w:r>
+      <w:proofErr w:type="gramEnd"/>
+      <w:r>
+        <w:rPr>
+          <w:color w:val="auto"/>
+          <w:sz w:val="20"/>
+          <w:szCs w:val="20"/>
+        </w:rPr>
+        <w:t xml:space="preserve"> de la obra y el Stock de la Obra actualizados a la fecha de envío. El </w:t>
+      </w:r>
+      <w:proofErr w:type="gramStart"/>
+      <w:r>
+        <w:rPr>
+          <w:color w:val="auto"/>
+          <w:sz w:val="20"/>
+          <w:szCs w:val="20"/>
+        </w:rPr>
+        <w:t>Status</w:t>
+      </w:r>
+      <w:proofErr w:type="gramEnd"/>
+      <w:r>
+        <w:rPr>
+          <w:color w:val="auto"/>
+          <w:sz w:val="20"/>
+          <w:szCs w:val="20"/>
+        </w:rPr>
+        <w:t xml:space="preserve"> detalla lo facturado y el detalle de los pagos del Cliente, en cambio el Stock detalla el equipo que el Cliente aún </w:t>
       </w:r>
       <w:r>
         <w:rPr>
@@ -8036,7 +8427,25 @@
           <w:sz w:val="20"/>
           <w:szCs w:val="20"/>
         </w:rPr>
-        <w:t>, a su valor según los precios de reposición del Contrato. El valor de reposición que figura en el presente contrato incluye la depreciación de los equipos. Luego de la liquidación del alquiler del Equipo, se le otorgará al cliente 7 días hábiles como tiempo de gracia para entregar las piezas no devueltas. En caso de que el Cliente, encuentre parte o la totalidad de las piezas faltantes deberá devolverlas al almacén de ENCOFRADOS INNOVA S.A.C dentro del plazo y solicitar se actualice el Status y Stock de la obra para así liquidar el proyecto en su totalidad.</w:t>
+        <w:t xml:space="preserve">, a su valor según los precios de reposición del Contrato. El valor de reposición que figura en el presente contrato incluye la depreciación de los equipos. Luego de la liquidación del alquiler del Equipo, se le otorgará al cliente 7 días hábiles como tiempo de gracia para entregar las piezas no devueltas. En caso de que el Cliente, encuentre parte o la totalidad de las piezas faltantes deberá devolverlas al almacén de ENCOFRADOS INNOVA S.A.C dentro del plazo y solicitar se actualice el </w:t>
+      </w:r>
+      <w:proofErr w:type="gramStart"/>
+      <w:r>
+        <w:rPr>
+          <w:rFonts w:cs="Calibri"/>
+          <w:sz w:val="20"/>
+          <w:szCs w:val="20"/>
+        </w:rPr>
+        <w:t>Status</w:t>
+      </w:r>
+      <w:proofErr w:type="gramEnd"/>
+      <w:r>
+        <w:rPr>
+          <w:rFonts w:cs="Calibri"/>
+          <w:sz w:val="20"/>
+          <w:szCs w:val="20"/>
+        </w:rPr>
+        <w:t xml:space="preserve"> y Stock de la obra para así liquidar el proyecto en su totalidad.</w:t>
       </w:r>
     </w:p>
     <w:p>
@@ -8678,6 +9087,7 @@
         </w:rPr>
         <w:t>{#</w:t>
       </w:r>
+      <w:proofErr w:type="gramStart"/>
       <w:r>
         <w:rPr>
           <w:rFonts w:cs="Calibri"/>
@@ -8694,6 +9104,7 @@
         </w:rPr>
         <w:t>}{</w:t>
       </w:r>
+      <w:proofErr w:type="gramEnd"/>
       <w:r>
         <w:rPr>
           <w:rFonts w:cs="Calibri"/>
@@ -9940,7 +10351,25 @@
           <w:sz w:val="20"/>
           <w:szCs w:val="20"/>
         </w:rPr>
-        <w:t>{#cliente}{representante_legal}</w:t>
+        <w:t>{#</w:t>
+      </w:r>
+      <w:proofErr w:type="gramStart"/>
+      <w:r>
+        <w:rPr>
+          <w:rFonts w:cs="Calibri"/>
+          <w:sz w:val="20"/>
+          <w:szCs w:val="20"/>
+        </w:rPr>
+        <w:t>cliente}{</w:t>
+      </w:r>
+      <w:proofErr w:type="gramEnd"/>
+      <w:r>
+        <w:rPr>
+          <w:rFonts w:cs="Calibri"/>
+          <w:sz w:val="20"/>
+          <w:szCs w:val="20"/>
+        </w:rPr>
+        <w:t>representante_legal}</w:t>
       </w:r>
       <w:r>
         <w:rPr>
@@ -10290,25 +10719,7 @@
           <w:sz w:val="20"/>
           <w:szCs w:val="20"/>
         </w:rPr>
-        <w:t xml:space="preserve">Asimismo, el Cliente hace entrega del Cheque </w:t>
-      </w:r>
-      <w:proofErr w:type="spellStart"/>
-      <w:r>
-        <w:rPr>
-          <w:rFonts w:cs="Calibri"/>
-          <w:sz w:val="20"/>
-          <w:szCs w:val="20"/>
-        </w:rPr>
-        <w:t>N°</w:t>
-      </w:r>
-      <w:proofErr w:type="spellEnd"/>
-      <w:r>
-        <w:rPr>
-          <w:rFonts w:cs="Calibri"/>
-          <w:sz w:val="20"/>
-          <w:szCs w:val="20"/>
-        </w:rPr>
-        <w:t xml:space="preserve"> {</w:t>
+        <w:t>Asimismo, el Cliente hace entrega del Cheque N° {</w:t>
       </w:r>
       <w:proofErr w:type="spellStart"/>
       <w:r>
@@ -10628,7 +11039,7 @@
               </wp:anchor>
             </w:drawing>
           </mc:Choice>
-          <mc:Fallback>
+          <mc:Fallback xmlns:w16sdtfl="http://schemas.microsoft.com/office/word/2024/wordml/sdtformatlock">
             <w:pict>
               <v:shapetype w14:anchorId="06BEB346" id="_x0000_t202" coordsize="21600,21600" o:spt="202" path="m,l,21600r21600,l21600,xe">
                 <v:stroke joinstyle="miter"/>
@@ -10905,7 +11316,7 @@
               </wp:anchor>
             </w:drawing>
           </mc:Choice>
-          <mc:Fallback>
+          <mc:Fallback xmlns:w16sdtfl="http://schemas.microsoft.com/office/word/2024/wordml/sdtformatlock">
             <w:pict>
               <v:shape w14:anchorId="0498283C" id="_x0000_s1027" type="#_x0000_t202" style="position:absolute;left:0;text-align:left;margin-left:0;margin-top:9.15pt;width:501.05pt;height:413.6pt;z-index:251662336;visibility:visible;mso-wrap-style:square;mso-width-percent:0;mso-height-percent:0;mso-wrap-distance-left:9pt;mso-wrap-distance-top:3.6pt;mso-wrap-distance-right:9pt;mso-wrap-distance-bottom:3.6pt;mso-position-horizontal:center;mso-position-horizontal-relative:margin;mso-position-vertical:absolute;mso-position-vertical-relative:text;mso-width-percent:0;mso-height-percent:0;mso-width-relative:margin;mso-height-relative:margin;v-text-anchor:top" o:gfxdata="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" filled="f" stroked="f">
                 <v:textbox>
@@ -11024,7 +11435,7 @@
 </file>
 
 <file path=word/endnotes.xml><?xml version="1.0" encoding="utf-8"?>
-<w:endnotes xmlns:wpc="http://schemas.microsoft.com/office/word/2010/wordprocessingCanvas" xmlns:cx="http://schemas.microsoft.com/office/drawing/2014/chartex" xmlns:cx1="http://schemas.microsoft.com/office/drawing/2015/9/8/chartex" xmlns:cx2="http://schemas.microsoft.com/office/drawing/2015/10/21/chartex" xmlns:cx3="http://schemas.microsoft.com/office/drawing/2016/5/9/chartex" xmlns:cx4="http://schemas.microsoft.com/office/drawing/2016/5/10/chartex" xmlns:cx5="http://schemas.microsoft.com/office/drawing/2016/5/11/chartex" xmlns:cx6="http://schemas.microsoft.com/office/drawing/2016/5/12/chartex" xmlns:cx7="http://schemas.microsoft.com/office/drawing/2016/5/13/chartex" xmlns:cx8="http://schemas.microsoft.com/office/drawing/2016/5/14/chartex" xmlns:mc="http://schemas.openxmlformats.org/markup-compatibility/2006" xmlns:aink="http://schemas.microsoft.com/office/drawing/2016/ink" xmlns:am3d="http://schemas.microsoft.com/office/drawing/2017/model3d" xmlns:o="urn:schemas-microsoft-com:office:office" xmlns:oel="http://schemas.microsoft.com/office/2019/extlst" xmlns:r="http://schemas.openxmlformats.org/officeDocument/2006/relationships" xmlns:m="http://schemas.openxmlformats.org/officeDocument/2006/math" xmlns:v="urn:schemas-microsoft-com:vml" xmlns:wp14="http://schemas.microsoft.com/office/word/2010/wordprocessingDrawing" xmlns:wp="http://schemas.openxmlformats.org/drawingml/2006/wordprocessingDrawing" xmlns:w10="urn:schemas-microsoft-com:office:word" xmlns:w="http://schemas.openxmlformats.org/wordprocessingml/2006/main" xmlns:w14="http://schemas.microsoft.com/office/word/2010/wordml" xmlns:w15="http://schemas.microsoft.com/office/word/2012/wordml" xmlns:w16cex="http://schemas.microsoft.com/office/word/2018/wordml/cex" xmlns:w16cid="http://schemas.microsoft.com/office/word/2016/wordml/cid" xmlns:w16="http://schemas.microsoft.com/office/word/2018/wordml" xmlns:w16du="http://schemas.microsoft.com/office/word/2023/wordml/word16du" xmlns:w16sdtdh="http://schemas.microsoft.com/office/word/2020/wordml/sdtdatahash" xmlns:w16sdtfl="http://schemas.microsoft.com/office/word/2024/wordml/sdtformatlock" xmlns:w16se="http://schemas.microsoft.com/office/word/2015/wordml/symex" xmlns:wpg="http://schemas.microsoft.com/office/word/2010/wordprocessingGroup" xmlns:wpi="http://schemas.microsoft.com/office/word/2010/wordprocessingInk" xmlns:wne="http://schemas.microsoft.com/office/word/2006/wordml" xmlns:wps="http://schemas.microsoft.com/office/word/2010/wordprocessingShape" mc:Ignorable="w14 w15 w16se w16cid w16 w16cex w16sdtdh w16sdtfl w16du wp14">
+<w:endnotes xmlns:wpc="http://schemas.microsoft.com/office/word/2010/wordprocessingCanvas" xmlns:cx="http://schemas.microsoft.com/office/drawing/2014/chartex" xmlns:cx1="http://schemas.microsoft.com/office/drawing/2015/9/8/chartex" xmlns:cx2="http://schemas.microsoft.com/office/drawing/2015/10/21/chartex" xmlns:cx3="http://schemas.microsoft.com/office/drawing/2016/5/9/chartex" xmlns:cx4="http://schemas.microsoft.com/office/drawing/2016/5/10/chartex" xmlns:cx5="http://schemas.microsoft.com/office/drawing/2016/5/11/chartex" xmlns:cx6="http://schemas.microsoft.com/office/drawing/2016/5/12/chartex" xmlns:cx7="http://schemas.microsoft.com/office/drawing/2016/5/13/chartex" xmlns:cx8="http://schemas.microsoft.com/office/drawing/2016/5/14/chartex" xmlns:mc="http://schemas.openxmlformats.org/markup-compatibility/2006" xmlns:aink="http://schemas.microsoft.com/office/drawing/2016/ink" xmlns:am3d="http://schemas.microsoft.com/office/drawing/2017/model3d" xmlns:o="urn:schemas-microsoft-com:office:office" xmlns:oel="http://schemas.microsoft.com/office/2019/extlst" xmlns:r="http://schemas.openxmlformats.org/officeDocument/2006/relationships" xmlns:m="http://schemas.openxmlformats.org/officeDocument/2006/math" xmlns:v="urn:schemas-microsoft-com:vml" xmlns:wp14="http://schemas.microsoft.com/office/word/2010/wordprocessingDrawing" xmlns:wp="http://schemas.openxmlformats.org/drawingml/2006/wordprocessingDrawing" xmlns:w10="urn:schemas-microsoft-com:office:word" xmlns:w="http://schemas.openxmlformats.org/wordprocessingml/2006/main" xmlns:w14="http://schemas.microsoft.com/office/word/2010/wordml" xmlns:w15="http://schemas.microsoft.com/office/word/2012/wordml" xmlns:w16cex="http://schemas.microsoft.com/office/word/2018/wordml/cex" xmlns:w16cid="http://schemas.microsoft.com/office/word/2016/wordml/cid" xmlns:w16="http://schemas.microsoft.com/office/word/2018/wordml" xmlns:w16du="http://schemas.microsoft.com/office/word/2023/wordml/word16du" xmlns:w16sdtdh="http://schemas.microsoft.com/office/word/2020/wordml/sdtdatahash" xmlns:w16se="http://schemas.microsoft.com/office/word/2015/wordml/symex" xmlns:wpg="http://schemas.microsoft.com/office/word/2010/wordprocessingGroup" xmlns:wpi="http://schemas.microsoft.com/office/word/2010/wordprocessingInk" xmlns:wne="http://schemas.microsoft.com/office/word/2006/wordml" xmlns:wps="http://schemas.microsoft.com/office/word/2010/wordprocessingShape" mc:Ignorable="w14 w15 w16se w16cid w16 w16cex w16sdtdh w16du wp14">
   <w:endnote w:type="separator" w:id="-1">
     <w:p>
       <w:pPr>
@@ -11049,7 +11460,7 @@
 </file>
 
 <file path=word/footer1.xml><?xml version="1.0" encoding="utf-8"?>
-<w:ftr xmlns:wpc="http://schemas.microsoft.com/office/word/2010/wordprocessingCanvas" xmlns:cx="http://schemas.microsoft.com/office/drawing/2014/chartex" xmlns:cx1="http://schemas.microsoft.com/office/drawing/2015/9/8/chartex" xmlns:cx2="http://schemas.microsoft.com/office/drawing/2015/10/21/chartex" xmlns:cx3="http://schemas.microsoft.com/office/drawing/2016/5/9/chartex" xmlns:cx4="http://schemas.microsoft.com/office/drawing/2016/5/10/chartex" xmlns:cx5="http://schemas.microsoft.com/office/drawing/2016/5/11/chartex" xmlns:cx6="http://schemas.microsoft.com/office/drawing/2016/5/12/chartex" xmlns:cx7="http://schemas.microsoft.com/office/drawing/2016/5/13/chartex" xmlns:cx8="http://schemas.microsoft.com/office/drawing/2016/5/14/chartex" xmlns:mc="http://schemas.openxmlformats.org/markup-compatibility/2006" xmlns:aink="http://schemas.microsoft.com/office/drawing/2016/ink" xmlns:am3d="http://schemas.microsoft.com/office/drawing/2017/model3d" xmlns:o="urn:schemas-microsoft-com:office:office" xmlns:oel="http://schemas.microsoft.com/office/2019/extlst" xmlns:r="http://schemas.openxmlformats.org/officeDocument/2006/relationships" xmlns:m="http://schemas.openxmlformats.org/officeDocument/2006/math" xmlns:v="urn:schemas-microsoft-com:vml" xmlns:wp14="http://schemas.microsoft.com/office/word/2010/wordprocessingDrawing" xmlns:wp="http://schemas.openxmlformats.org/drawingml/2006/wordprocessingDrawing" xmlns:w10="urn:schemas-microsoft-com:office:word" xmlns:w="http://schemas.openxmlformats.org/wordprocessingml/2006/main" xmlns:w14="http://schemas.microsoft.com/office/word/2010/wordml" xmlns:w15="http://schemas.microsoft.com/office/word/2012/wordml" xmlns:w16cex="http://schemas.microsoft.com/office/word/2018/wordml/cex" xmlns:w16cid="http://schemas.microsoft.com/office/word/2016/wordml/cid" xmlns:w16="http://schemas.microsoft.com/office/word/2018/wordml" xmlns:w16du="http://schemas.microsoft.com/office/word/2023/wordml/word16du" xmlns:w16sdtdh="http://schemas.microsoft.com/office/word/2020/wordml/sdtdatahash" xmlns:w16sdtfl="http://schemas.microsoft.com/office/word/2024/wordml/sdtformatlock" xmlns:w16se="http://schemas.microsoft.com/office/word/2015/wordml/symex" xmlns:wpg="http://schemas.microsoft.com/office/word/2010/wordprocessingGroup" xmlns:wpi="http://schemas.microsoft.com/office/word/2010/wordprocessingInk" xmlns:wne="http://schemas.microsoft.com/office/word/2006/wordml" xmlns:wps="http://schemas.microsoft.com/office/word/2010/wordprocessingShape" mc:Ignorable="w14 w15 w16se w16cid w16 w16cex w16sdtdh w16sdtfl w16du wp14">
+<w:ftr xmlns:wpc="http://schemas.microsoft.com/office/word/2010/wordprocessingCanvas" xmlns:cx="http://schemas.microsoft.com/office/drawing/2014/chartex" xmlns:cx1="http://schemas.microsoft.com/office/drawing/2015/9/8/chartex" xmlns:cx2="http://schemas.microsoft.com/office/drawing/2015/10/21/chartex" xmlns:cx3="http://schemas.microsoft.com/office/drawing/2016/5/9/chartex" xmlns:cx4="http://schemas.microsoft.com/office/drawing/2016/5/10/chartex" xmlns:cx5="http://schemas.microsoft.com/office/drawing/2016/5/11/chartex" xmlns:cx6="http://schemas.microsoft.com/office/drawing/2016/5/12/chartex" xmlns:cx7="http://schemas.microsoft.com/office/drawing/2016/5/13/chartex" xmlns:cx8="http://schemas.microsoft.com/office/drawing/2016/5/14/chartex" xmlns:mc="http://schemas.openxmlformats.org/markup-compatibility/2006" xmlns:aink="http://schemas.microsoft.com/office/drawing/2016/ink" xmlns:am3d="http://schemas.microsoft.com/office/drawing/2017/model3d" xmlns:o="urn:schemas-microsoft-com:office:office" xmlns:oel="http://schemas.microsoft.com/office/2019/extlst" xmlns:r="http://schemas.openxmlformats.org/officeDocument/2006/relationships" xmlns:m="http://schemas.openxmlformats.org/officeDocument/2006/math" xmlns:v="urn:schemas-microsoft-com:vml" xmlns:wp14="http://schemas.microsoft.com/office/word/2010/wordprocessingDrawing" xmlns:wp="http://schemas.openxmlformats.org/drawingml/2006/wordprocessingDrawing" xmlns:w10="urn:schemas-microsoft-com:office:word" xmlns:w="http://schemas.openxmlformats.org/wordprocessingml/2006/main" xmlns:w14="http://schemas.microsoft.com/office/word/2010/wordml" xmlns:w15="http://schemas.microsoft.com/office/word/2012/wordml" xmlns:w16cex="http://schemas.microsoft.com/office/word/2018/wordml/cex" xmlns:w16cid="http://schemas.microsoft.com/office/word/2016/wordml/cid" xmlns:w16="http://schemas.microsoft.com/office/word/2018/wordml" xmlns:w16du="http://schemas.microsoft.com/office/word/2023/wordml/word16du" xmlns:w16sdtdh="http://schemas.microsoft.com/office/word/2020/wordml/sdtdatahash" xmlns:w16se="http://schemas.microsoft.com/office/word/2015/wordml/symex" xmlns:wpg="http://schemas.microsoft.com/office/word/2010/wordprocessingGroup" xmlns:wpi="http://schemas.microsoft.com/office/word/2010/wordprocessingInk" xmlns:wne="http://schemas.microsoft.com/office/word/2006/wordml" xmlns:wps="http://schemas.microsoft.com/office/word/2010/wordprocessingShape" mc:Ignorable="w14 w15 w16se w16cid w16 w16cex w16sdtdh w16du wp14">
   <w:tbl>
     <w:tblPr>
       <w:tblW w:w="10065" w:type="dxa"/>
@@ -11390,7 +11801,7 @@
                   </wp:anchor>
                 </w:drawing>
               </mc:Choice>
-              <mc:Fallback>
+              <mc:Fallback xmlns:w16sdtfl="http://schemas.microsoft.com/office/word/2024/wordml/sdtformatlock">
                 <w:pict>
                   <v:shapetype w14:anchorId="45E83940" id="_x0000_t202" coordsize="21600,21600" o:spt="202" path="m,l,21600r21600,l21600,xe">
                     <v:stroke joinstyle="miter"/>
@@ -12178,7 +12589,16 @@
               <w:sz w:val="15"/>
               <w:szCs w:val="15"/>
             </w:rPr>
-            <w:t>domicilio_representante</w:t>
+            <w:t>domicilio_</w:t>
+          </w:r>
+          <w:proofErr w:type="gramStart"/>
+          <w:r>
+            <w:rPr>
+              <w:rFonts w:cs="Calibri"/>
+              <w:sz w:val="15"/>
+              <w:szCs w:val="15"/>
+            </w:rPr>
+            <w:t>representante</w:t>
           </w:r>
           <w:proofErr w:type="spellEnd"/>
           <w:r>
@@ -12187,7 +12607,16 @@
               <w:sz w:val="15"/>
               <w:szCs w:val="15"/>
             </w:rPr>
-            <w:t>}{/cliente}</w:t>
+            <w:t>}{</w:t>
+          </w:r>
+          <w:proofErr w:type="gramEnd"/>
+          <w:r>
+            <w:rPr>
+              <w:rFonts w:cs="Calibri"/>
+              <w:sz w:val="15"/>
+              <w:szCs w:val="15"/>
+            </w:rPr>
+            <w:t>/cliente}</w:t>
           </w:r>
         </w:p>
       </w:tc>
@@ -12560,7 +12989,7 @@
 </file>
 
 <file path=word/footnotes.xml><?xml version="1.0" encoding="utf-8"?>
-<w:footnotes xmlns:wpc="http://schemas.microsoft.com/office/word/2010/wordprocessingCanvas" xmlns:cx="http://schemas.microsoft.com/office/drawing/2014/chartex" xmlns:cx1="http://schemas.microsoft.com/office/drawing/2015/9/8/chartex" xmlns:cx2="http://schemas.microsoft.com/office/drawing/2015/10/21/chartex" xmlns:cx3="http://schemas.microsoft.com/office/drawing/2016/5/9/chartex" xmlns:cx4="http://schemas.microsoft.com/office/drawing/2016/5/10/chartex" xmlns:cx5="http://schemas.microsoft.com/office/drawing/2016/5/11/chartex" xmlns:cx6="http://schemas.microsoft.com/office/drawing/2016/5/12/chartex" xmlns:cx7="http://schemas.microsoft.com/office/drawing/2016/5/13/chartex" xmlns:cx8="http://schemas.microsoft.com/office/drawing/2016/5/14/chartex" xmlns:mc="http://schemas.openxmlformats.org/markup-compatibility/2006" xmlns:aink="http://schemas.microsoft.com/office/drawing/2016/ink" xmlns:am3d="http://schemas.microsoft.com/office/drawing/2017/model3d" xmlns:o="urn:schemas-microsoft-com:office:office" xmlns:oel="http://schemas.microsoft.com/office/2019/extlst" xmlns:r="http://schemas.openxmlformats.org/officeDocument/2006/relationships" xmlns:m="http://schemas.openxmlformats.org/officeDocument/2006/math" xmlns:v="urn:schemas-microsoft-com:vml" xmlns:wp14="http://schemas.microsoft.com/office/word/2010/wordprocessingDrawing" xmlns:wp="http://schemas.openxmlformats.org/drawingml/2006/wordprocessingDrawing" xmlns:w10="urn:schemas-microsoft-com:office:word" xmlns:w="http://schemas.openxmlformats.org/wordprocessingml/2006/main" xmlns:w14="http://schemas.microsoft.com/office/word/2010/wordml" xmlns:w15="http://schemas.microsoft.com/office/word/2012/wordml" xmlns:w16cex="http://schemas.microsoft.com/office/word/2018/wordml/cex" xmlns:w16cid="http://schemas.microsoft.com/office/word/2016/wordml/cid" xmlns:w16="http://schemas.microsoft.com/office/word/2018/wordml" xmlns:w16du="http://schemas.microsoft.com/office/word/2023/wordml/word16du" xmlns:w16sdtdh="http://schemas.microsoft.com/office/word/2020/wordml/sdtdatahash" xmlns:w16sdtfl="http://schemas.microsoft.com/office/word/2024/wordml/sdtformatlock" xmlns:w16se="http://schemas.microsoft.com/office/word/2015/wordml/symex" xmlns:wpg="http://schemas.microsoft.com/office/word/2010/wordprocessingGroup" xmlns:wpi="http://schemas.microsoft.com/office/word/2010/wordprocessingInk" xmlns:wne="http://schemas.microsoft.com/office/word/2006/wordml" xmlns:wps="http://schemas.microsoft.com/office/word/2010/wordprocessingShape" mc:Ignorable="w14 w15 w16se w16cid w16 w16cex w16sdtdh w16sdtfl w16du wp14">
+<w:footnotes xmlns:wpc="http://schemas.microsoft.com/office/word/2010/wordprocessingCanvas" xmlns:cx="http://schemas.microsoft.com/office/drawing/2014/chartex" xmlns:cx1="http://schemas.microsoft.com/office/drawing/2015/9/8/chartex" xmlns:cx2="http://schemas.microsoft.com/office/drawing/2015/10/21/chartex" xmlns:cx3="http://schemas.microsoft.com/office/drawing/2016/5/9/chartex" xmlns:cx4="http://schemas.microsoft.com/office/drawing/2016/5/10/chartex" xmlns:cx5="http://schemas.microsoft.com/office/drawing/2016/5/11/chartex" xmlns:cx6="http://schemas.microsoft.com/office/drawing/2016/5/12/chartex" xmlns:cx7="http://schemas.microsoft.com/office/drawing/2016/5/13/chartex" xmlns:cx8="http://schemas.microsoft.com/office/drawing/2016/5/14/chartex" xmlns:mc="http://schemas.openxmlformats.org/markup-compatibility/2006" xmlns:aink="http://schemas.microsoft.com/office/drawing/2016/ink" xmlns:am3d="http://schemas.microsoft.com/office/drawing/2017/model3d" xmlns:o="urn:schemas-microsoft-com:office:office" xmlns:oel="http://schemas.microsoft.com/office/2019/extlst" xmlns:r="http://schemas.openxmlformats.org/officeDocument/2006/relationships" xmlns:m="http://schemas.openxmlformats.org/officeDocument/2006/math" xmlns:v="urn:schemas-microsoft-com:vml" xmlns:wp14="http://schemas.microsoft.com/office/word/2010/wordprocessingDrawing" xmlns:wp="http://schemas.openxmlformats.org/drawingml/2006/wordprocessingDrawing" xmlns:w10="urn:schemas-microsoft-com:office:word" xmlns:w="http://schemas.openxmlformats.org/wordprocessingml/2006/main" xmlns:w14="http://schemas.microsoft.com/office/word/2010/wordml" xmlns:w15="http://schemas.microsoft.com/office/word/2012/wordml" xmlns:w16cex="http://schemas.microsoft.com/office/word/2018/wordml/cex" xmlns:w16cid="http://schemas.microsoft.com/office/word/2016/wordml/cid" xmlns:w16="http://schemas.microsoft.com/office/word/2018/wordml" xmlns:w16du="http://schemas.microsoft.com/office/word/2023/wordml/word16du" xmlns:w16sdtdh="http://schemas.microsoft.com/office/word/2020/wordml/sdtdatahash" xmlns:w16se="http://schemas.microsoft.com/office/word/2015/wordml/symex" xmlns:wpg="http://schemas.microsoft.com/office/word/2010/wordprocessingGroup" xmlns:wpi="http://schemas.microsoft.com/office/word/2010/wordprocessingInk" xmlns:wne="http://schemas.microsoft.com/office/word/2006/wordml" xmlns:wps="http://schemas.microsoft.com/office/word/2010/wordprocessingShape" mc:Ignorable="w14 w15 w16se w16cid w16 w16cex w16sdtdh w16du wp14">
   <w:footnote w:type="separator" w:id="-1">
     <w:p>
       <w:pPr>
@@ -12585,7 +13014,7 @@
 </file>
 
 <file path=word/header1.xml><?xml version="1.0" encoding="utf-8"?>
-<w:hdr xmlns:wpc="http://schemas.microsoft.com/office/word/2010/wordprocessingCanvas" xmlns:cx="http://schemas.microsoft.com/office/drawing/2014/chartex" xmlns:cx1="http://schemas.microsoft.com/office/drawing/2015/9/8/chartex" xmlns:cx2="http://schemas.microsoft.com/office/drawing/2015/10/21/chartex" xmlns:cx3="http://schemas.microsoft.com/office/drawing/2016/5/9/chartex" xmlns:cx4="http://schemas.microsoft.com/office/drawing/2016/5/10/chartex" xmlns:cx5="http://schemas.microsoft.com/office/drawing/2016/5/11/chartex" xmlns:cx6="http://schemas.microsoft.com/office/drawing/2016/5/12/chartex" xmlns:cx7="http://schemas.microsoft.com/office/drawing/2016/5/13/chartex" xmlns:cx8="http://schemas.microsoft.com/office/drawing/2016/5/14/chartex" xmlns:mc="http://schemas.openxmlformats.org/markup-compatibility/2006" xmlns:aink="http://schemas.microsoft.com/office/drawing/2016/ink" xmlns:am3d="http://schemas.microsoft.com/office/drawing/2017/model3d" xmlns:o="urn:schemas-microsoft-com:office:office" xmlns:oel="http://schemas.microsoft.com/office/2019/extlst" xmlns:r="http://schemas.openxmlformats.org/officeDocument/2006/relationships" xmlns:m="http://schemas.openxmlformats.org/officeDocument/2006/math" xmlns:v="urn:schemas-microsoft-com:vml" xmlns:wp14="http://schemas.microsoft.com/office/word/2010/wordprocessingDrawing" xmlns:wp="http://schemas.openxmlformats.org/drawingml/2006/wordprocessingDrawing" xmlns:w10="urn:schemas-microsoft-com:office:word" xmlns:w="http://schemas.openxmlformats.org/wordprocessingml/2006/main" xmlns:w14="http://schemas.microsoft.com/office/word/2010/wordml" xmlns:w15="http://schemas.microsoft.com/office/word/2012/wordml" xmlns:w16cex="http://schemas.microsoft.com/office/word/2018/wordml/cex" xmlns:w16cid="http://schemas.microsoft.com/office/word/2016/wordml/cid" xmlns:w16="http://schemas.microsoft.com/office/word/2018/wordml" xmlns:w16du="http://schemas.microsoft.com/office/word/2023/wordml/word16du" xmlns:w16sdtdh="http://schemas.microsoft.com/office/word/2020/wordml/sdtdatahash" xmlns:w16sdtfl="http://schemas.microsoft.com/office/word/2024/wordml/sdtformatlock" xmlns:w16se="http://schemas.microsoft.com/office/word/2015/wordml/symex" xmlns:wpg="http://schemas.microsoft.com/office/word/2010/wordprocessingGroup" xmlns:wpi="http://schemas.microsoft.com/office/word/2010/wordprocessingInk" xmlns:wne="http://schemas.microsoft.com/office/word/2006/wordml" xmlns:wps="http://schemas.microsoft.com/office/word/2010/wordprocessingShape" mc:Ignorable="w14 w15 w16se w16cid w16 w16cex w16sdtdh w16sdtfl w16du wp14">
+<w:hdr xmlns:wpc="http://schemas.microsoft.com/office/word/2010/wordprocessingCanvas" xmlns:cx="http://schemas.microsoft.com/office/drawing/2014/chartex" xmlns:cx1="http://schemas.microsoft.com/office/drawing/2015/9/8/chartex" xmlns:cx2="http://schemas.microsoft.com/office/drawing/2015/10/21/chartex" xmlns:cx3="http://schemas.microsoft.com/office/drawing/2016/5/9/chartex" xmlns:cx4="http://schemas.microsoft.com/office/drawing/2016/5/10/chartex" xmlns:cx5="http://schemas.microsoft.com/office/drawing/2016/5/11/chartex" xmlns:cx6="http://schemas.microsoft.com/office/drawing/2016/5/12/chartex" xmlns:cx7="http://schemas.microsoft.com/office/drawing/2016/5/13/chartex" xmlns:cx8="http://schemas.microsoft.com/office/drawing/2016/5/14/chartex" xmlns:mc="http://schemas.openxmlformats.org/markup-compatibility/2006" xmlns:aink="http://schemas.microsoft.com/office/drawing/2016/ink" xmlns:am3d="http://schemas.microsoft.com/office/drawing/2017/model3d" xmlns:o="urn:schemas-microsoft-com:office:office" xmlns:oel="http://schemas.microsoft.com/office/2019/extlst" xmlns:r="http://schemas.openxmlformats.org/officeDocument/2006/relationships" xmlns:m="http://schemas.openxmlformats.org/officeDocument/2006/math" xmlns:v="urn:schemas-microsoft-com:vml" xmlns:wp14="http://schemas.microsoft.com/office/word/2010/wordprocessingDrawing" xmlns:wp="http://schemas.openxmlformats.org/drawingml/2006/wordprocessingDrawing" xmlns:w10="urn:schemas-microsoft-com:office:word" xmlns:w="http://schemas.openxmlformats.org/wordprocessingml/2006/main" xmlns:w14="http://schemas.microsoft.com/office/word/2010/wordml" xmlns:w15="http://schemas.microsoft.com/office/word/2012/wordml" xmlns:w16cex="http://schemas.microsoft.com/office/word/2018/wordml/cex" xmlns:w16cid="http://schemas.microsoft.com/office/word/2016/wordml/cid" xmlns:w16="http://schemas.microsoft.com/office/word/2018/wordml" xmlns:w16du="http://schemas.microsoft.com/office/word/2023/wordml/word16du" xmlns:w16sdtdh="http://schemas.microsoft.com/office/word/2020/wordml/sdtdatahash" xmlns:w16se="http://schemas.microsoft.com/office/word/2015/wordml/symex" xmlns:wpg="http://schemas.microsoft.com/office/word/2010/wordprocessingGroup" xmlns:wpi="http://schemas.microsoft.com/office/word/2010/wordprocessingInk" xmlns:wne="http://schemas.microsoft.com/office/word/2006/wordml" xmlns:wps="http://schemas.microsoft.com/office/word/2010/wordprocessingShape" mc:Ignorable="w14 w15 w16se w16cid w16 w16cex w16sdtdh w16du wp14">
   <w:p>
     <w:pPr>
       <w:pStyle w:val="Encabezado"/>
@@ -12625,7 +13054,7 @@
 </file>
 
 <file path=word/header2.xml><?xml version="1.0" encoding="utf-8"?>
-<w:hdr xmlns:wpc="http://schemas.microsoft.com/office/word/2010/wordprocessingCanvas" xmlns:cx="http://schemas.microsoft.com/office/drawing/2014/chartex" xmlns:cx1="http://schemas.microsoft.com/office/drawing/2015/9/8/chartex" xmlns:cx2="http://schemas.microsoft.com/office/drawing/2015/10/21/chartex" xmlns:cx3="http://schemas.microsoft.com/office/drawing/2016/5/9/chartex" xmlns:cx4="http://schemas.microsoft.com/office/drawing/2016/5/10/chartex" xmlns:cx5="http://schemas.microsoft.com/office/drawing/2016/5/11/chartex" xmlns:cx6="http://schemas.microsoft.com/office/drawing/2016/5/12/chartex" xmlns:cx7="http://schemas.microsoft.com/office/drawing/2016/5/13/chartex" xmlns:cx8="http://schemas.microsoft.com/office/drawing/2016/5/14/chartex" xmlns:mc="http://schemas.openxmlformats.org/markup-compatibility/2006" xmlns:aink="http://schemas.microsoft.com/office/drawing/2016/ink" xmlns:am3d="http://schemas.microsoft.com/office/drawing/2017/model3d" xmlns:o="urn:schemas-microsoft-com:office:office" xmlns:oel="http://schemas.microsoft.com/office/2019/extlst" xmlns:r="http://schemas.openxmlformats.org/officeDocument/2006/relationships" xmlns:m="http://schemas.openxmlformats.org/officeDocument/2006/math" xmlns:v="urn:schemas-microsoft-com:vml" xmlns:wp14="http://schemas.microsoft.com/office/word/2010/wordprocessingDrawing" xmlns:wp="http://schemas.openxmlformats.org/drawingml/2006/wordprocessingDrawing" xmlns:w10="urn:schemas-microsoft-com:office:word" xmlns:w="http://schemas.openxmlformats.org/wordprocessingml/2006/main" xmlns:w14="http://schemas.microsoft.com/office/word/2010/wordml" xmlns:w15="http://schemas.microsoft.com/office/word/2012/wordml" xmlns:w16cex="http://schemas.microsoft.com/office/word/2018/wordml/cex" xmlns:w16cid="http://schemas.microsoft.com/office/word/2016/wordml/cid" xmlns:w16="http://schemas.microsoft.com/office/word/2018/wordml" xmlns:w16du="http://schemas.microsoft.com/office/word/2023/wordml/word16du" xmlns:w16sdtdh="http://schemas.microsoft.com/office/word/2020/wordml/sdtdatahash" xmlns:w16sdtfl="http://schemas.microsoft.com/office/word/2024/wordml/sdtformatlock" xmlns:w16se="http://schemas.microsoft.com/office/word/2015/wordml/symex" xmlns:wpg="http://schemas.microsoft.com/office/word/2010/wordprocessingGroup" xmlns:wpi="http://schemas.microsoft.com/office/word/2010/wordprocessingInk" xmlns:wne="http://schemas.microsoft.com/office/word/2006/wordml" xmlns:wps="http://schemas.microsoft.com/office/word/2010/wordprocessingShape" mc:Ignorable="w14 w15 w16se w16cid w16 w16cex w16sdtdh w16sdtfl w16du wp14">
+<w:hdr xmlns:wpc="http://schemas.microsoft.com/office/word/2010/wordprocessingCanvas" xmlns:cx="http://schemas.microsoft.com/office/drawing/2014/chartex" xmlns:cx1="http://schemas.microsoft.com/office/drawing/2015/9/8/chartex" xmlns:cx2="http://schemas.microsoft.com/office/drawing/2015/10/21/chartex" xmlns:cx3="http://schemas.microsoft.com/office/drawing/2016/5/9/chartex" xmlns:cx4="http://schemas.microsoft.com/office/drawing/2016/5/10/chartex" xmlns:cx5="http://schemas.microsoft.com/office/drawing/2016/5/11/chartex" xmlns:cx6="http://schemas.microsoft.com/office/drawing/2016/5/12/chartex" xmlns:cx7="http://schemas.microsoft.com/office/drawing/2016/5/13/chartex" xmlns:cx8="http://schemas.microsoft.com/office/drawing/2016/5/14/chartex" xmlns:mc="http://schemas.openxmlformats.org/markup-compatibility/2006" xmlns:aink="http://schemas.microsoft.com/office/drawing/2016/ink" xmlns:am3d="http://schemas.microsoft.com/office/drawing/2017/model3d" xmlns:o="urn:schemas-microsoft-com:office:office" xmlns:oel="http://schemas.microsoft.com/office/2019/extlst" xmlns:r="http://schemas.openxmlformats.org/officeDocument/2006/relationships" xmlns:m="http://schemas.openxmlformats.org/officeDocument/2006/math" xmlns:v="urn:schemas-microsoft-com:vml" xmlns:wp14="http://schemas.microsoft.com/office/word/2010/wordprocessingDrawing" xmlns:wp="http://schemas.openxmlformats.org/drawingml/2006/wordprocessingDrawing" xmlns:w10="urn:schemas-microsoft-com:office:word" xmlns:w="http://schemas.openxmlformats.org/wordprocessingml/2006/main" xmlns:w14="http://schemas.microsoft.com/office/word/2010/wordml" xmlns:w15="http://schemas.microsoft.com/office/word/2012/wordml" xmlns:w16cex="http://schemas.microsoft.com/office/word/2018/wordml/cex" xmlns:w16cid="http://schemas.microsoft.com/office/word/2016/wordml/cid" xmlns:w16="http://schemas.microsoft.com/office/word/2018/wordml" xmlns:w16du="http://schemas.microsoft.com/office/word/2023/wordml/word16du" xmlns:w16sdtdh="http://schemas.microsoft.com/office/word/2020/wordml/sdtdatahash" xmlns:w16se="http://schemas.microsoft.com/office/word/2015/wordml/symex" xmlns:wpg="http://schemas.microsoft.com/office/word/2010/wordprocessingGroup" xmlns:wpi="http://schemas.microsoft.com/office/word/2010/wordprocessingInk" xmlns:wne="http://schemas.microsoft.com/office/word/2006/wordml" xmlns:wps="http://schemas.microsoft.com/office/word/2010/wordprocessingShape" mc:Ignorable="w14 w15 w16se w16cid w16 w16cex w16sdtdh w16du wp14">
   <w:tbl>
     <w:tblPr>
       <w:tblW w:w="6380" w:type="dxa"/>
@@ -12667,7 +13096,31 @@
               <w:szCs w:val="16"/>
               <w:lang w:eastAsia="en-US"/>
             </w:rPr>
-            <w:t>Ref. contrato: {#contrato}{codigo}{/contrato}</w:t>
+            <w:t>Ref. contrato: {#</w:t>
+          </w:r>
+          <w:proofErr w:type="gramStart"/>
+          <w:r>
+            <w:rPr>
+              <w:rFonts w:cs="Calibri"/>
+              <w:b/>
+              <w:bCs/>
+              <w:sz w:val="16"/>
+              <w:szCs w:val="16"/>
+              <w:lang w:eastAsia="en-US"/>
+            </w:rPr>
+            <w:t>contrato}{</w:t>
+          </w:r>
+          <w:proofErr w:type="gramEnd"/>
+          <w:r>
+            <w:rPr>
+              <w:rFonts w:cs="Calibri"/>
+              <w:b/>
+              <w:bCs/>
+              <w:sz w:val="16"/>
+              <w:szCs w:val="16"/>
+              <w:lang w:eastAsia="en-US"/>
+            </w:rPr>
+            <w:t>codigo}{/contrato}</w:t>
           </w:r>
         </w:p>
         <w:p>
@@ -12698,7 +13151,25 @@
               <w:szCs w:val="16"/>
               <w:lang w:eastAsia="en-US"/>
             </w:rPr>
-            <w:t>: {#obra}{direccion}{/obra}</w:t>
+            <w:t>: {#</w:t>
+          </w:r>
+          <w:proofErr w:type="gramStart"/>
+          <w:r>
+            <w:rPr>
+              <w:sz w:val="16"/>
+              <w:szCs w:val="16"/>
+              <w:lang w:eastAsia="en-US"/>
+            </w:rPr>
+            <w:t>obra}{</w:t>
+          </w:r>
+          <w:proofErr w:type="gramEnd"/>
+          <w:r>
+            <w:rPr>
+              <w:sz w:val="16"/>
+              <w:szCs w:val="16"/>
+              <w:lang w:eastAsia="en-US"/>
+            </w:rPr>
+            <w:t>direccion}{/obra}</w:t>
           </w:r>
         </w:p>
         <w:p>
@@ -12730,7 +13201,25 @@
               <w:szCs w:val="16"/>
               <w:lang w:eastAsia="en-US"/>
             </w:rPr>
-            <w:t>{#obra}{nombre}{/obra}</w:t>
+            <w:t>{#</w:t>
+          </w:r>
+          <w:proofErr w:type="gramStart"/>
+          <w:r>
+            <w:rPr>
+              <w:sz w:val="16"/>
+              <w:szCs w:val="16"/>
+              <w:lang w:eastAsia="en-US"/>
+            </w:rPr>
+            <w:t>obra}{</w:t>
+          </w:r>
+          <w:proofErr w:type="gramEnd"/>
+          <w:r>
+            <w:rPr>
+              <w:sz w:val="16"/>
+              <w:szCs w:val="16"/>
+              <w:lang w:eastAsia="en-US"/>
+            </w:rPr>
+            <w:t>nombre}{/obra}</w:t>
           </w:r>
         </w:p>
         <w:p>
@@ -12765,7 +13254,27 @@
               <w:szCs w:val="16"/>
               <w:lang w:eastAsia="en-US"/>
             </w:rPr>
-            <w:t>{#fecha}{dia}/{mes}/{a</w:t>
+            <w:t>{#</w:t>
+          </w:r>
+          <w:proofErr w:type="gramStart"/>
+          <w:r>
+            <w:rPr>
+              <w:rFonts w:cs="Calibri"/>
+              <w:sz w:val="16"/>
+              <w:szCs w:val="16"/>
+              <w:lang w:eastAsia="en-US"/>
+            </w:rPr>
+            <w:t>fecha}{</w:t>
+          </w:r>
+          <w:proofErr w:type="gramEnd"/>
+          <w:r>
+            <w:rPr>
+              <w:rFonts w:cs="Calibri"/>
+              <w:sz w:val="16"/>
+              <w:szCs w:val="16"/>
+              <w:lang w:eastAsia="en-US"/>
+            </w:rPr>
+            <w:t>dia}/{mes}/{a</w:t>
           </w:r>
           <w:r>
             <w:rPr>
@@ -12804,7 +13313,29 @@
               <w:szCs w:val="16"/>
               <w:lang w:eastAsia="en-US"/>
             </w:rPr>
-            <w:t>Telf.: {#comercial}{telefono}{/comercial}</w:t>
+            <w:t>Telf.: {#</w:t>
+          </w:r>
+          <w:proofErr w:type="gramStart"/>
+          <w:r>
+            <w:rPr>
+              <w:b/>
+              <w:bCs/>
+              <w:sz w:val="16"/>
+              <w:szCs w:val="16"/>
+              <w:lang w:eastAsia="en-US"/>
+            </w:rPr>
+            <w:t>comercial}{</w:t>
+          </w:r>
+          <w:proofErr w:type="gramEnd"/>
+          <w:r>
+            <w:rPr>
+              <w:b/>
+              <w:bCs/>
+              <w:sz w:val="16"/>
+              <w:szCs w:val="16"/>
+              <w:lang w:eastAsia="en-US"/>
+            </w:rPr>
+            <w:t>telefono}{/comercial}</w:t>
           </w:r>
         </w:p>
         <w:p>
@@ -12838,7 +13369,29 @@
               <w:szCs w:val="16"/>
               <w:lang w:eastAsia="en-US"/>
             </w:rPr>
-            <w:t>{#comercial}{nombre} {apellido}{/comercial}</w:t>
+            <w:t>{#</w:t>
+          </w:r>
+          <w:proofErr w:type="gramStart"/>
+          <w:r>
+            <w:rPr>
+              <w:b/>
+              <w:bCs/>
+              <w:sz w:val="16"/>
+              <w:szCs w:val="16"/>
+              <w:lang w:eastAsia="en-US"/>
+            </w:rPr>
+            <w:t>comercial}{</w:t>
+          </w:r>
+          <w:proofErr w:type="gramEnd"/>
+          <w:r>
+            <w:rPr>
+              <w:b/>
+              <w:bCs/>
+              <w:sz w:val="16"/>
+              <w:szCs w:val="16"/>
+              <w:lang w:eastAsia="en-US"/>
+            </w:rPr>
+            <w:t>nombre} {apellido}{/comercial}</w:t>
           </w:r>
         </w:p>
         <w:p>
@@ -12866,7 +13419,29 @@
               <w:szCs w:val="16"/>
               <w:lang w:eastAsia="en-US"/>
             </w:rPr>
-            <w:t>{#comercial}{correo}{/comercial}</w:t>
+            <w:t>{#</w:t>
+          </w:r>
+          <w:proofErr w:type="gramStart"/>
+          <w:r>
+            <w:rPr>
+              <w:b/>
+              <w:bCs/>
+              <w:sz w:val="16"/>
+              <w:szCs w:val="16"/>
+              <w:lang w:eastAsia="en-US"/>
+            </w:rPr>
+            <w:t>comercial}{</w:t>
+          </w:r>
+          <w:proofErr w:type="gramEnd"/>
+          <w:r>
+            <w:rPr>
+              <w:b/>
+              <w:bCs/>
+              <w:sz w:val="16"/>
+              <w:szCs w:val="16"/>
+              <w:lang w:eastAsia="en-US"/>
+            </w:rPr>
+            <w:t>correo}{/comercial}</w:t>
           </w:r>
         </w:p>
       </w:tc>
@@ -12902,7 +13477,27 @@
               <w:szCs w:val="16"/>
               <w:lang w:eastAsia="en-US"/>
             </w:rPr>
-            <w:t>{#cliente}{razon_social}{/cliente}</w:t>
+            <w:t>{#</w:t>
+          </w:r>
+          <w:proofErr w:type="gramStart"/>
+          <w:r>
+            <w:rPr>
+              <w:bCs/>
+              <w:sz w:val="16"/>
+              <w:szCs w:val="16"/>
+              <w:lang w:eastAsia="en-US"/>
+            </w:rPr>
+            <w:t>cliente}{</w:t>
+          </w:r>
+          <w:proofErr w:type="gramEnd"/>
+          <w:r>
+            <w:rPr>
+              <w:bCs/>
+              <w:sz w:val="16"/>
+              <w:szCs w:val="16"/>
+              <w:lang w:eastAsia="en-US"/>
+            </w:rPr>
+            <w:t>razon_social}{/cliente}</w:t>
           </w:r>
         </w:p>
         <w:p>
@@ -12933,7 +13528,27 @@
               <w:szCs w:val="16"/>
               <w:lang w:eastAsia="en-US"/>
             </w:rPr>
-            <w:t>{#cliente}{ruc}{/cliente}</w:t>
+            <w:t>{#</w:t>
+          </w:r>
+          <w:proofErr w:type="gramStart"/>
+          <w:r>
+            <w:rPr>
+              <w:bCs/>
+              <w:sz w:val="16"/>
+              <w:szCs w:val="16"/>
+              <w:lang w:eastAsia="en-US"/>
+            </w:rPr>
+            <w:t>cliente}{</w:t>
+          </w:r>
+          <w:proofErr w:type="gramEnd"/>
+          <w:r>
+            <w:rPr>
+              <w:bCs/>
+              <w:sz w:val="16"/>
+              <w:szCs w:val="16"/>
+              <w:lang w:eastAsia="en-US"/>
+            </w:rPr>
+            <w:t>ruc}{/cliente}</w:t>
           </w:r>
         </w:p>
         <w:p>
@@ -12964,7 +13579,27 @@
               <w:szCs w:val="16"/>
               <w:lang w:eastAsia="en-US"/>
             </w:rPr>
-            <w:t>{#contacto}{nombre} {apellido}{/contacto}</w:t>
+            <w:t>{#</w:t>
+          </w:r>
+          <w:proofErr w:type="gramStart"/>
+          <w:r>
+            <w:rPr>
+              <w:bCs/>
+              <w:sz w:val="16"/>
+              <w:szCs w:val="16"/>
+              <w:lang w:eastAsia="en-US"/>
+            </w:rPr>
+            <w:t>contacto}{</w:t>
+          </w:r>
+          <w:proofErr w:type="gramEnd"/>
+          <w:r>
+            <w:rPr>
+              <w:bCs/>
+              <w:sz w:val="16"/>
+              <w:szCs w:val="16"/>
+              <w:lang w:eastAsia="en-US"/>
+            </w:rPr>
+            <w:t>nombre} {apellido}{/contacto}</w:t>
           </w:r>
         </w:p>
         <w:p>
@@ -12995,7 +13630,27 @@
               <w:szCs w:val="16"/>
               <w:lang w:eastAsia="en-US"/>
             </w:rPr>
-            <w:t>{#cliente}{domicilio_fiscal}{/cliente}</w:t>
+            <w:t>{#</w:t>
+          </w:r>
+          <w:proofErr w:type="gramStart"/>
+          <w:r>
+            <w:rPr>
+              <w:bCs/>
+              <w:sz w:val="16"/>
+              <w:szCs w:val="16"/>
+              <w:lang w:eastAsia="en-US"/>
+            </w:rPr>
+            <w:t>cliente}{</w:t>
+          </w:r>
+          <w:proofErr w:type="gramEnd"/>
+          <w:r>
+            <w:rPr>
+              <w:bCs/>
+              <w:sz w:val="16"/>
+              <w:szCs w:val="16"/>
+              <w:lang w:eastAsia="en-US"/>
+            </w:rPr>
+            <w:t>domicilio_fiscal}{/cliente}</w:t>
           </w:r>
         </w:p>
         <w:p>
@@ -13026,7 +13681,27 @@
               <w:sz w:val="16"/>
               <w:szCs w:val="16"/>
             </w:rPr>
-            <w:t xml:space="preserve"> {#contacto}{correo}{/contacto}</w:t>
+            <w:t xml:space="preserve"> {#</w:t>
+          </w:r>
+          <w:proofErr w:type="gramStart"/>
+          <w:r>
+            <w:rPr>
+              <w:rFonts w:cs="Calibri"/>
+              <w:bCs/>
+              <w:sz w:val="16"/>
+              <w:szCs w:val="16"/>
+            </w:rPr>
+            <w:t>contacto}{</w:t>
+          </w:r>
+          <w:proofErr w:type="gramEnd"/>
+          <w:r>
+            <w:rPr>
+              <w:rFonts w:cs="Calibri"/>
+              <w:bCs/>
+              <w:sz w:val="16"/>
+              <w:szCs w:val="16"/>
+            </w:rPr>
+            <w:t>correo}{/contacto}</w:t>
           </w:r>
         </w:p>
         <w:p>
@@ -13115,7 +13790,7 @@
 </file>
 
 <file path=word/header3.xml><?xml version="1.0" encoding="utf-8"?>
-<w:hdr xmlns:wpc="http://schemas.microsoft.com/office/word/2010/wordprocessingCanvas" xmlns:cx="http://schemas.microsoft.com/office/drawing/2014/chartex" xmlns:cx1="http://schemas.microsoft.com/office/drawing/2015/9/8/chartex" xmlns:cx2="http://schemas.microsoft.com/office/drawing/2015/10/21/chartex" xmlns:cx3="http://schemas.microsoft.com/office/drawing/2016/5/9/chartex" xmlns:cx4="http://schemas.microsoft.com/office/drawing/2016/5/10/chartex" xmlns:cx5="http://schemas.microsoft.com/office/drawing/2016/5/11/chartex" xmlns:cx6="http://schemas.microsoft.com/office/drawing/2016/5/12/chartex" xmlns:cx7="http://schemas.microsoft.com/office/drawing/2016/5/13/chartex" xmlns:cx8="http://schemas.microsoft.com/office/drawing/2016/5/14/chartex" xmlns:mc="http://schemas.openxmlformats.org/markup-compatibility/2006" xmlns:aink="http://schemas.microsoft.com/office/drawing/2016/ink" xmlns:am3d="http://schemas.microsoft.com/office/drawing/2017/model3d" xmlns:o="urn:schemas-microsoft-com:office:office" xmlns:oel="http://schemas.microsoft.com/office/2019/extlst" xmlns:r="http://schemas.openxmlformats.org/officeDocument/2006/relationships" xmlns:m="http://schemas.openxmlformats.org/officeDocument/2006/math" xmlns:v="urn:schemas-microsoft-com:vml" xmlns:wp14="http://schemas.microsoft.com/office/word/2010/wordprocessingDrawing" xmlns:wp="http://schemas.openxmlformats.org/drawingml/2006/wordprocessingDrawing" xmlns:w10="urn:schemas-microsoft-com:office:word" xmlns:w="http://schemas.openxmlformats.org/wordprocessingml/2006/main" xmlns:w14="http://schemas.microsoft.com/office/word/2010/wordml" xmlns:w15="http://schemas.microsoft.com/office/word/2012/wordml" xmlns:w16cex="http://schemas.microsoft.com/office/word/2018/wordml/cex" xmlns:w16cid="http://schemas.microsoft.com/office/word/2016/wordml/cid" xmlns:w16="http://schemas.microsoft.com/office/word/2018/wordml" xmlns:w16du="http://schemas.microsoft.com/office/word/2023/wordml/word16du" xmlns:w16sdtdh="http://schemas.microsoft.com/office/word/2020/wordml/sdtdatahash" xmlns:w16sdtfl="http://schemas.microsoft.com/office/word/2024/wordml/sdtformatlock" xmlns:w16se="http://schemas.microsoft.com/office/word/2015/wordml/symex" xmlns:wpg="http://schemas.microsoft.com/office/word/2010/wordprocessingGroup" xmlns:wpi="http://schemas.microsoft.com/office/word/2010/wordprocessingInk" xmlns:wne="http://schemas.microsoft.com/office/word/2006/wordml" xmlns:wps="http://schemas.microsoft.com/office/word/2010/wordprocessingShape" mc:Ignorable="w14 w15 w16se w16cid w16 w16cex w16sdtdh w16sdtfl w16du wp14">
+<w:hdr xmlns:wpc="http://schemas.microsoft.com/office/word/2010/wordprocessingCanvas" xmlns:cx="http://schemas.microsoft.com/office/drawing/2014/chartex" xmlns:cx1="http://schemas.microsoft.com/office/drawing/2015/9/8/chartex" xmlns:cx2="http://schemas.microsoft.com/office/drawing/2015/10/21/chartex" xmlns:cx3="http://schemas.microsoft.com/office/drawing/2016/5/9/chartex" xmlns:cx4="http://schemas.microsoft.com/office/drawing/2016/5/10/chartex" xmlns:cx5="http://schemas.microsoft.com/office/drawing/2016/5/11/chartex" xmlns:cx6="http://schemas.microsoft.com/office/drawing/2016/5/12/chartex" xmlns:cx7="http://schemas.microsoft.com/office/drawing/2016/5/13/chartex" xmlns:cx8="http://schemas.microsoft.com/office/drawing/2016/5/14/chartex" xmlns:mc="http://schemas.openxmlformats.org/markup-compatibility/2006" xmlns:aink="http://schemas.microsoft.com/office/drawing/2016/ink" xmlns:am3d="http://schemas.microsoft.com/office/drawing/2017/model3d" xmlns:o="urn:schemas-microsoft-com:office:office" xmlns:oel="http://schemas.microsoft.com/office/2019/extlst" xmlns:r="http://schemas.openxmlformats.org/officeDocument/2006/relationships" xmlns:m="http://schemas.openxmlformats.org/officeDocument/2006/math" xmlns:v="urn:schemas-microsoft-com:vml" xmlns:wp14="http://schemas.microsoft.com/office/word/2010/wordprocessingDrawing" xmlns:wp="http://schemas.openxmlformats.org/drawingml/2006/wordprocessingDrawing" xmlns:w10="urn:schemas-microsoft-com:office:word" xmlns:w="http://schemas.openxmlformats.org/wordprocessingml/2006/main" xmlns:w14="http://schemas.microsoft.com/office/word/2010/wordml" xmlns:w15="http://schemas.microsoft.com/office/word/2012/wordml" xmlns:w16cex="http://schemas.microsoft.com/office/word/2018/wordml/cex" xmlns:w16cid="http://schemas.microsoft.com/office/word/2016/wordml/cid" xmlns:w16="http://schemas.microsoft.com/office/word/2018/wordml" xmlns:w16du="http://schemas.microsoft.com/office/word/2023/wordml/word16du" xmlns:w16sdtdh="http://schemas.microsoft.com/office/word/2020/wordml/sdtdatahash" xmlns:w16se="http://schemas.microsoft.com/office/word/2015/wordml/symex" xmlns:wpg="http://schemas.microsoft.com/office/word/2010/wordprocessingGroup" xmlns:wpi="http://schemas.microsoft.com/office/word/2010/wordprocessingInk" xmlns:wne="http://schemas.microsoft.com/office/word/2006/wordml" xmlns:wps="http://schemas.microsoft.com/office/word/2010/wordprocessingShape" mc:Ignorable="w14 w15 w16se w16cid w16 w16cex w16sdtdh w16du wp14">
   <w:p>
     <w:pPr>
       <w:pStyle w:val="Encabezado"/>
@@ -13155,7 +13830,7 @@
 </file>
 
 <file path=word/numbering.xml><?xml version="1.0" encoding="utf-8"?>
-<w:numbering xmlns:wpc="http://schemas.microsoft.com/office/word/2010/wordprocessingCanvas" xmlns:cx="http://schemas.microsoft.com/office/drawing/2014/chartex" xmlns:cx1="http://schemas.microsoft.com/office/drawing/2015/9/8/chartex" xmlns:cx2="http://schemas.microsoft.com/office/drawing/2015/10/21/chartex" xmlns:cx3="http://schemas.microsoft.com/office/drawing/2016/5/9/chartex" xmlns:cx4="http://schemas.microsoft.com/office/drawing/2016/5/10/chartex" xmlns:cx5="http://schemas.microsoft.com/office/drawing/2016/5/11/chartex" xmlns:cx6="http://schemas.microsoft.com/office/drawing/2016/5/12/chartex" xmlns:cx7="http://schemas.microsoft.com/office/drawing/2016/5/13/chartex" xmlns:cx8="http://schemas.microsoft.com/office/drawing/2016/5/14/chartex" xmlns:mc="http://schemas.openxmlformats.org/markup-compatibility/2006" xmlns:aink="http://schemas.microsoft.com/office/drawing/2016/ink" xmlns:am3d="http://schemas.microsoft.com/office/drawing/2017/model3d" xmlns:o="urn:schemas-microsoft-com:office:office" xmlns:oel="http://schemas.microsoft.com/office/2019/extlst" xmlns:r="http://schemas.openxmlformats.org/officeDocument/2006/relationships" xmlns:m="http://schemas.openxmlformats.org/officeDocument/2006/math" xmlns:v="urn:schemas-microsoft-com:vml" xmlns:wp14="http://schemas.microsoft.com/office/word/2010/wordprocessingDrawing" xmlns:wp="http://schemas.openxmlformats.org/drawingml/2006/wordprocessingDrawing" xmlns:w10="urn:schemas-microsoft-com:office:word" xmlns:w="http://schemas.openxmlformats.org/wordprocessingml/2006/main" xmlns:w14="http://schemas.microsoft.com/office/word/2010/wordml" xmlns:w15="http://schemas.microsoft.com/office/word/2012/wordml" xmlns:w16cex="http://schemas.microsoft.com/office/word/2018/wordml/cex" xmlns:w16cid="http://schemas.microsoft.com/office/word/2016/wordml/cid" xmlns:w16="http://schemas.microsoft.com/office/word/2018/wordml" xmlns:w16du="http://schemas.microsoft.com/office/word/2023/wordml/word16du" xmlns:w16sdtdh="http://schemas.microsoft.com/office/word/2020/wordml/sdtdatahash" xmlns:w16sdtfl="http://schemas.microsoft.com/office/word/2024/wordml/sdtformatlock" xmlns:w16se="http://schemas.microsoft.com/office/word/2015/wordml/symex" xmlns:wpg="http://schemas.microsoft.com/office/word/2010/wordprocessingGroup" xmlns:wpi="http://schemas.microsoft.com/office/word/2010/wordprocessingInk" xmlns:wne="http://schemas.microsoft.com/office/word/2006/wordml" xmlns:wps="http://schemas.microsoft.com/office/word/2010/wordprocessingShape" mc:Ignorable="w14 w15 w16se w16cid w16 w16cex w16sdtdh w16sdtfl w16du wp14">
+<w:numbering xmlns:wpc="http://schemas.microsoft.com/office/word/2010/wordprocessingCanvas" xmlns:cx="http://schemas.microsoft.com/office/drawing/2014/chartex" xmlns:cx1="http://schemas.microsoft.com/office/drawing/2015/9/8/chartex" xmlns:cx2="http://schemas.microsoft.com/office/drawing/2015/10/21/chartex" xmlns:cx3="http://schemas.microsoft.com/office/drawing/2016/5/9/chartex" xmlns:cx4="http://schemas.microsoft.com/office/drawing/2016/5/10/chartex" xmlns:cx5="http://schemas.microsoft.com/office/drawing/2016/5/11/chartex" xmlns:cx6="http://schemas.microsoft.com/office/drawing/2016/5/12/chartex" xmlns:cx7="http://schemas.microsoft.com/office/drawing/2016/5/13/chartex" xmlns:cx8="http://schemas.microsoft.com/office/drawing/2016/5/14/chartex" xmlns:mc="http://schemas.openxmlformats.org/markup-compatibility/2006" xmlns:aink="http://schemas.microsoft.com/office/drawing/2016/ink" xmlns:am3d="http://schemas.microsoft.com/office/drawing/2017/model3d" xmlns:o="urn:schemas-microsoft-com:office:office" xmlns:oel="http://schemas.microsoft.com/office/2019/extlst" xmlns:r="http://schemas.openxmlformats.org/officeDocument/2006/relationships" xmlns:m="http://schemas.openxmlformats.org/officeDocument/2006/math" xmlns:v="urn:schemas-microsoft-com:vml" xmlns:wp14="http://schemas.microsoft.com/office/word/2010/wordprocessingDrawing" xmlns:wp="http://schemas.openxmlformats.org/drawingml/2006/wordprocessingDrawing" xmlns:w10="urn:schemas-microsoft-com:office:word" xmlns:w="http://schemas.openxmlformats.org/wordprocessingml/2006/main" xmlns:w14="http://schemas.microsoft.com/office/word/2010/wordml" xmlns:w15="http://schemas.microsoft.com/office/word/2012/wordml" xmlns:w16cex="http://schemas.microsoft.com/office/word/2018/wordml/cex" xmlns:w16cid="http://schemas.microsoft.com/office/word/2016/wordml/cid" xmlns:w16="http://schemas.microsoft.com/office/word/2018/wordml" xmlns:w16du="http://schemas.microsoft.com/office/word/2023/wordml/word16du" xmlns:w16sdtdh="http://schemas.microsoft.com/office/word/2020/wordml/sdtdatahash" xmlns:w16se="http://schemas.microsoft.com/office/word/2015/wordml/symex" xmlns:wpg="http://schemas.microsoft.com/office/word/2010/wordprocessingGroup" xmlns:wpi="http://schemas.microsoft.com/office/word/2010/wordprocessingInk" xmlns:wne="http://schemas.microsoft.com/office/word/2006/wordml" xmlns:wps="http://schemas.microsoft.com/office/word/2010/wordprocessingShape" mc:Ignorable="w14 w15 w16se w16cid w16 w16cex w16sdtdh w16du wp14">
   <w:numPicBullet w:numPicBulletId="0">
     <w:pict>
       <v:shapetype id="_x0000_t75" coordsize="21600,21600" o:spt="75" o:preferrelative="t" path="m@4@5l@4@11@9@11@9@5xe" filled="f" stroked="f">
@@ -13177,7 +13852,7 @@
         <v:path o:extrusionok="f" gradientshapeok="t" o:connecttype="rect"/>
         <o:lock v:ext="edit" aspectratio="t"/>
       </v:shapetype>
-      <v:shape id="_x0000_i1116" type="#_x0000_t75" style="width:295.6pt;height:9in;visibility:visible;mso-wrap-style:square" o:bullet="t">
+      <v:shape id="_x0000_i1038" type="#_x0000_t75" style="width:295.8pt;height:9in;visibility:visible;mso-wrap-style:square" o:bullet="t">
         <v:imagedata r:id="rId1" o:title=""/>
       </v:shape>
     </w:pict>
@@ -16383,7 +17058,7 @@
 </file>
 
 <file path=word/styles.xml><?xml version="1.0" encoding="utf-8"?>
-<w:styles xmlns:mc="http://schemas.openxmlformats.org/markup-compatibility/2006" xmlns:r="http://schemas.openxmlformats.org/officeDocument/2006/relationships" xmlns:w="http://schemas.openxmlformats.org/wordprocessingml/2006/main" xmlns:w14="http://schemas.microsoft.com/office/word/2010/wordml" xmlns:w15="http://schemas.microsoft.com/office/word/2012/wordml" xmlns:w16cex="http://schemas.microsoft.com/office/word/2018/wordml/cex" xmlns:w16cid="http://schemas.microsoft.com/office/word/2016/wordml/cid" xmlns:w16="http://schemas.microsoft.com/office/word/2018/wordml" xmlns:w16du="http://schemas.microsoft.com/office/word/2023/wordml/word16du" xmlns:w16sdtdh="http://schemas.microsoft.com/office/word/2020/wordml/sdtdatahash" xmlns:w16sdtfl="http://schemas.microsoft.com/office/word/2024/wordml/sdtformatlock" xmlns:w16se="http://schemas.microsoft.com/office/word/2015/wordml/symex" mc:Ignorable="w14 w15 w16se w16cid w16 w16cex w16sdtdh w16sdtfl w16du">
+<w:styles xmlns:mc="http://schemas.openxmlformats.org/markup-compatibility/2006" xmlns:r="http://schemas.openxmlformats.org/officeDocument/2006/relationships" xmlns:w="http://schemas.openxmlformats.org/wordprocessingml/2006/main" xmlns:w14="http://schemas.microsoft.com/office/word/2010/wordml" xmlns:w15="http://schemas.microsoft.com/office/word/2012/wordml" xmlns:w16cex="http://schemas.microsoft.com/office/word/2018/wordml/cex" xmlns:w16cid="http://schemas.microsoft.com/office/word/2016/wordml/cid" xmlns:w16="http://schemas.microsoft.com/office/word/2018/wordml" xmlns:w16du="http://schemas.microsoft.com/office/word/2023/wordml/word16du" xmlns:w16sdtdh="http://schemas.microsoft.com/office/word/2020/wordml/sdtdatahash" xmlns:w16se="http://schemas.microsoft.com/office/word/2015/wordml/symex" mc:Ignorable="w14 w15 w16se w16cid w16 w16cex w16sdtdh w16du">
   <w:docDefaults>
     <w:rPrDefault>
       <w:rPr>

</xml_diff>

<commit_message>
(feature): se añadio el estado PARCIAL en condiciones alquiler, se añadio los activadores de los anexos y se añadio la columna oficializado en la tabla contratos
</commit_message>
<xml_diff>
--- a/backend/storage/plantillas/01. ENCOFRADOS INNOVA/01. CONTRATOS (CC)/USOS V2.docx
+++ b/backend/storage/plantillas/01. ENCOFRADOS INNOVA/01. CONTRATOS (CC)/USOS V2.docx
@@ -49,53 +49,21 @@
           <w:color w:val="auto"/>
           <w:szCs w:val="20"/>
         </w:rPr>
-        <w:t>{#</w:t>
-      </w:r>
-      <w:proofErr w:type="gramStart"/>
-      <w:r>
-        <w:rPr>
-          <w:color w:val="auto"/>
-          <w:szCs w:val="20"/>
-        </w:rPr>
-        <w:t>fecha}</w:t>
-      </w:r>
-      <w:r>
-        <w:rPr>
-          <w:color w:val="auto"/>
-          <w:szCs w:val="20"/>
-        </w:rPr>
-        <w:t>Lima</w:t>
-      </w:r>
-      <w:proofErr w:type="gramEnd"/>
-      <w:r>
-        <w:rPr>
-          <w:color w:val="auto"/>
-          <w:szCs w:val="20"/>
-        </w:rPr>
-        <w:t xml:space="preserve">, </w:t>
-      </w:r>
-      <w:r>
-        <w:rPr>
-          <w:color w:val="auto"/>
-          <w:szCs w:val="20"/>
-        </w:rPr>
-        <w:t>{</w:t>
-      </w:r>
-      <w:proofErr w:type="spellStart"/>
-      <w:r>
-        <w:rPr>
-          <w:color w:val="auto"/>
-          <w:szCs w:val="20"/>
-        </w:rPr>
-        <w:t>dia</w:t>
-      </w:r>
-      <w:proofErr w:type="spellEnd"/>
-      <w:r>
-        <w:rPr>
-          <w:color w:val="auto"/>
-          <w:szCs w:val="20"/>
-        </w:rPr>
-        <w:t>}</w:t>
+        <w:t>{#fecha}</w:t>
+      </w:r>
+      <w:r>
+        <w:rPr>
+          <w:color w:val="auto"/>
+          <w:szCs w:val="20"/>
+        </w:rPr>
+        <w:t xml:space="preserve">Lima, </w:t>
+      </w:r>
+      <w:r>
+        <w:rPr>
+          <w:color w:val="auto"/>
+          <w:szCs w:val="20"/>
+        </w:rPr>
+        <w:t>{dia}</w:t>
       </w:r>
       <w:r>
         <w:rPr>
@@ -123,15 +91,7 @@
           <w:color w:val="auto"/>
           <w:szCs w:val="20"/>
         </w:rPr>
-        <w:t>{</w:t>
-      </w:r>
-      <w:proofErr w:type="spellStart"/>
-      <w:r>
-        <w:rPr>
-          <w:color w:val="auto"/>
-          <w:szCs w:val="20"/>
-        </w:rPr>
-        <w:t>a</w:t>
+        <w:t>{a</w:t>
       </w:r>
       <w:r>
         <w:rPr>
@@ -145,15 +105,7 @@
           <w:color w:val="auto"/>
           <w:szCs w:val="20"/>
         </w:rPr>
-        <w:t>o</w:t>
-      </w:r>
-      <w:proofErr w:type="spellEnd"/>
-      <w:r>
-        <w:rPr>
-          <w:color w:val="auto"/>
-          <w:szCs w:val="20"/>
-        </w:rPr>
-        <w:t>}{/fecha}</w:t>
+        <w:t>o}{/fecha}</w:t>
       </w:r>
     </w:p>
     <w:p>
@@ -720,31 +672,7 @@
           <w:sz w:val="20"/>
           <w:szCs w:val="20"/>
         </w:rPr>
-        <w:t>Zona {zona} – {</w:t>
-      </w:r>
-      <w:proofErr w:type="spellStart"/>
-      <w:r>
-        <w:rPr>
-          <w:rFonts w:cs="Calibri"/>
-          <w:b/>
-          <w:bCs/>
-          <w:color w:val="000000"/>
-          <w:sz w:val="20"/>
-          <w:szCs w:val="20"/>
-        </w:rPr>
-        <w:t>nota_zona</w:t>
-      </w:r>
-      <w:proofErr w:type="spellEnd"/>
-      <w:r>
-        <w:rPr>
-          <w:rFonts w:cs="Calibri"/>
-          <w:b/>
-          <w:bCs/>
-          <w:color w:val="000000"/>
-          <w:sz w:val="20"/>
-          <w:szCs w:val="20"/>
-        </w:rPr>
-        <w:t>}</w:t>
+        <w:t>Zona {zona} – {nota_zona}</w:t>
       </w:r>
     </w:p>
     <w:p>
@@ -806,50 +734,14 @@
           <w:sz w:val="20"/>
           <w:szCs w:val="20"/>
         </w:rPr>
-        <w:t>CP{#</w:t>
-      </w:r>
-      <w:proofErr w:type="gramStart"/>
-      <w:r>
-        <w:rPr>
-          <w:b/>
-          <w:bCs/>
-          <w:sz w:val="20"/>
-          <w:szCs w:val="20"/>
-        </w:rPr>
-        <w:t>cotizacion}{</w:t>
-      </w:r>
-      <w:proofErr w:type="gramEnd"/>
-      <w:r>
-        <w:rPr>
-          <w:b/>
-          <w:bCs/>
-          <w:sz w:val="20"/>
-          <w:szCs w:val="20"/>
-        </w:rPr>
-        <w:t xml:space="preserve">cp}{/cotizacion}: </w:t>
-      </w:r>
-      <w:r>
-        <w:rPr>
-          <w:sz w:val="20"/>
-          <w:szCs w:val="20"/>
-        </w:rPr>
-        <w:t>{</w:t>
-      </w:r>
-      <w:proofErr w:type="spellStart"/>
-      <w:r>
-        <w:rPr>
-          <w:sz w:val="20"/>
-          <w:szCs w:val="20"/>
-        </w:rPr>
-        <w:t>cantidad_uso</w:t>
-      </w:r>
-      <w:proofErr w:type="spellEnd"/>
-      <w:r>
-        <w:rPr>
-          <w:sz w:val="20"/>
-          <w:szCs w:val="20"/>
-        </w:rPr>
-        <w:t>}</w:t>
+        <w:t xml:space="preserve">CP{#cotizacion}{cp}{/cotizacion}: </w:t>
+      </w:r>
+      <w:r>
+        <w:rPr>
+          <w:sz w:val="20"/>
+          <w:szCs w:val="20"/>
+        </w:rPr>
+        <w:t>{cantidad_uso}</w:t>
       </w:r>
       <w:r>
         <w:rPr>
@@ -876,27 +768,7 @@
           <w:sz w:val="20"/>
           <w:szCs w:val="20"/>
         </w:rPr>
-        <w:t xml:space="preserve"> {</w:t>
-      </w:r>
-      <w:proofErr w:type="spellStart"/>
-      <w:r>
-        <w:rPr>
-          <w:bCs/>
-          <w:color w:val="auto"/>
-          <w:sz w:val="20"/>
-          <w:szCs w:val="20"/>
-        </w:rPr>
-        <w:t>longitud_mm</w:t>
-      </w:r>
-      <w:proofErr w:type="spellEnd"/>
-      <w:r>
-        <w:rPr>
-          <w:bCs/>
-          <w:color w:val="auto"/>
-          <w:sz w:val="20"/>
-          <w:szCs w:val="20"/>
-        </w:rPr>
-        <w:t>}</w:t>
+        <w:t xml:space="preserve"> {longitud_mm}</w:t>
       </w:r>
       <w:r>
         <w:rPr>
@@ -914,27 +786,7 @@
           <w:sz w:val="20"/>
           <w:szCs w:val="20"/>
         </w:rPr>
-        <w:t>{</w:t>
-      </w:r>
-      <w:proofErr w:type="spellStart"/>
-      <w:r>
-        <w:rPr>
-          <w:bCs/>
-          <w:color w:val="auto"/>
-          <w:sz w:val="20"/>
-          <w:szCs w:val="20"/>
-        </w:rPr>
-        <w:t>ancho_mm</w:t>
-      </w:r>
-      <w:proofErr w:type="spellEnd"/>
-      <w:r>
-        <w:rPr>
-          <w:bCs/>
-          <w:color w:val="auto"/>
-          <w:sz w:val="20"/>
-          <w:szCs w:val="20"/>
-        </w:rPr>
-        <w:t>}</w:t>
+        <w:t>{ancho_mm}</w:t>
       </w:r>
       <w:r>
         <w:rPr>
@@ -952,27 +804,7 @@
           <w:sz w:val="20"/>
           <w:szCs w:val="20"/>
         </w:rPr>
-        <w:t>{</w:t>
-      </w:r>
-      <w:proofErr w:type="spellStart"/>
-      <w:r>
-        <w:rPr>
-          <w:bCs/>
-          <w:color w:val="auto"/>
-          <w:sz w:val="20"/>
-          <w:szCs w:val="20"/>
-        </w:rPr>
-        <w:t>altura_m</w:t>
-      </w:r>
-      <w:proofErr w:type="spellEnd"/>
-      <w:r>
-        <w:rPr>
-          <w:bCs/>
-          <w:color w:val="auto"/>
-          <w:sz w:val="20"/>
-          <w:szCs w:val="20"/>
-        </w:rPr>
-        <w:t>}</w:t>
+        <w:t>{altura_m}</w:t>
       </w:r>
       <w:r>
         <w:rPr>
@@ -1118,19 +950,8 @@
           <w:sz w:val="20"/>
           <w:szCs w:val="20"/>
         </w:rPr>
-        <w:t>{#</w:t>
-      </w:r>
-      <w:proofErr w:type="gramStart"/>
-      <w:r>
-        <w:rPr>
-          <w:b/>
-          <w:color w:val="auto"/>
-          <w:sz w:val="20"/>
-          <w:szCs w:val="20"/>
-        </w:rPr>
-        <w:t>cotizacion}{</w:t>
-      </w:r>
-      <w:proofErr w:type="gramEnd"/>
+        <w:t>{#cotizacion}{</w:t>
+      </w:r>
       <w:r>
         <w:rPr>
           <w:b/>
@@ -1184,67 +1005,7 @@
           <w:sz w:val="20"/>
           <w:szCs w:val="20"/>
         </w:rPr>
-        <w:t>{</w:t>
-      </w:r>
-      <w:proofErr w:type="spellStart"/>
-      <w:r>
-        <w:rPr>
-          <w:b/>
-          <w:bCs/>
-          <w:sz w:val="20"/>
-          <w:szCs w:val="20"/>
-        </w:rPr>
-        <w:t>tiempo_alquiler_</w:t>
-      </w:r>
-      <w:proofErr w:type="gramStart"/>
-      <w:r>
-        <w:rPr>
-          <w:b/>
-          <w:bCs/>
-          <w:sz w:val="20"/>
-          <w:szCs w:val="20"/>
-        </w:rPr>
-        <w:t>dias</w:t>
-      </w:r>
-      <w:proofErr w:type="spellEnd"/>
-      <w:r>
-        <w:rPr>
-          <w:b/>
-          <w:bCs/>
-          <w:sz w:val="20"/>
-          <w:szCs w:val="20"/>
-        </w:rPr>
-        <w:t>}{</w:t>
-      </w:r>
-      <w:proofErr w:type="gramEnd"/>
-      <w:r>
-        <w:rPr>
-          <w:b/>
-          <w:bCs/>
-          <w:sz w:val="20"/>
-          <w:szCs w:val="20"/>
-        </w:rPr>
-        <w:t>/</w:t>
-      </w:r>
-      <w:proofErr w:type="spellStart"/>
-      <w:r>
-        <w:rPr>
-          <w:b/>
-          <w:bCs/>
-          <w:sz w:val="20"/>
-          <w:szCs w:val="20"/>
-        </w:rPr>
-        <w:t>cotizacion</w:t>
-      </w:r>
-      <w:proofErr w:type="spellEnd"/>
-      <w:r>
-        <w:rPr>
-          <w:b/>
-          <w:bCs/>
-          <w:sz w:val="20"/>
-          <w:szCs w:val="20"/>
-        </w:rPr>
-        <w:t>}</w:t>
+        <w:t>{tiempo_alquiler_dias}{/cotizacion}</w:t>
       </w:r>
       <w:r>
         <w:rPr>
@@ -1277,20 +1038,8 @@
           <w:szCs w:val="20"/>
           <w:highlight w:val="yellow"/>
         </w:rPr>
-        <w:t>{/</w:t>
-      </w:r>
-      <w:proofErr w:type="spellStart"/>
-      <w:r>
-        <w:rPr>
-          <w:b/>
-          <w:bCs/>
-          <w:sz w:val="20"/>
-          <w:szCs w:val="20"/>
-          <w:highlight w:val="yellow"/>
-        </w:rPr>
-        <w:t>esAF</w:t>
-      </w:r>
-      <w:proofErr w:type="spellEnd"/>
+        <w:t>{/esAF</w:t>
+      </w:r>
       <w:r>
         <w:rPr>
           <w:b/>
@@ -1419,31 +1168,7 @@
           <w:sz w:val="20"/>
           <w:szCs w:val="20"/>
         </w:rPr>
-        <w:t>Zona {zona} – {</w:t>
-      </w:r>
-      <w:proofErr w:type="spellStart"/>
-      <w:r>
-        <w:rPr>
-          <w:rFonts w:cs="Calibri"/>
-          <w:b/>
-          <w:bCs/>
-          <w:color w:val="000000"/>
-          <w:sz w:val="20"/>
-          <w:szCs w:val="20"/>
-        </w:rPr>
-        <w:t>nota_zona</w:t>
-      </w:r>
-      <w:proofErr w:type="spellEnd"/>
-      <w:r>
-        <w:rPr>
-          <w:rFonts w:cs="Calibri"/>
-          <w:b/>
-          <w:bCs/>
-          <w:color w:val="000000"/>
-          <w:sz w:val="20"/>
-          <w:szCs w:val="20"/>
-        </w:rPr>
-        <w:t>}</w:t>
+        <w:t>Zona {zona} – {nota_zona}</w:t>
       </w:r>
     </w:p>
     <w:p>
@@ -1517,7 +1242,6 @@
         </w:rPr>
         <w:t>#</w:t>
       </w:r>
-      <w:proofErr w:type="gramStart"/>
       <w:r>
         <w:rPr>
           <w:b/>
@@ -1534,17 +1258,7 @@
           <w:sz w:val="20"/>
           <w:szCs w:val="20"/>
         </w:rPr>
-        <w:t>{</w:t>
-      </w:r>
-      <w:proofErr w:type="gramEnd"/>
-      <w:r>
-        <w:rPr>
-          <w:b/>
-          <w:bCs/>
-          <w:sz w:val="20"/>
-          <w:szCs w:val="20"/>
-        </w:rPr>
-        <w:t>cp}{/cotizacion}</w:t>
+        <w:t>{cp}{/cotizacion}</w:t>
       </w:r>
       <w:r>
         <w:rPr>
@@ -1560,23 +1274,7 @@
           <w:sz w:val="20"/>
           <w:szCs w:val="20"/>
         </w:rPr>
-        <w:t>{</w:t>
-      </w:r>
-      <w:proofErr w:type="spellStart"/>
-      <w:r>
-        <w:rPr>
-          <w:sz w:val="20"/>
-          <w:szCs w:val="20"/>
-        </w:rPr>
-        <w:t>cantidad_uso</w:t>
-      </w:r>
-      <w:proofErr w:type="spellEnd"/>
-      <w:r>
-        <w:rPr>
-          <w:sz w:val="20"/>
-          <w:szCs w:val="20"/>
-        </w:rPr>
-        <w:t>}</w:t>
+        <w:t>{cantidad_uso}</w:t>
       </w:r>
       <w:r>
         <w:rPr>
@@ -1621,27 +1319,7 @@
           <w:sz w:val="20"/>
           <w:szCs w:val="20"/>
         </w:rPr>
-        <w:t xml:space="preserve"> {</w:t>
-      </w:r>
-      <w:proofErr w:type="spellStart"/>
-      <w:r>
-        <w:rPr>
-          <w:bCs/>
-          <w:color w:val="auto"/>
-          <w:sz w:val="20"/>
-          <w:szCs w:val="20"/>
-        </w:rPr>
-        <w:t>longitud_mm</w:t>
-      </w:r>
-      <w:proofErr w:type="spellEnd"/>
-      <w:r>
-        <w:rPr>
-          <w:bCs/>
-          <w:color w:val="auto"/>
-          <w:sz w:val="20"/>
-          <w:szCs w:val="20"/>
-        </w:rPr>
-        <w:t>}</w:t>
+        <w:t xml:space="preserve"> {longitud_mm}</w:t>
       </w:r>
       <w:r>
         <w:rPr>
@@ -1659,27 +1337,7 @@
           <w:sz w:val="20"/>
           <w:szCs w:val="20"/>
         </w:rPr>
-        <w:t>{</w:t>
-      </w:r>
-      <w:proofErr w:type="spellStart"/>
-      <w:r>
-        <w:rPr>
-          <w:bCs/>
-          <w:color w:val="auto"/>
-          <w:sz w:val="20"/>
-          <w:szCs w:val="20"/>
-        </w:rPr>
-        <w:t>ancho_mm</w:t>
-      </w:r>
-      <w:proofErr w:type="spellEnd"/>
-      <w:r>
-        <w:rPr>
-          <w:bCs/>
-          <w:color w:val="auto"/>
-          <w:sz w:val="20"/>
-          <w:szCs w:val="20"/>
-        </w:rPr>
-        <w:t>}</w:t>
+        <w:t>{ancho_mm}</w:t>
       </w:r>
       <w:r>
         <w:rPr>
@@ -1697,27 +1355,7 @@
           <w:sz w:val="20"/>
           <w:szCs w:val="20"/>
         </w:rPr>
-        <w:t>{</w:t>
-      </w:r>
-      <w:proofErr w:type="spellStart"/>
-      <w:r>
-        <w:rPr>
-          <w:bCs/>
-          <w:color w:val="auto"/>
-          <w:sz w:val="20"/>
-          <w:szCs w:val="20"/>
-        </w:rPr>
-        <w:t>altura_m</w:t>
-      </w:r>
-      <w:proofErr w:type="spellEnd"/>
-      <w:r>
-        <w:rPr>
-          <w:bCs/>
-          <w:color w:val="auto"/>
-          <w:sz w:val="20"/>
-          <w:szCs w:val="20"/>
-        </w:rPr>
-        <w:t>}</w:t>
+        <w:t>{altura_m}</w:t>
       </w:r>
       <w:r>
         <w:rPr>
@@ -1841,27 +1479,7 @@
           <w:sz w:val="20"/>
           <w:szCs w:val="20"/>
         </w:rPr>
-        <w:t>{#</w:t>
-      </w:r>
-      <w:proofErr w:type="gramStart"/>
-      <w:r>
-        <w:rPr>
-          <w:b/>
-          <w:color w:val="auto"/>
-          <w:sz w:val="20"/>
-          <w:szCs w:val="20"/>
-        </w:rPr>
-        <w:t>cotizacion}{</w:t>
-      </w:r>
-      <w:proofErr w:type="gramEnd"/>
-      <w:r>
-        <w:rPr>
-          <w:b/>
-          <w:color w:val="auto"/>
-          <w:sz w:val="20"/>
-          <w:szCs w:val="20"/>
-        </w:rPr>
-        <w:t xml:space="preserve">subtotal_con_descuento_sin_igv} </w:t>
+        <w:t xml:space="preserve">{#cotizacion}{subtotal_con_descuento_sin_igv} </w:t>
       </w:r>
       <w:r>
         <w:rPr>
@@ -1897,67 +1515,7 @@
           <w:sz w:val="20"/>
           <w:szCs w:val="20"/>
         </w:rPr>
-        <w:t>{</w:t>
-      </w:r>
-      <w:proofErr w:type="spellStart"/>
-      <w:r>
-        <w:rPr>
-          <w:b/>
-          <w:bCs/>
-          <w:sz w:val="20"/>
-          <w:szCs w:val="20"/>
-        </w:rPr>
-        <w:t>tiempo_alquiler_</w:t>
-      </w:r>
-      <w:proofErr w:type="gramStart"/>
-      <w:r>
-        <w:rPr>
-          <w:b/>
-          <w:bCs/>
-          <w:sz w:val="20"/>
-          <w:szCs w:val="20"/>
-        </w:rPr>
-        <w:t>dias</w:t>
-      </w:r>
-      <w:proofErr w:type="spellEnd"/>
-      <w:r>
-        <w:rPr>
-          <w:b/>
-          <w:bCs/>
-          <w:sz w:val="20"/>
-          <w:szCs w:val="20"/>
-        </w:rPr>
-        <w:t>}{</w:t>
-      </w:r>
-      <w:proofErr w:type="gramEnd"/>
-      <w:r>
-        <w:rPr>
-          <w:b/>
-          <w:bCs/>
-          <w:sz w:val="20"/>
-          <w:szCs w:val="20"/>
-        </w:rPr>
-        <w:t>/</w:t>
-      </w:r>
-      <w:proofErr w:type="spellStart"/>
-      <w:r>
-        <w:rPr>
-          <w:b/>
-          <w:bCs/>
-          <w:sz w:val="20"/>
-          <w:szCs w:val="20"/>
-        </w:rPr>
-        <w:t>cotizacion</w:t>
-      </w:r>
-      <w:proofErr w:type="spellEnd"/>
-      <w:r>
-        <w:rPr>
-          <w:b/>
-          <w:bCs/>
-          <w:sz w:val="20"/>
-          <w:szCs w:val="20"/>
-        </w:rPr>
-        <w:t>}</w:t>
+        <w:t>{tiempo_alquiler_dias}{/cotizacion}</w:t>
       </w:r>
       <w:r>
         <w:rPr>
@@ -2011,20 +1569,8 @@
           <w:szCs w:val="20"/>
           <w:highlight w:val="green"/>
         </w:rPr>
-        <w:t>{/</w:t>
-      </w:r>
-      <w:proofErr w:type="spellStart"/>
-      <w:r>
-        <w:rPr>
-          <w:b/>
-          <w:bCs/>
-          <w:sz w:val="20"/>
-          <w:szCs w:val="20"/>
-          <w:highlight w:val="green"/>
-        </w:rPr>
-        <w:t>esAT</w:t>
-      </w:r>
-      <w:proofErr w:type="spellEnd"/>
+        <w:t>{/esAT</w:t>
+      </w:r>
       <w:r>
         <w:rPr>
           <w:b/>
@@ -2139,31 +1685,7 @@
           <w:sz w:val="20"/>
           <w:szCs w:val="20"/>
         </w:rPr>
-        <w:t>Zona {zona} – {</w:t>
-      </w:r>
-      <w:proofErr w:type="spellStart"/>
-      <w:r>
-        <w:rPr>
-          <w:rFonts w:cs="Calibri"/>
-          <w:b/>
-          <w:bCs/>
-          <w:color w:val="000000"/>
-          <w:sz w:val="20"/>
-          <w:szCs w:val="20"/>
-        </w:rPr>
-        <w:t>nota_zona</w:t>
-      </w:r>
-      <w:proofErr w:type="spellEnd"/>
-      <w:r>
-        <w:rPr>
-          <w:rFonts w:cs="Calibri"/>
-          <w:b/>
-          <w:bCs/>
-          <w:color w:val="000000"/>
-          <w:sz w:val="20"/>
-          <w:szCs w:val="20"/>
-        </w:rPr>
-        <w:t>}</w:t>
+        <w:t>Zona {zona} – {nota_zona}</w:t>
       </w:r>
     </w:p>
     <w:p>
@@ -2209,50 +1731,14 @@
           <w:sz w:val="20"/>
           <w:szCs w:val="20"/>
         </w:rPr>
-        <w:t>CP{#</w:t>
-      </w:r>
-      <w:proofErr w:type="gramStart"/>
-      <w:r>
-        <w:rPr>
-          <w:b/>
-          <w:bCs/>
-          <w:sz w:val="20"/>
-          <w:szCs w:val="20"/>
-        </w:rPr>
-        <w:t>cotizacion}{</w:t>
-      </w:r>
-      <w:proofErr w:type="gramEnd"/>
-      <w:r>
-        <w:rPr>
-          <w:b/>
-          <w:bCs/>
-          <w:sz w:val="20"/>
-          <w:szCs w:val="20"/>
-        </w:rPr>
-        <w:t xml:space="preserve">cp}{/cotizacion}: </w:t>
-      </w:r>
-      <w:r>
-        <w:rPr>
-          <w:sz w:val="20"/>
-          <w:szCs w:val="20"/>
-        </w:rPr>
-        <w:t>{</w:t>
-      </w:r>
-      <w:proofErr w:type="spellStart"/>
-      <w:r>
-        <w:rPr>
-          <w:sz w:val="20"/>
-          <w:szCs w:val="20"/>
-        </w:rPr>
-        <w:t>cantidad_uso</w:t>
-      </w:r>
-      <w:proofErr w:type="spellEnd"/>
-      <w:r>
-        <w:rPr>
-          <w:sz w:val="20"/>
-          <w:szCs w:val="20"/>
-        </w:rPr>
-        <w:t>}</w:t>
+        <w:t xml:space="preserve">CP{#cotizacion}{cp}{/cotizacion}: </w:t>
+      </w:r>
+      <w:r>
+        <w:rPr>
+          <w:sz w:val="20"/>
+          <w:szCs w:val="20"/>
+        </w:rPr>
+        <w:t>{cantidad_uso}</w:t>
       </w:r>
       <w:r>
         <w:rPr>
@@ -2279,27 +1765,7 @@
           <w:sz w:val="20"/>
           <w:szCs w:val="20"/>
         </w:rPr>
-        <w:t xml:space="preserve"> {</w:t>
-      </w:r>
-      <w:proofErr w:type="spellStart"/>
-      <w:r>
-        <w:rPr>
-          <w:bCs/>
-          <w:color w:val="auto"/>
-          <w:sz w:val="20"/>
-          <w:szCs w:val="20"/>
-        </w:rPr>
-        <w:t>longitud_mm</w:t>
-      </w:r>
-      <w:proofErr w:type="spellEnd"/>
-      <w:r>
-        <w:rPr>
-          <w:bCs/>
-          <w:color w:val="auto"/>
-          <w:sz w:val="20"/>
-          <w:szCs w:val="20"/>
-        </w:rPr>
-        <w:t>}</w:t>
+        <w:t xml:space="preserve"> {longitud_mm}</w:t>
       </w:r>
       <w:r>
         <w:rPr>
@@ -2317,27 +1783,7 @@
           <w:sz w:val="20"/>
           <w:szCs w:val="20"/>
         </w:rPr>
-        <w:t>{</w:t>
-      </w:r>
-      <w:proofErr w:type="spellStart"/>
-      <w:r>
-        <w:rPr>
-          <w:bCs/>
-          <w:color w:val="auto"/>
-          <w:sz w:val="20"/>
-          <w:szCs w:val="20"/>
-        </w:rPr>
-        <w:t>ancho_mm</w:t>
-      </w:r>
-      <w:proofErr w:type="spellEnd"/>
-      <w:r>
-        <w:rPr>
-          <w:bCs/>
-          <w:color w:val="auto"/>
-          <w:sz w:val="20"/>
-          <w:szCs w:val="20"/>
-        </w:rPr>
-        <w:t>}</w:t>
+        <w:t>{ancho_mm}</w:t>
       </w:r>
       <w:r>
         <w:rPr>
@@ -2355,27 +1801,7 @@
           <w:sz w:val="20"/>
           <w:szCs w:val="20"/>
         </w:rPr>
-        <w:t>{</w:t>
-      </w:r>
-      <w:proofErr w:type="spellStart"/>
-      <w:r>
-        <w:rPr>
-          <w:bCs/>
-          <w:color w:val="auto"/>
-          <w:sz w:val="20"/>
-          <w:szCs w:val="20"/>
-        </w:rPr>
-        <w:t>altura_m</w:t>
-      </w:r>
-      <w:proofErr w:type="spellEnd"/>
-      <w:r>
-        <w:rPr>
-          <w:bCs/>
-          <w:color w:val="auto"/>
-          <w:sz w:val="20"/>
-          <w:szCs w:val="20"/>
-        </w:rPr>
-        <w:t>}</w:t>
+        <w:t>{altura_m}</w:t>
       </w:r>
       <w:r>
         <w:rPr>
@@ -2513,27 +1939,7 @@
           <w:sz w:val="20"/>
           <w:szCs w:val="20"/>
         </w:rPr>
-        <w:t>{#</w:t>
-      </w:r>
-      <w:proofErr w:type="gramStart"/>
-      <w:r>
-        <w:rPr>
-          <w:b/>
-          <w:color w:val="auto"/>
-          <w:sz w:val="20"/>
-          <w:szCs w:val="20"/>
-        </w:rPr>
-        <w:t>cotizacion}{</w:t>
-      </w:r>
-      <w:proofErr w:type="gramEnd"/>
-      <w:r>
-        <w:rPr>
-          <w:b/>
-          <w:color w:val="auto"/>
-          <w:sz w:val="20"/>
-          <w:szCs w:val="20"/>
-        </w:rPr>
-        <w:t xml:space="preserve">subtotal_con_descuento_sin_igv} </w:t>
+        <w:t xml:space="preserve">{#cotizacion}{subtotal_con_descuento_sin_igv} </w:t>
       </w:r>
       <w:r>
         <w:rPr>
@@ -2569,67 +1975,7 @@
           <w:sz w:val="20"/>
           <w:szCs w:val="20"/>
         </w:rPr>
-        <w:t>{</w:t>
-      </w:r>
-      <w:proofErr w:type="spellStart"/>
-      <w:r>
-        <w:rPr>
-          <w:b/>
-          <w:bCs/>
-          <w:sz w:val="20"/>
-          <w:szCs w:val="20"/>
-        </w:rPr>
-        <w:t>tiempo_alquiler_</w:t>
-      </w:r>
-      <w:proofErr w:type="gramStart"/>
-      <w:r>
-        <w:rPr>
-          <w:b/>
-          <w:bCs/>
-          <w:sz w:val="20"/>
-          <w:szCs w:val="20"/>
-        </w:rPr>
-        <w:t>dias</w:t>
-      </w:r>
-      <w:proofErr w:type="spellEnd"/>
-      <w:r>
-        <w:rPr>
-          <w:b/>
-          <w:bCs/>
-          <w:sz w:val="20"/>
-          <w:szCs w:val="20"/>
-        </w:rPr>
-        <w:t>}{</w:t>
-      </w:r>
-      <w:proofErr w:type="gramEnd"/>
-      <w:r>
-        <w:rPr>
-          <w:b/>
-          <w:bCs/>
-          <w:sz w:val="20"/>
-          <w:szCs w:val="20"/>
-        </w:rPr>
-        <w:t>/</w:t>
-      </w:r>
-      <w:proofErr w:type="spellStart"/>
-      <w:r>
-        <w:rPr>
-          <w:b/>
-          <w:bCs/>
-          <w:sz w:val="20"/>
-          <w:szCs w:val="20"/>
-        </w:rPr>
-        <w:t>cotizacion</w:t>
-      </w:r>
-      <w:proofErr w:type="spellEnd"/>
-      <w:r>
-        <w:rPr>
-          <w:b/>
-          <w:bCs/>
-          <w:sz w:val="20"/>
-          <w:szCs w:val="20"/>
-        </w:rPr>
-        <w:t>}</w:t>
+        <w:t>{tiempo_alquiler_dias}{/cotizacion}</w:t>
       </w:r>
       <w:r>
         <w:rPr>
@@ -2683,20 +2029,8 @@
           <w:szCs w:val="20"/>
           <w:highlight w:val="magenta"/>
         </w:rPr>
-        <w:t>{/</w:t>
-      </w:r>
-      <w:proofErr w:type="spellStart"/>
-      <w:r>
-        <w:rPr>
-          <w:b/>
-          <w:bCs/>
-          <w:sz w:val="20"/>
-          <w:szCs w:val="20"/>
-          <w:highlight w:val="magenta"/>
-        </w:rPr>
-        <w:t>esEA</w:t>
-      </w:r>
-      <w:proofErr w:type="spellEnd"/>
+        <w:t>{/esEA</w:t>
+      </w:r>
       <w:r>
         <w:rPr>
           <w:b/>
@@ -2791,27 +2125,7 @@
           <w:sz w:val="20"/>
           <w:szCs w:val="20"/>
         </w:rPr>
-        <w:t>CP{#</w:t>
-      </w:r>
-      <w:proofErr w:type="gramStart"/>
-      <w:r>
-        <w:rPr>
-          <w:b/>
-          <w:bCs/>
-          <w:sz w:val="20"/>
-          <w:szCs w:val="20"/>
-        </w:rPr>
-        <w:t>cotizacion}{</w:t>
-      </w:r>
-      <w:proofErr w:type="gramEnd"/>
-      <w:r>
-        <w:rPr>
-          <w:b/>
-          <w:bCs/>
-          <w:sz w:val="20"/>
-          <w:szCs w:val="20"/>
-        </w:rPr>
-        <w:t xml:space="preserve">cp}{/cotizacion}: </w:t>
+        <w:t xml:space="preserve">CP{#cotizacion}{cp}{/cotizacion}: </w:t>
       </w:r>
       <w:r>
         <w:rPr>
@@ -2885,31 +2199,7 @@
           <w:sz w:val="20"/>
           <w:szCs w:val="20"/>
         </w:rPr>
-        <w:t>Zona {zona} – {</w:t>
-      </w:r>
-      <w:proofErr w:type="spellStart"/>
-      <w:r>
-        <w:rPr>
-          <w:rFonts w:cs="Calibri"/>
-          <w:b/>
-          <w:bCs/>
-          <w:color w:val="000000"/>
-          <w:sz w:val="20"/>
-          <w:szCs w:val="20"/>
-        </w:rPr>
-        <w:t>nota_zona</w:t>
-      </w:r>
-      <w:proofErr w:type="spellEnd"/>
-      <w:r>
-        <w:rPr>
-          <w:rFonts w:cs="Calibri"/>
-          <w:b/>
-          <w:bCs/>
-          <w:color w:val="000000"/>
-          <w:sz w:val="20"/>
-          <w:szCs w:val="20"/>
-        </w:rPr>
-        <w:t>}</w:t>
+        <w:t>Zona {zona} – {nota_zona}</w:t>
       </w:r>
     </w:p>
     <w:p>
@@ -2971,7 +2261,6 @@
         </w:rPr>
         <w:t>{</w:t>
       </w:r>
-      <w:proofErr w:type="spellStart"/>
       <w:r>
         <w:rPr>
           <w:sz w:val="20"/>
@@ -2979,7 +2268,6 @@
         </w:rPr>
         <w:t>cantidadEscuadrasTramo</w:t>
       </w:r>
-      <w:proofErr w:type="spellEnd"/>
       <w:r>
         <w:rPr>
           <w:sz w:val="20"/>
@@ -3127,27 +2415,7 @@
           <w:sz w:val="20"/>
           <w:szCs w:val="20"/>
         </w:rPr>
-        <w:t>{#detalles_</w:t>
-      </w:r>
-      <w:proofErr w:type="gramStart"/>
-      <w:r>
-        <w:rPr>
-          <w:b/>
-          <w:color w:val="auto"/>
-          <w:sz w:val="20"/>
-          <w:szCs w:val="20"/>
-        </w:rPr>
-        <w:t>escuadras}{</w:t>
-      </w:r>
-      <w:proofErr w:type="gramEnd"/>
-      <w:r>
-        <w:rPr>
-          <w:b/>
-          <w:color w:val="auto"/>
-          <w:sz w:val="20"/>
-          <w:szCs w:val="20"/>
-        </w:rPr>
-        <w:t xml:space="preserve">precio_alquiler_soles}{/detalles_escuadras} </w:t>
+        <w:t xml:space="preserve">{#detalles_escuadras}{precio_alquiler_soles}{/detalles_escuadras} </w:t>
       </w:r>
       <w:r>
         <w:rPr>
@@ -3183,27 +2451,7 @@
           <w:sz w:val="20"/>
           <w:szCs w:val="20"/>
         </w:rPr>
-        <w:t>{#</w:t>
-      </w:r>
-      <w:proofErr w:type="gramStart"/>
-      <w:r>
-        <w:rPr>
-          <w:b/>
-          <w:bCs/>
-          <w:sz w:val="20"/>
-          <w:szCs w:val="20"/>
-        </w:rPr>
-        <w:t>cotizacion}{</w:t>
-      </w:r>
-      <w:proofErr w:type="gramEnd"/>
-      <w:r>
-        <w:rPr>
-          <w:b/>
-          <w:bCs/>
-          <w:sz w:val="20"/>
-          <w:szCs w:val="20"/>
-        </w:rPr>
-        <w:t>tiempo_alquiler_dias}{/cotizacion}</w:t>
+        <w:t>{#cotizacion}{tiempo_alquiler_dias}{/cotizacion}</w:t>
       </w:r>
       <w:r>
         <w:rPr>
@@ -3234,27 +2482,7 @@
           <w:sz w:val="20"/>
           <w:szCs w:val="20"/>
         </w:rPr>
-        <w:t>{#</w:t>
-      </w:r>
-      <w:proofErr w:type="gramStart"/>
-      <w:r>
-        <w:rPr>
-          <w:b/>
-          <w:bCs/>
-          <w:sz w:val="20"/>
-          <w:szCs w:val="20"/>
-        </w:rPr>
-        <w:t>tienePlataformas}{</w:t>
-      </w:r>
-      <w:proofErr w:type="gramEnd"/>
-      <w:r>
-        <w:rPr>
-          <w:b/>
-          <w:bCs/>
-          <w:sz w:val="20"/>
-          <w:szCs w:val="20"/>
-        </w:rPr>
-        <w:t>#detalles_plataformas}</w:t>
+        <w:t>{#tienePlataformas}{#detalles_plataformas}</w:t>
       </w:r>
     </w:p>
     <w:p>
@@ -3298,27 +2526,7 @@
           <w:sz w:val="20"/>
           <w:szCs w:val="20"/>
         </w:rPr>
-        <w:t>S/ {</w:t>
-      </w:r>
-      <w:proofErr w:type="spellStart"/>
-      <w:r>
-        <w:rPr>
-          <w:b/>
-          <w:bCs/>
-          <w:sz w:val="20"/>
-          <w:szCs w:val="20"/>
-        </w:rPr>
-        <w:t>precio_alquiler_soles</w:t>
-      </w:r>
-      <w:proofErr w:type="spellEnd"/>
-      <w:r>
-        <w:rPr>
-          <w:b/>
-          <w:bCs/>
-          <w:sz w:val="20"/>
-          <w:szCs w:val="20"/>
-        </w:rPr>
-        <w:t>} + IGV.</w:t>
+        <w:t>S/ {precio_alquiler_soles} + IGV.</w:t>
       </w:r>
     </w:p>
     <w:p>
@@ -3339,67 +2547,7 @@
           <w:sz w:val="20"/>
           <w:szCs w:val="20"/>
         </w:rPr>
-        <w:t xml:space="preserve">   {/</w:t>
-      </w:r>
-      <w:proofErr w:type="spellStart"/>
-      <w:r>
-        <w:rPr>
-          <w:b/>
-          <w:bCs/>
-          <w:sz w:val="20"/>
-          <w:szCs w:val="20"/>
-        </w:rPr>
-        <w:t>detalles_</w:t>
-      </w:r>
-      <w:proofErr w:type="gramStart"/>
-      <w:r>
-        <w:rPr>
-          <w:b/>
-          <w:bCs/>
-          <w:sz w:val="20"/>
-          <w:szCs w:val="20"/>
-        </w:rPr>
-        <w:t>plataformas</w:t>
-      </w:r>
-      <w:proofErr w:type="spellEnd"/>
-      <w:r>
-        <w:rPr>
-          <w:b/>
-          <w:bCs/>
-          <w:sz w:val="20"/>
-          <w:szCs w:val="20"/>
-        </w:rPr>
-        <w:t>}{</w:t>
-      </w:r>
-      <w:proofErr w:type="gramEnd"/>
-      <w:r>
-        <w:rPr>
-          <w:b/>
-          <w:bCs/>
-          <w:sz w:val="20"/>
-          <w:szCs w:val="20"/>
-        </w:rPr>
-        <w:t>/</w:t>
-      </w:r>
-      <w:proofErr w:type="spellStart"/>
-      <w:r>
-        <w:rPr>
-          <w:b/>
-          <w:bCs/>
-          <w:sz w:val="20"/>
-          <w:szCs w:val="20"/>
-        </w:rPr>
-        <w:t>tienePlataformas</w:t>
-      </w:r>
-      <w:proofErr w:type="spellEnd"/>
-      <w:r>
-        <w:rPr>
-          <w:b/>
-          <w:bCs/>
-          <w:sz w:val="20"/>
-          <w:szCs w:val="20"/>
-        </w:rPr>
-        <w:t>}</w:t>
+        <w:t xml:space="preserve">   {/detalles_plataformas}{/tienePlataformas}</w:t>
       </w:r>
     </w:p>
     <w:p>
@@ -3444,20 +2592,8 @@
           <w:szCs w:val="20"/>
           <w:highlight w:val="cyan"/>
         </w:rPr>
-        <w:t>{/</w:t>
-      </w:r>
-      <w:proofErr w:type="spellStart"/>
-      <w:r>
-        <w:rPr>
-          <w:b/>
-          <w:bCs/>
-          <w:sz w:val="20"/>
-          <w:szCs w:val="20"/>
-          <w:highlight w:val="cyan"/>
-        </w:rPr>
-        <w:t>esEC</w:t>
-      </w:r>
-      <w:proofErr w:type="spellEnd"/>
+        <w:t>{/esEC</w:t>
+      </w:r>
       <w:r>
         <w:rPr>
           <w:b/>
@@ -3632,7 +2768,6 @@
         </w:rPr>
         <w:t>{</w:t>
       </w:r>
-      <w:proofErr w:type="spellStart"/>
       <w:r>
         <w:rPr>
           <w:b/>
@@ -3642,7 +2777,6 @@
         </w:rPr>
         <w:t>precio_venta_soles</w:t>
       </w:r>
-      <w:proofErr w:type="spellEnd"/>
       <w:r>
         <w:rPr>
           <w:b/>
@@ -3699,27 +2833,7 @@
           <w:sz w:val="20"/>
           <w:szCs w:val="20"/>
         </w:rPr>
-        <w:t>{/</w:t>
-      </w:r>
-      <w:proofErr w:type="spellStart"/>
-      <w:r>
-        <w:rPr>
-          <w:b/>
-          <w:bCs/>
-          <w:sz w:val="20"/>
-          <w:szCs w:val="20"/>
-        </w:rPr>
-        <w:t>perno_expansion_sin_argolla</w:t>
-      </w:r>
-      <w:proofErr w:type="spellEnd"/>
-      <w:r>
-        <w:rPr>
-          <w:b/>
-          <w:bCs/>
-          <w:sz w:val="20"/>
-          <w:szCs w:val="20"/>
-        </w:rPr>
-        <w:t>}</w:t>
+        <w:t>{/perno_expansion_sin_argolla}</w:t>
       </w:r>
     </w:p>
     <w:p>
@@ -3741,27 +2855,7 @@
           <w:sz w:val="20"/>
           <w:szCs w:val="20"/>
         </w:rPr>
-        <w:t>{/</w:t>
-      </w:r>
-      <w:proofErr w:type="spellStart"/>
-      <w:r>
-        <w:rPr>
-          <w:b/>
-          <w:bCs/>
-          <w:sz w:val="20"/>
-          <w:szCs w:val="20"/>
-        </w:rPr>
-        <w:t>tienePernosSinArgolla</w:t>
-      </w:r>
-      <w:proofErr w:type="spellEnd"/>
-      <w:r>
-        <w:rPr>
-          <w:b/>
-          <w:bCs/>
-          <w:sz w:val="20"/>
-          <w:szCs w:val="20"/>
-        </w:rPr>
-        <w:t>}</w:t>
+        <w:t>{/tienePernosSinArgolla}</w:t>
       </w:r>
     </w:p>
     <w:p>
@@ -3901,7 +2995,6 @@
         </w:rPr>
         <w:t>{</w:t>
       </w:r>
-      <w:proofErr w:type="spellStart"/>
       <w:r>
         <w:rPr>
           <w:b/>
@@ -3911,7 +3004,6 @@
         </w:rPr>
         <w:t>precio_venta_soles</w:t>
       </w:r>
-      <w:proofErr w:type="spellEnd"/>
       <w:r>
         <w:rPr>
           <w:b/>
@@ -3991,27 +3083,7 @@
           <w:sz w:val="20"/>
           <w:szCs w:val="20"/>
         </w:rPr>
-        <w:t>{/</w:t>
-      </w:r>
-      <w:proofErr w:type="spellStart"/>
-      <w:r>
-        <w:rPr>
-          <w:b/>
-          <w:bCs/>
-          <w:sz w:val="20"/>
-          <w:szCs w:val="20"/>
-        </w:rPr>
-        <w:t>perno_expansion_con_argolla</w:t>
-      </w:r>
-      <w:proofErr w:type="spellEnd"/>
-      <w:r>
-        <w:rPr>
-          <w:b/>
-          <w:bCs/>
-          <w:sz w:val="20"/>
-          <w:szCs w:val="20"/>
-        </w:rPr>
-        <w:t>}</w:t>
+        <w:t>{/perno_expansion_con_argolla}</w:t>
       </w:r>
     </w:p>
     <w:p>
@@ -4033,27 +3105,7 @@
           <w:sz w:val="20"/>
           <w:szCs w:val="20"/>
         </w:rPr>
-        <w:t>{/</w:t>
-      </w:r>
-      <w:proofErr w:type="spellStart"/>
-      <w:r>
-        <w:rPr>
-          <w:b/>
-          <w:bCs/>
-          <w:sz w:val="20"/>
-          <w:szCs w:val="20"/>
-        </w:rPr>
-        <w:t>tienePernosArgolla</w:t>
-      </w:r>
-      <w:proofErr w:type="spellEnd"/>
-      <w:r>
-        <w:rPr>
-          <w:b/>
-          <w:bCs/>
-          <w:sz w:val="20"/>
-          <w:szCs w:val="20"/>
-        </w:rPr>
-        <w:t>}</w:t>
+        <w:t>{/tienePernosArgolla}</w:t>
       </w:r>
     </w:p>
     <w:p>
@@ -4254,25 +3306,7 @@
                 <w:sz w:val="20"/>
                 <w:szCs w:val="20"/>
               </w:rPr>
-              <w:t>{#</w:t>
-            </w:r>
-            <w:proofErr w:type="gramStart"/>
-            <w:r>
-              <w:rPr>
-                <w:rFonts w:cs="Calibri"/>
-                <w:sz w:val="20"/>
-                <w:szCs w:val="20"/>
-              </w:rPr>
-              <w:t>puntales}{</w:t>
-            </w:r>
-            <w:proofErr w:type="gramEnd"/>
-            <w:r>
-              <w:rPr>
-                <w:rFonts w:cs="Calibri"/>
-                <w:sz w:val="20"/>
-                <w:szCs w:val="20"/>
-              </w:rPr>
-              <w:t>descripcion}</w:t>
+              <w:t>{#puntales}{descripcion}</w:t>
             </w:r>
           </w:p>
         </w:tc>
@@ -4320,25 +3354,7 @@
                 <w:sz w:val="20"/>
                 <w:szCs w:val="20"/>
               </w:rPr>
-              <w:t>S/ {</w:t>
-            </w:r>
-            <w:proofErr w:type="spellStart"/>
-            <w:r>
-              <w:rPr>
-                <w:rFonts w:cs="Calibri"/>
-                <w:sz w:val="20"/>
-                <w:szCs w:val="20"/>
-              </w:rPr>
-              <w:t>subtotal_alquiler_soles</w:t>
-            </w:r>
-            <w:proofErr w:type="spellEnd"/>
-            <w:r>
-              <w:rPr>
-                <w:rFonts w:cs="Calibri"/>
-                <w:sz w:val="20"/>
-                <w:szCs w:val="20"/>
-              </w:rPr>
-              <w:t>} + IGV{/puntales}</w:t>
+              <w:t>S/ {subtotal_alquiler_soles} + IGV{/puntales}</w:t>
             </w:r>
           </w:p>
         </w:tc>
@@ -4401,25 +3417,7 @@
           <w:sz w:val="20"/>
           <w:szCs w:val="20"/>
         </w:rPr>
-        <w:t>S/ {</w:t>
-      </w:r>
-      <w:proofErr w:type="spellStart"/>
-      <w:r>
-        <w:rPr>
-          <w:b/>
-          <w:sz w:val="20"/>
-          <w:szCs w:val="20"/>
-        </w:rPr>
-        <w:t>piezaVentaArgolla</w:t>
-      </w:r>
-      <w:proofErr w:type="spellEnd"/>
-      <w:r>
-        <w:rPr>
-          <w:b/>
-          <w:sz w:val="20"/>
-          <w:szCs w:val="20"/>
-        </w:rPr>
-        <w:t>} + IGV.</w:t>
+        <w:t>S/ {piezaVentaArgolla} + IGV.</w:t>
       </w:r>
     </w:p>
     <w:p>
@@ -4450,25 +3448,7 @@
           <w:sz w:val="20"/>
           <w:szCs w:val="20"/>
         </w:rPr>
-        <w:t>S/ {</w:t>
-      </w:r>
-      <w:proofErr w:type="spellStart"/>
-      <w:r>
-        <w:rPr>
-          <w:b/>
-          <w:sz w:val="20"/>
-          <w:szCs w:val="20"/>
-        </w:rPr>
-        <w:t>piezaVentaPinPresion</w:t>
-      </w:r>
-      <w:proofErr w:type="spellEnd"/>
-      <w:r>
-        <w:rPr>
-          <w:b/>
-          <w:sz w:val="20"/>
-          <w:szCs w:val="20"/>
-        </w:rPr>
-        <w:t>} + IGV.</w:t>
+        <w:t>S/ {piezaVentaPinPresion} + IGV.</w:t>
       </w:r>
     </w:p>
     <w:p>
@@ -4487,25 +3467,7 @@
           <w:sz w:val="20"/>
           <w:szCs w:val="20"/>
         </w:rPr>
-        <w:t>{/</w:t>
-      </w:r>
-      <w:proofErr w:type="spellStart"/>
-      <w:r>
-        <w:rPr>
-          <w:b/>
-          <w:sz w:val="20"/>
-          <w:szCs w:val="20"/>
-        </w:rPr>
-        <w:t>detalles_puntales</w:t>
-      </w:r>
-      <w:proofErr w:type="spellEnd"/>
-      <w:r>
-        <w:rPr>
-          <w:b/>
-          <w:sz w:val="20"/>
-          <w:szCs w:val="20"/>
-        </w:rPr>
-        <w:t>}</w:t>
+        <w:t>{/detalles_puntales}</w:t>
       </w:r>
     </w:p>
     <w:p>
@@ -4528,29 +3490,7 @@
           <w:sz w:val="20"/>
           <w:szCs w:val="20"/>
         </w:rPr>
-        <w:t>{/</w:t>
-      </w:r>
-      <w:proofErr w:type="spellStart"/>
-      <w:r>
-        <w:rPr>
-          <w:b/>
-          <w:bCs/>
-          <w:color w:val="auto"/>
-          <w:sz w:val="20"/>
-          <w:szCs w:val="20"/>
-        </w:rPr>
-        <w:t>tienePuntales</w:t>
-      </w:r>
-      <w:proofErr w:type="spellEnd"/>
-      <w:r>
-        <w:rPr>
-          <w:b/>
-          <w:bCs/>
-          <w:color w:val="auto"/>
-          <w:sz w:val="20"/>
-          <w:szCs w:val="20"/>
-        </w:rPr>
-        <w:t>}</w:t>
+        <w:t>{/tienePuntales}</w:t>
       </w:r>
     </w:p>
     <w:p>
@@ -4805,25 +3745,7 @@
                 <w:sz w:val="20"/>
                 <w:szCs w:val="20"/>
               </w:rPr>
-              <w:t>{#</w:t>
-            </w:r>
-            <w:proofErr w:type="gramStart"/>
-            <w:r>
-              <w:rPr>
-                <w:color w:val="auto"/>
-                <w:sz w:val="20"/>
-                <w:szCs w:val="20"/>
-              </w:rPr>
-              <w:t>piezasAdicionales}{</w:t>
-            </w:r>
-            <w:proofErr w:type="gramEnd"/>
-            <w:r>
-              <w:rPr>
-                <w:color w:val="auto"/>
-                <w:sz w:val="20"/>
-                <w:szCs w:val="20"/>
-              </w:rPr>
-              <w:t>item}</w:t>
+              <w:t>{#piezasAdicionales}{item}</w:t>
             </w:r>
           </w:p>
         </w:tc>
@@ -4846,25 +3768,7 @@
                 <w:sz w:val="20"/>
                 <w:szCs w:val="20"/>
               </w:rPr>
-              <w:t>{</w:t>
-            </w:r>
-            <w:proofErr w:type="spellStart"/>
-            <w:r>
-              <w:rPr>
-                <w:color w:val="auto"/>
-                <w:sz w:val="20"/>
-                <w:szCs w:val="20"/>
-              </w:rPr>
-              <w:t>descripcion</w:t>
-            </w:r>
-            <w:proofErr w:type="spellEnd"/>
-            <w:r>
-              <w:rPr>
-                <w:color w:val="auto"/>
-                <w:sz w:val="20"/>
-                <w:szCs w:val="20"/>
-              </w:rPr>
-              <w:t>}</w:t>
+              <w:t>{descripcion}</w:t>
             </w:r>
           </w:p>
         </w:tc>
@@ -4910,34 +3814,7 @@
                 <w:sz w:val="20"/>
                 <w:szCs w:val="20"/>
               </w:rPr>
-              <w:t>S/{</w:t>
-            </w:r>
-            <w:proofErr w:type="spellStart"/>
-            <w:r>
-              <w:rPr>
-                <w:color w:val="auto"/>
-                <w:sz w:val="20"/>
-                <w:szCs w:val="20"/>
-              </w:rPr>
-              <w:t>precio_alquiler_</w:t>
-            </w:r>
-            <w:proofErr w:type="gramStart"/>
-            <w:r>
-              <w:rPr>
-                <w:color w:val="auto"/>
-                <w:sz w:val="20"/>
-                <w:szCs w:val="20"/>
-              </w:rPr>
-              <w:t>soles</w:t>
-            </w:r>
-            <w:proofErr w:type="spellEnd"/>
-            <w:r>
-              <w:rPr>
-                <w:color w:val="auto"/>
-                <w:sz w:val="20"/>
-                <w:szCs w:val="20"/>
-              </w:rPr>
-              <w:t>}</w:t>
+              <w:t>S/{precio_alquiler_soles}</w:t>
             </w:r>
             <w:r>
               <w:rPr>
@@ -4945,34 +3822,7 @@
                 <w:sz w:val="20"/>
                 <w:szCs w:val="20"/>
               </w:rPr>
-              <w:t>{</w:t>
-            </w:r>
-            <w:proofErr w:type="gramEnd"/>
-            <w:r>
-              <w:rPr>
-                <w:color w:val="auto"/>
-                <w:sz w:val="20"/>
-                <w:szCs w:val="20"/>
-              </w:rPr>
-              <w:t>/</w:t>
-            </w:r>
-            <w:proofErr w:type="spellStart"/>
-            <w:r>
-              <w:rPr>
-                <w:color w:val="auto"/>
-                <w:sz w:val="20"/>
-                <w:szCs w:val="20"/>
-              </w:rPr>
-              <w:t>piezasAdicionales</w:t>
-            </w:r>
-            <w:proofErr w:type="spellEnd"/>
-            <w:r>
-              <w:rPr>
-                <w:color w:val="auto"/>
-                <w:sz w:val="20"/>
-                <w:szCs w:val="20"/>
-              </w:rPr>
-              <w:t>}</w:t>
+              <w:t>{/piezasAdicionales}</w:t>
             </w:r>
           </w:p>
         </w:tc>
@@ -5049,29 +3899,7 @@
                 <w:sz w:val="20"/>
                 <w:szCs w:val="20"/>
               </w:rPr>
-              <w:t>{</w:t>
-            </w:r>
-            <w:proofErr w:type="spellStart"/>
-            <w:r>
-              <w:rPr>
-                <w:b/>
-                <w:bCs/>
-                <w:color w:val="auto"/>
-                <w:sz w:val="20"/>
-                <w:szCs w:val="20"/>
-              </w:rPr>
-              <w:t>cantidad_total</w:t>
-            </w:r>
-            <w:proofErr w:type="spellEnd"/>
-            <w:r>
-              <w:rPr>
-                <w:b/>
-                <w:bCs/>
-                <w:color w:val="auto"/>
-                <w:sz w:val="20"/>
-                <w:szCs w:val="20"/>
-              </w:rPr>
-              <w:t>}</w:t>
+              <w:t>{cantidad_total}</w:t>
             </w:r>
           </w:p>
         </w:tc>
@@ -5098,29 +3926,7 @@
                 <w:sz w:val="20"/>
                 <w:szCs w:val="20"/>
               </w:rPr>
-              <w:t>S/{</w:t>
-            </w:r>
-            <w:proofErr w:type="spellStart"/>
-            <w:r>
-              <w:rPr>
-                <w:b/>
-                <w:bCs/>
-                <w:color w:val="auto"/>
-                <w:sz w:val="20"/>
-                <w:szCs w:val="20"/>
-              </w:rPr>
-              <w:t>precio_alquiler_soles_total</w:t>
-            </w:r>
-            <w:proofErr w:type="spellEnd"/>
-            <w:r>
-              <w:rPr>
-                <w:b/>
-                <w:bCs/>
-                <w:color w:val="auto"/>
-                <w:sz w:val="20"/>
-                <w:szCs w:val="20"/>
-              </w:rPr>
-              <w:t>}</w:t>
+              <w:t>S/{precio_alquiler_soles_total}</w:t>
             </w:r>
           </w:p>
         </w:tc>
@@ -5195,29 +4001,7 @@
           <w:sz w:val="20"/>
           <w:szCs w:val="20"/>
         </w:rPr>
-        <w:t>{/</w:t>
-      </w:r>
-      <w:proofErr w:type="spellStart"/>
-      <w:r>
-        <w:rPr>
-          <w:b/>
-          <w:bCs/>
-          <w:color w:val="auto"/>
-          <w:sz w:val="20"/>
-          <w:szCs w:val="20"/>
-        </w:rPr>
-        <w:t>detalles_piezasAdicionales</w:t>
-      </w:r>
-      <w:proofErr w:type="spellEnd"/>
-      <w:r>
-        <w:rPr>
-          <w:b/>
-          <w:bCs/>
-          <w:color w:val="auto"/>
-          <w:sz w:val="20"/>
-          <w:szCs w:val="20"/>
-        </w:rPr>
-        <w:t>}</w:t>
+        <w:t>{/detalles_piezasAdicionales}</w:t>
       </w:r>
     </w:p>
     <w:p>
@@ -5240,29 +4024,7 @@
           <w:sz w:val="20"/>
           <w:szCs w:val="20"/>
         </w:rPr>
-        <w:t>{/</w:t>
-      </w:r>
-      <w:proofErr w:type="spellStart"/>
-      <w:r>
-        <w:rPr>
-          <w:b/>
-          <w:bCs/>
-          <w:color w:val="auto"/>
-          <w:sz w:val="20"/>
-          <w:szCs w:val="20"/>
-        </w:rPr>
-        <w:t>tienePiezasAdicionales</w:t>
-      </w:r>
-      <w:proofErr w:type="spellEnd"/>
-      <w:r>
-        <w:rPr>
-          <w:b/>
-          <w:bCs/>
-          <w:color w:val="auto"/>
-          <w:sz w:val="20"/>
-          <w:szCs w:val="20"/>
-        </w:rPr>
-        <w:t>}</w:t>
+        <w:t>{/tienePiezasAdicionales}</w:t>
       </w:r>
     </w:p>
     <w:p>
@@ -5406,27 +4168,7 @@
           <w:sz w:val="20"/>
           <w:szCs w:val="20"/>
         </w:rPr>
-        <w:t>S/ {</w:t>
-      </w:r>
-      <w:proofErr w:type="spellStart"/>
-      <w:r>
-        <w:rPr>
-          <w:b/>
-          <w:color w:val="auto"/>
-          <w:sz w:val="20"/>
-          <w:szCs w:val="20"/>
-        </w:rPr>
-        <w:t>precio_instalacion_completa_soles</w:t>
-      </w:r>
-      <w:proofErr w:type="spellEnd"/>
-      <w:r>
-        <w:rPr>
-          <w:b/>
-          <w:color w:val="auto"/>
-          <w:sz w:val="20"/>
-          <w:szCs w:val="20"/>
-        </w:rPr>
-        <w:t>} + IGV.</w:t>
+        <w:t>S/ {precio_instalacion_completa_soles} + IGV.</w:t>
       </w:r>
     </w:p>
     <w:p>
@@ -5479,27 +4221,7 @@
           <w:sz w:val="20"/>
           <w:szCs w:val="20"/>
         </w:rPr>
-        <w:t>S/ {</w:t>
-      </w:r>
-      <w:proofErr w:type="spellStart"/>
-      <w:r>
-        <w:rPr>
-          <w:b/>
-          <w:color w:val="auto"/>
-          <w:sz w:val="20"/>
-          <w:szCs w:val="20"/>
-        </w:rPr>
-        <w:t>precio_instalacion_parcial_soles</w:t>
-      </w:r>
-      <w:proofErr w:type="spellEnd"/>
-      <w:r>
-        <w:rPr>
-          <w:b/>
-          <w:color w:val="auto"/>
-          <w:sz w:val="20"/>
-          <w:szCs w:val="20"/>
-        </w:rPr>
-        <w:t>} + IGV.</w:t>
+        <w:t>S/ {precio_instalacion_parcial_soles} + IGV.</w:t>
       </w:r>
       <w:r>
         <w:rPr>
@@ -5583,29 +4305,7 @@
           <w:szCs w:val="20"/>
           <w:u w:val="single"/>
         </w:rPr>
-        <w:t>{/</w:t>
-      </w:r>
-      <w:proofErr w:type="spellStart"/>
-      <w:r>
-        <w:rPr>
-          <w:bCs/>
-          <w:color w:val="auto"/>
-          <w:sz w:val="20"/>
-          <w:szCs w:val="20"/>
-          <w:u w:val="single"/>
-        </w:rPr>
-        <w:t>tieneInstalacionParcial</w:t>
-      </w:r>
-      <w:proofErr w:type="spellEnd"/>
-      <w:r>
-        <w:rPr>
-          <w:bCs/>
-          <w:color w:val="auto"/>
-          <w:sz w:val="20"/>
-          <w:szCs w:val="20"/>
-          <w:u w:val="single"/>
-        </w:rPr>
-        <w:t>}</w:t>
+        <w:t>{/tieneInstalacionParcial}</w:t>
       </w:r>
     </w:p>
     <w:p>
@@ -5627,27 +4327,7 @@
           <w:sz w:val="20"/>
           <w:szCs w:val="20"/>
         </w:rPr>
-        <w:t>{/</w:t>
-      </w:r>
-      <w:proofErr w:type="spellStart"/>
-      <w:r>
-        <w:rPr>
-          <w:bCs/>
-          <w:color w:val="auto"/>
-          <w:sz w:val="20"/>
-          <w:szCs w:val="20"/>
-        </w:rPr>
-        <w:t>instalacion</w:t>
-      </w:r>
-      <w:proofErr w:type="spellEnd"/>
-      <w:r>
-        <w:rPr>
-          <w:bCs/>
-          <w:color w:val="auto"/>
-          <w:sz w:val="20"/>
-          <w:szCs w:val="20"/>
-        </w:rPr>
-        <w:t>}</w:t>
+        <w:t>{/instalacion}</w:t>
       </w:r>
     </w:p>
     <w:p>
@@ -5669,27 +4349,7 @@
           <w:sz w:val="20"/>
           <w:szCs w:val="20"/>
         </w:rPr>
-        <w:t>{/</w:t>
-      </w:r>
-      <w:proofErr w:type="spellStart"/>
-      <w:r>
-        <w:rPr>
-          <w:bCs/>
-          <w:color w:val="auto"/>
-          <w:sz w:val="20"/>
-          <w:szCs w:val="20"/>
-        </w:rPr>
-        <w:t>tieneInstalacion</w:t>
-      </w:r>
-      <w:proofErr w:type="spellEnd"/>
-      <w:r>
-        <w:rPr>
-          <w:bCs/>
-          <w:color w:val="auto"/>
-          <w:sz w:val="20"/>
-          <w:szCs w:val="20"/>
-        </w:rPr>
-        <w:t>}</w:t>
+        <w:t>{/tieneInstalacion}</w:t>
       </w:r>
     </w:p>
     <w:p>
@@ -5834,27 +4494,7 @@
           <w:sz w:val="20"/>
           <w:szCs w:val="20"/>
         </w:rPr>
-        <w:t xml:space="preserve"> {</w:t>
-      </w:r>
-      <w:proofErr w:type="spellStart"/>
-      <w:r>
-        <w:rPr>
-          <w:b/>
-          <w:color w:val="auto"/>
-          <w:sz w:val="20"/>
-          <w:szCs w:val="20"/>
-        </w:rPr>
-        <w:t>costo_total_transporte</w:t>
-      </w:r>
-      <w:proofErr w:type="spellEnd"/>
-      <w:r>
-        <w:rPr>
-          <w:b/>
-          <w:color w:val="auto"/>
-          <w:sz w:val="20"/>
-          <w:szCs w:val="20"/>
-        </w:rPr>
-        <w:t>}</w:t>
+        <w:t xml:space="preserve"> {costo_total_transporte}</w:t>
       </w:r>
       <w:r>
         <w:rPr>
@@ -5912,27 +4552,7 @@
           <w:sz w:val="20"/>
           <w:szCs w:val="20"/>
         </w:rPr>
-        <w:t xml:space="preserve"> {</w:t>
-      </w:r>
-      <w:proofErr w:type="spellStart"/>
-      <w:r>
-        <w:rPr>
-          <w:b/>
-          <w:color w:val="auto"/>
-          <w:sz w:val="20"/>
-          <w:szCs w:val="20"/>
-        </w:rPr>
-        <w:t>costo_total_transporte</w:t>
-      </w:r>
-      <w:proofErr w:type="spellEnd"/>
-      <w:r>
-        <w:rPr>
-          <w:b/>
-          <w:color w:val="auto"/>
-          <w:sz w:val="20"/>
-          <w:szCs w:val="20"/>
-        </w:rPr>
-        <w:t>}</w:t>
+        <w:t xml:space="preserve"> {costo_total_transporte}</w:t>
       </w:r>
       <w:r>
         <w:rPr>
@@ -5981,27 +4601,7 @@
           <w:sz w:val="20"/>
           <w:szCs w:val="20"/>
         </w:rPr>
-        <w:t>{/</w:t>
-      </w:r>
-      <w:proofErr w:type="spellStart"/>
-      <w:r>
-        <w:rPr>
-          <w:bCs/>
-          <w:color w:val="auto"/>
-          <w:sz w:val="20"/>
-          <w:szCs w:val="20"/>
-        </w:rPr>
-        <w:t>tarifa_transporte</w:t>
-      </w:r>
-      <w:proofErr w:type="spellEnd"/>
-      <w:r>
-        <w:rPr>
-          <w:bCs/>
-          <w:color w:val="auto"/>
-          <w:sz w:val="20"/>
-          <w:szCs w:val="20"/>
-        </w:rPr>
-        <w:t>}</w:t>
+        <w:t>{/tarifa_transporte}</w:t>
       </w:r>
     </w:p>
     <w:p>
@@ -6023,27 +4623,7 @@
           <w:sz w:val="20"/>
           <w:szCs w:val="20"/>
         </w:rPr>
-        <w:t>{/</w:t>
-      </w:r>
-      <w:proofErr w:type="spellStart"/>
-      <w:r>
-        <w:rPr>
-          <w:bCs/>
-          <w:color w:val="auto"/>
-          <w:sz w:val="20"/>
-          <w:szCs w:val="20"/>
-        </w:rPr>
-        <w:t>tieneTransporte</w:t>
-      </w:r>
-      <w:proofErr w:type="spellEnd"/>
-      <w:r>
-        <w:rPr>
-          <w:bCs/>
-          <w:color w:val="auto"/>
-          <w:sz w:val="20"/>
-          <w:szCs w:val="20"/>
-        </w:rPr>
-        <w:t>}</w:t>
+        <w:t>{/tieneTransporte}</w:t>
       </w:r>
     </w:p>
     <w:p>
@@ -6570,25 +5150,7 @@
           <w:sz w:val="20"/>
           <w:szCs w:val="20"/>
         </w:rPr>
-        <w:t>{/</w:t>
-      </w:r>
-      <w:proofErr w:type="spellStart"/>
-      <w:r>
-        <w:rPr>
-          <w:color w:val="auto"/>
-          <w:sz w:val="20"/>
-          <w:szCs w:val="20"/>
-        </w:rPr>
-        <w:t>tienePagoAdelantado</w:t>
-      </w:r>
-      <w:proofErr w:type="spellEnd"/>
-      <w:r>
-        <w:rPr>
-          <w:color w:val="auto"/>
-          <w:sz w:val="20"/>
-          <w:szCs w:val="20"/>
-        </w:rPr>
-        <w:t>}</w:t>
+        <w:t>{/tienePagoAdelantado}</w:t>
       </w:r>
     </w:p>
     <w:p>
@@ -6694,25 +5256,7 @@
           <w:sz w:val="20"/>
           <w:szCs w:val="20"/>
         </w:rPr>
-        <w:t>{/</w:t>
-      </w:r>
-      <w:proofErr w:type="spellStart"/>
-      <w:r>
-        <w:rPr>
-          <w:color w:val="auto"/>
-          <w:sz w:val="20"/>
-          <w:szCs w:val="20"/>
-        </w:rPr>
-        <w:t>tieneGarantia</w:t>
-      </w:r>
-      <w:proofErr w:type="spellEnd"/>
-      <w:r>
-        <w:rPr>
-          <w:color w:val="auto"/>
-          <w:sz w:val="20"/>
-          <w:szCs w:val="20"/>
-        </w:rPr>
-        <w:t>}</w:t>
+        <w:t>{/tieneGarantia}</w:t>
       </w:r>
     </w:p>
     <w:p>
@@ -6844,25 +5388,7 @@
           <w:sz w:val="20"/>
           <w:szCs w:val="20"/>
         </w:rPr>
-        <w:t>{/</w:t>
-      </w:r>
-      <w:proofErr w:type="spellStart"/>
-      <w:r>
-        <w:rPr>
-          <w:color w:val="auto"/>
-          <w:sz w:val="20"/>
-          <w:szCs w:val="20"/>
-        </w:rPr>
-        <w:t>tieneDepositoEnGarantia</w:t>
-      </w:r>
-      <w:proofErr w:type="spellEnd"/>
-      <w:r>
-        <w:rPr>
-          <w:color w:val="auto"/>
-          <w:sz w:val="20"/>
-          <w:szCs w:val="20"/>
-        </w:rPr>
-        <w:t>}</w:t>
+        <w:t>{/tieneDepositoEnGarantia}</w:t>
       </w:r>
     </w:p>
     <w:p>
@@ -6928,25 +5454,7 @@
           <w:sz w:val="20"/>
           <w:szCs w:val="20"/>
         </w:rPr>
-        <w:t>{/</w:t>
-      </w:r>
-      <w:proofErr w:type="spellStart"/>
-      <w:r>
-        <w:rPr>
-          <w:color w:val="auto"/>
-          <w:sz w:val="20"/>
-          <w:szCs w:val="20"/>
-        </w:rPr>
-        <w:t>tieneOrdenDeServicio</w:t>
-      </w:r>
-      <w:proofErr w:type="spellEnd"/>
-      <w:r>
-        <w:rPr>
-          <w:color w:val="auto"/>
-          <w:sz w:val="20"/>
-          <w:szCs w:val="20"/>
-        </w:rPr>
-        <w:t>}</w:t>
+        <w:t>{/tieneOrdenDeServicio}</w:t>
       </w:r>
     </w:p>
     <w:p>
@@ -6990,25 +5498,7 @@
           <w:sz w:val="20"/>
           <w:szCs w:val="20"/>
         </w:rPr>
-        <w:t>El Cliente {#</w:t>
-      </w:r>
-      <w:proofErr w:type="gramStart"/>
-      <w:r>
-        <w:rPr>
-          <w:color w:val="auto"/>
-          <w:sz w:val="20"/>
-          <w:szCs w:val="20"/>
-        </w:rPr>
-        <w:t>cliente}{</w:t>
-      </w:r>
-      <w:proofErr w:type="gramEnd"/>
-      <w:r>
-        <w:rPr>
-          <w:color w:val="auto"/>
-          <w:sz w:val="20"/>
-          <w:szCs w:val="20"/>
-        </w:rPr>
-        <w:t>razon_social}{/cliente} acepta abonar el Alquiler mediante depósito o transferencia en la:</w:t>
+        <w:t>El Cliente {#cliente}{razon_social}{/cliente} acepta abonar el Alquiler mediante depósito o transferencia en la:</w:t>
       </w:r>
     </w:p>
     <w:p>
@@ -7180,25 +5670,7 @@
           <w:sz w:val="20"/>
           <w:szCs w:val="20"/>
         </w:rPr>
-        <w:t>{/</w:t>
-      </w:r>
-      <w:proofErr w:type="spellStart"/>
-      <w:r>
-        <w:rPr>
-          <w:color w:val="auto"/>
-          <w:sz w:val="20"/>
-          <w:szCs w:val="20"/>
-        </w:rPr>
-        <w:t>mostrarCondiciones</w:t>
-      </w:r>
-      <w:proofErr w:type="spellEnd"/>
-      <w:r>
-        <w:rPr>
-          <w:color w:val="auto"/>
-          <w:sz w:val="20"/>
-          <w:szCs w:val="20"/>
-        </w:rPr>
-        <w:t>}</w:t>
+        <w:t>{/mostrarCondiciones}</w:t>
       </w:r>
     </w:p>
     <w:p>
@@ -7666,43 +6138,7 @@
           <w:sz w:val="20"/>
           <w:szCs w:val="20"/>
         </w:rPr>
-        <w:t xml:space="preserve">Cliente tiene 5 días hábiles para el descargo si fuera el caso y la aceptación de esta, posterior a ello ENCOFRADOS INNOVA S.A.C procederá a enviar la factura. La facturación se enviará junto al </w:t>
-      </w:r>
-      <w:proofErr w:type="gramStart"/>
-      <w:r>
-        <w:rPr>
-          <w:color w:val="auto"/>
-          <w:sz w:val="20"/>
-          <w:szCs w:val="20"/>
-        </w:rPr>
-        <w:t>Status</w:t>
-      </w:r>
-      <w:proofErr w:type="gramEnd"/>
-      <w:r>
-        <w:rPr>
-          <w:color w:val="auto"/>
-          <w:sz w:val="20"/>
-          <w:szCs w:val="20"/>
-        </w:rPr>
-        <w:t xml:space="preserve"> de la obra y el Stock de la Obra actualizados a la fecha de envío. El </w:t>
-      </w:r>
-      <w:proofErr w:type="gramStart"/>
-      <w:r>
-        <w:rPr>
-          <w:color w:val="auto"/>
-          <w:sz w:val="20"/>
-          <w:szCs w:val="20"/>
-        </w:rPr>
-        <w:t>Status</w:t>
-      </w:r>
-      <w:proofErr w:type="gramEnd"/>
-      <w:r>
-        <w:rPr>
-          <w:color w:val="auto"/>
-          <w:sz w:val="20"/>
-          <w:szCs w:val="20"/>
-        </w:rPr>
-        <w:t xml:space="preserve"> detalla lo facturado y el detalle de los pagos del Cliente, en cambio el Stock detalla el equipo que el Cliente aún </w:t>
+        <w:t xml:space="preserve">Cliente tiene 5 días hábiles para el descargo si fuera el caso y la aceptación de esta, posterior a ello ENCOFRADOS INNOVA S.A.C procederá a enviar la factura. La facturación se enviará junto al Status de la obra y el Stock de la Obra actualizados a la fecha de envío. El Status detalla lo facturado y el detalle de los pagos del Cliente, en cambio el Stock detalla el equipo que el Cliente aún </w:t>
       </w:r>
       <w:r>
         <w:rPr>
@@ -8427,25 +6863,7 @@
           <w:sz w:val="20"/>
           <w:szCs w:val="20"/>
         </w:rPr>
-        <w:t xml:space="preserve">, a su valor según los precios de reposición del Contrato. El valor de reposición que figura en el presente contrato incluye la depreciación de los equipos. Luego de la liquidación del alquiler del Equipo, se le otorgará al cliente 7 días hábiles como tiempo de gracia para entregar las piezas no devueltas. En caso de que el Cliente, encuentre parte o la totalidad de las piezas faltantes deberá devolverlas al almacén de ENCOFRADOS INNOVA S.A.C dentro del plazo y solicitar se actualice el </w:t>
-      </w:r>
-      <w:proofErr w:type="gramStart"/>
-      <w:r>
-        <w:rPr>
-          <w:rFonts w:cs="Calibri"/>
-          <w:sz w:val="20"/>
-          <w:szCs w:val="20"/>
-        </w:rPr>
-        <w:t>Status</w:t>
-      </w:r>
-      <w:proofErr w:type="gramEnd"/>
-      <w:r>
-        <w:rPr>
-          <w:rFonts w:cs="Calibri"/>
-          <w:sz w:val="20"/>
-          <w:szCs w:val="20"/>
-        </w:rPr>
-        <w:t xml:space="preserve"> y Stock de la obra para así liquidar el proyecto en su totalidad.</w:t>
+        <w:t>, a su valor según los precios de reposición del Contrato. El valor de reposición que figura en el presente contrato incluye la depreciación de los equipos. Luego de la liquidación del alquiler del Equipo, se le otorgará al cliente 7 días hábiles como tiempo de gracia para entregar las piezas no devueltas. En caso de que el Cliente, encuentre parte o la totalidad de las piezas faltantes deberá devolverlas al almacén de ENCOFRADOS INNOVA S.A.C dentro del plazo y solicitar se actualice el Status y Stock de la obra para así liquidar el proyecto en su totalidad.</w:t>
       </w:r>
     </w:p>
     <w:p>
@@ -9087,7 +7505,6 @@
         </w:rPr>
         <w:t>{#</w:t>
       </w:r>
-      <w:proofErr w:type="gramStart"/>
       <w:r>
         <w:rPr>
           <w:rFonts w:cs="Calibri"/>
@@ -9104,7 +7521,6 @@
         </w:rPr>
         <w:t>}{</w:t>
       </w:r>
-      <w:proofErr w:type="gramEnd"/>
       <w:r>
         <w:rPr>
           <w:rFonts w:cs="Calibri"/>
@@ -10351,25 +8767,7 @@
           <w:sz w:val="20"/>
           <w:szCs w:val="20"/>
         </w:rPr>
-        <w:t>{#</w:t>
-      </w:r>
-      <w:proofErr w:type="gramStart"/>
-      <w:r>
-        <w:rPr>
-          <w:rFonts w:cs="Calibri"/>
-          <w:sz w:val="20"/>
-          <w:szCs w:val="20"/>
-        </w:rPr>
-        <w:t>cliente}{</w:t>
-      </w:r>
-      <w:proofErr w:type="gramEnd"/>
-      <w:r>
-        <w:rPr>
-          <w:rFonts w:cs="Calibri"/>
-          <w:sz w:val="20"/>
-          <w:szCs w:val="20"/>
-        </w:rPr>
-        <w:t>representante_legal}</w:t>
+        <w:t>{#cliente}{representante_legal}</w:t>
       </w:r>
       <w:r>
         <w:rPr>
@@ -10385,43 +8783,7 @@
           <w:sz w:val="20"/>
           <w:szCs w:val="20"/>
         </w:rPr>
-        <w:t>con DNI {</w:t>
-      </w:r>
-      <w:proofErr w:type="spellStart"/>
-      <w:r>
-        <w:rPr>
-          <w:rFonts w:cs="Calibri"/>
-          <w:sz w:val="20"/>
-          <w:szCs w:val="20"/>
-        </w:rPr>
-        <w:t>numero_documento_representante</w:t>
-      </w:r>
-      <w:proofErr w:type="spellEnd"/>
-      <w:r>
-        <w:rPr>
-          <w:rFonts w:cs="Calibri"/>
-          <w:sz w:val="20"/>
-          <w:szCs w:val="20"/>
-        </w:rPr>
-        <w:t>}, domiciliado en {</w:t>
-      </w:r>
-      <w:proofErr w:type="spellStart"/>
-      <w:r>
-        <w:rPr>
-          <w:rFonts w:cs="Calibri"/>
-          <w:sz w:val="20"/>
-          <w:szCs w:val="20"/>
-        </w:rPr>
-        <w:t>domicilio_representante</w:t>
-      </w:r>
-      <w:proofErr w:type="spellEnd"/>
-      <w:r>
-        <w:rPr>
-          <w:rFonts w:cs="Calibri"/>
-          <w:sz w:val="20"/>
-          <w:szCs w:val="20"/>
-        </w:rPr>
-        <w:t>}{/cliente}, respecto a quien se procederá conforme a lo prescrito por el Art.1868° y siguientes del Código Civil.</w:t>
+        <w:t>con DNI {numero_documento_representante}, domiciliado en {domicilio_representante}{/cliente}, respecto a quien se procederá conforme a lo prescrito por el Art.1868° y siguientes del Código Civil.</w:t>
       </w:r>
     </w:p>
     <w:p>
@@ -10515,43 +8877,7 @@
           <w:sz w:val="20"/>
           <w:szCs w:val="20"/>
         </w:rPr>
-        <w:t>Se deja constancia que, en calidad de Garantía por cualquier deuda de Alquiler o del Costo de Reposición de Materiales Alquilados que son considerados IRREPARABLES o NO DEVUELTOS, el Cliente entregará una Letra de cambio por S/ {</w:t>
-      </w:r>
-      <w:proofErr w:type="spellStart"/>
-      <w:r>
-        <w:rPr>
-          <w:rFonts w:cs="Calibri"/>
-          <w:sz w:val="20"/>
-          <w:szCs w:val="20"/>
-        </w:rPr>
-        <w:t>monto_letra</w:t>
-      </w:r>
-      <w:proofErr w:type="spellEnd"/>
-      <w:r>
-        <w:rPr>
-          <w:rFonts w:cs="Calibri"/>
-          <w:sz w:val="20"/>
-          <w:szCs w:val="20"/>
-        </w:rPr>
-        <w:t>}.00 ({</w:t>
-      </w:r>
-      <w:proofErr w:type="spellStart"/>
-      <w:r>
-        <w:rPr>
-          <w:rFonts w:cs="Calibri"/>
-          <w:sz w:val="20"/>
-          <w:szCs w:val="20"/>
-        </w:rPr>
-        <w:t>monto_descripcion</w:t>
-      </w:r>
-      <w:proofErr w:type="spellEnd"/>
-      <w:r>
-        <w:rPr>
-          <w:rFonts w:cs="Calibri"/>
-          <w:sz w:val="20"/>
-          <w:szCs w:val="20"/>
-        </w:rPr>
-        <w:t>}) en la que firma adicionalmente el citado Aval Personal.</w:t>
+        <w:t>Se deja constancia que, en calidad de Garantía por cualquier deuda de Alquiler o del Costo de Reposición de Materiales Alquilados que son considerados IRREPARABLES o NO DEVUELTOS, el Cliente entregará una Letra de cambio por S/ {monto_letra}.00 ({monto_descripcion}) en la que firma adicionalmente el citado Aval Personal.</w:t>
       </w:r>
     </w:p>
     <w:p>
@@ -10607,25 +8933,7 @@
           <w:sz w:val="20"/>
           <w:szCs w:val="20"/>
         </w:rPr>
-        <w:t>{/</w:t>
-      </w:r>
-      <w:proofErr w:type="spellStart"/>
-      <w:r>
-        <w:rPr>
-          <w:rFonts w:cs="Calibri"/>
-          <w:sz w:val="20"/>
-          <w:szCs w:val="20"/>
-        </w:rPr>
-        <w:t>tieneLetra</w:t>
-      </w:r>
-      <w:proofErr w:type="spellEnd"/>
-      <w:r>
-        <w:rPr>
-          <w:rFonts w:cs="Calibri"/>
-          <w:sz w:val="20"/>
-          <w:szCs w:val="20"/>
-        </w:rPr>
-        <w:t>}</w:t>
+        <w:t>{/tieneLetra}</w:t>
       </w:r>
     </w:p>
     <w:p>
@@ -10719,79 +9027,7 @@
           <w:sz w:val="20"/>
           <w:szCs w:val="20"/>
         </w:rPr>
-        <w:t>Asimismo, el Cliente hace entrega del Cheque N° {</w:t>
-      </w:r>
-      <w:proofErr w:type="spellStart"/>
-      <w:r>
-        <w:rPr>
-          <w:rFonts w:cs="Calibri"/>
-          <w:sz w:val="20"/>
-          <w:szCs w:val="20"/>
-        </w:rPr>
-        <w:t>numeroCheque</w:t>
-      </w:r>
-      <w:proofErr w:type="spellEnd"/>
-      <w:r>
-        <w:rPr>
-          <w:rFonts w:cs="Calibri"/>
-          <w:sz w:val="20"/>
-          <w:szCs w:val="20"/>
-        </w:rPr>
-        <w:t>} del Banco {</w:t>
-      </w:r>
-      <w:proofErr w:type="spellStart"/>
-      <w:r>
-        <w:rPr>
-          <w:rFonts w:cs="Calibri"/>
-          <w:sz w:val="20"/>
-          <w:szCs w:val="20"/>
-        </w:rPr>
-        <w:t>nombre_banco</w:t>
-      </w:r>
-      <w:proofErr w:type="spellEnd"/>
-      <w:r>
-        <w:rPr>
-          <w:rFonts w:cs="Calibri"/>
-          <w:sz w:val="20"/>
-          <w:szCs w:val="20"/>
-        </w:rPr>
-        <w:t>} por el monto de {</w:t>
-      </w:r>
-      <w:proofErr w:type="spellStart"/>
-      <w:r>
-        <w:rPr>
-          <w:rFonts w:cs="Calibri"/>
-          <w:sz w:val="20"/>
-          <w:szCs w:val="20"/>
-        </w:rPr>
-        <w:t>monto_cheque</w:t>
-      </w:r>
-      <w:proofErr w:type="spellEnd"/>
-      <w:r>
-        <w:rPr>
-          <w:rFonts w:cs="Calibri"/>
-          <w:sz w:val="20"/>
-          <w:szCs w:val="20"/>
-        </w:rPr>
-        <w:t>} Soles con fecha de Vencimiento {</w:t>
-      </w:r>
-      <w:proofErr w:type="spellStart"/>
-      <w:r>
-        <w:rPr>
-          <w:rFonts w:cs="Calibri"/>
-          <w:sz w:val="20"/>
-          <w:szCs w:val="20"/>
-        </w:rPr>
-        <w:t>fecha_vencimiento_cheque</w:t>
-      </w:r>
-      <w:proofErr w:type="spellEnd"/>
-      <w:r>
-        <w:rPr>
-          <w:rFonts w:cs="Calibri"/>
-          <w:sz w:val="20"/>
-          <w:szCs w:val="20"/>
-        </w:rPr>
-        <w:t>} que sólo se depositará en el Banco en caso de que el Cliente incumpla con el Abono del Segundo Pago Adelantado por concepto de Alquiler o deuda por reposición de material IRREPARABLE o NO DEVUELTO.</w:t>
+        <w:t>Asimismo, el Cliente hace entrega del Cheque N° {numeroCheque} del Banco {nombre_banco} por el monto de {monto_cheque} Soles con fecha de Vencimiento {fecha_vencimiento_cheque} que sólo se depositará en el Banco en caso de que el Cliente incumpla con el Abono del Segundo Pago Adelantado por concepto de Alquiler o deuda por reposición de material IRREPARABLE o NO DEVUELTO.</w:t>
       </w:r>
     </w:p>
     <w:p>
@@ -10849,25 +9085,56 @@
           <w:sz w:val="20"/>
           <w:szCs w:val="20"/>
         </w:rPr>
-        <w:t>{/</w:t>
-      </w:r>
-      <w:proofErr w:type="spellStart"/>
-      <w:r>
-        <w:rPr>
-          <w:rFonts w:cs="Calibri"/>
-          <w:sz w:val="20"/>
-          <w:szCs w:val="20"/>
-        </w:rPr>
-        <w:t>tieneCheque</w:t>
-      </w:r>
-      <w:proofErr w:type="spellEnd"/>
-      <w:r>
-        <w:rPr>
-          <w:rFonts w:cs="Calibri"/>
-          <w:sz w:val="20"/>
-          <w:szCs w:val="20"/>
-        </w:rPr>
-        <w:t>}</w:t>
+        <w:t>{/tieneCheque}</w:t>
+      </w:r>
+    </w:p>
+    <w:p/>
+    <w:p/>
+    <w:p/>
+    <w:p/>
+    <w:p/>
+    <w:p/>
+    <w:p/>
+    <w:p/>
+    <w:p/>
+    <w:p/>
+    <w:p/>
+    <w:p/>
+    <w:p>
+      <w:pPr>
+        <w:rPr>
+          <w:rFonts w:cs="Calibri"/>
+          <w:sz w:val="20"/>
+          <w:szCs w:val="20"/>
+        </w:rPr>
+      </w:pPr>
+    </w:p>
+    <w:p>
+      <w:pPr>
+        <w:rPr>
+          <w:rFonts w:cs="Calibri"/>
+          <w:sz w:val="20"/>
+          <w:szCs w:val="20"/>
+        </w:rPr>
+      </w:pPr>
+    </w:p>
+    <w:p>
+      <w:pPr>
+        <w:tabs>
+          <w:tab w:val="left" w:pos="1664"/>
+        </w:tabs>
+      </w:pPr>
+      <w:r>
+        <w:tab/>
+      </w:r>
+      <w:r>
+        <w:rPr>
+          <w:rFonts w:cs="Calibri"/>
+          <w:b/>
+          <w:sz w:val="20"/>
+          <w:szCs w:val="20"/>
+        </w:rPr>
+        <w:t>{#anexoAF}</w:t>
       </w:r>
     </w:p>
     <w:p>
@@ -11039,7 +9306,7 @@
               </wp:anchor>
             </w:drawing>
           </mc:Choice>
-          <mc:Fallback xmlns:w16sdtfl="http://schemas.microsoft.com/office/word/2024/wordml/sdtformatlock">
+          <mc:Fallback>
             <w:pict>
               <v:shapetype w14:anchorId="06BEB346" id="_x0000_t202" coordsize="21600,21600" o:spt="202" path="m,l,21600r21600,l21600,xe">
                 <v:stroke joinstyle="miter"/>
@@ -11089,7 +9356,7 @@
                           <wp:inline distT="0" distB="0" distL="0" distR="0" wp14:anchorId="4177AFA9" wp14:editId="279AC7BA">
                             <wp:extent cx="6450965" cy="5492750"/>
                             <wp:effectExtent l="0" t="0" r="6985" b="0"/>
-                            <wp:docPr id="1031280227" name="Imagen 1"/>
+                            <wp:docPr id="1704825316" name="Imagen 1"/>
                             <wp:cNvGraphicFramePr>
                               <a:graphicFrameLocks xmlns:a="http://schemas.openxmlformats.org/drawingml/2006/main" noChangeAspect="1"/>
                             </wp:cNvGraphicFramePr>
@@ -11103,7 +9370,7 @@
                                     </pic:cNvPicPr>
                                   </pic:nvPicPr>
                                   <pic:blipFill>
-                                    <a:blip r:embed="rId11">
+                                    <a:blip r:embed="rId10">
                                       <a:extLst>
                                         <a:ext uri="{28A0092B-C50C-407E-A947-70E740481C1C}">
                                           <a14:useLocalDpi xmlns:a14="http://schemas.microsoft.com/office/drawing/2010/main" val="0"/>
@@ -11170,15 +9437,15 @@
         <mc:AlternateContent>
           <mc:Choice Requires="wps">
             <w:drawing>
-              <wp:anchor distT="45720" distB="45720" distL="114300" distR="114300" simplePos="0" relativeHeight="251662336" behindDoc="0" locked="0" layoutInCell="1" allowOverlap="1" wp14:anchorId="0498283C" wp14:editId="5C4C45B6">
+              <wp:anchor distT="45720" distB="45720" distL="114300" distR="114300" simplePos="0" relativeHeight="251662336" behindDoc="0" locked="0" layoutInCell="1" allowOverlap="1" wp14:anchorId="0498283C" wp14:editId="17B280E7">
                 <wp:simplePos x="0" y="0"/>
                 <wp:positionH relativeFrom="margin">
-                  <wp:align>center</wp:align>
+                  <wp:posOffset>-378460</wp:posOffset>
                 </wp:positionH>
                 <wp:positionV relativeFrom="paragraph">
-                  <wp:posOffset>116300</wp:posOffset>
+                  <wp:posOffset>121285</wp:posOffset>
                 </wp:positionV>
-                <wp:extent cx="6363335" cy="5252720"/>
+                <wp:extent cx="6363335" cy="5462270"/>
                 <wp:effectExtent l="0" t="0" r="0" b="5080"/>
                 <wp:wrapSquare wrapText="bothSides"/>
                 <wp:docPr id="1754282557" name="Cuadro de texto 2"/>
@@ -11194,7 +9461,7 @@
                       <wps:spPr bwMode="auto">
                         <a:xfrm>
                           <a:off x="0" y="0"/>
-                          <a:ext cx="6363335" cy="5252720"/>
+                          <a:ext cx="6363335" cy="5462270"/>
                         </a:xfrm>
                         <a:prstGeom prst="rect">
                           <a:avLst/>
@@ -11267,7 +9534,7 @@
                                           </pic:cNvPicPr>
                                         </pic:nvPicPr>
                                         <pic:blipFill>
-                                          <a:blip r:embed="rId12">
+                                          <a:blip r:embed="rId11">
                                             <a:extLst>
                                               <a:ext uri="{28A0092B-C50C-407E-A947-70E740481C1C}">
                                                 <a14:useLocalDpi xmlns:a14="http://schemas.microsoft.com/office/drawing/2010/main" val="0"/>
@@ -11316,9 +9583,9 @@
               </wp:anchor>
             </w:drawing>
           </mc:Choice>
-          <mc:Fallback xmlns:w16sdtfl="http://schemas.microsoft.com/office/word/2024/wordml/sdtformatlock">
+          <mc:Fallback>
             <w:pict>
-              <v:shape w14:anchorId="0498283C" id="_x0000_s1027" type="#_x0000_t202" style="position:absolute;left:0;text-align:left;margin-left:0;margin-top:9.15pt;width:501.05pt;height:413.6pt;z-index:251662336;visibility:visible;mso-wrap-style:square;mso-width-percent:0;mso-height-percent:0;mso-wrap-distance-left:9pt;mso-wrap-distance-top:3.6pt;mso-wrap-distance-right:9pt;mso-wrap-distance-bottom:3.6pt;mso-position-horizontal:center;mso-position-horizontal-relative:margin;mso-position-vertical:absolute;mso-position-vertical-relative:text;mso-width-percent:0;mso-height-percent:0;mso-width-relative:margin;mso-height-relative:margin;v-text-anchor:top" o:gfxdata="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" filled="f" stroked="f">
+              <v:shape w14:anchorId="0498283C" id="_x0000_s1027" type="#_x0000_t202" style="position:absolute;left:0;text-align:left;margin-left:-29.8pt;margin-top:9.55pt;width:501.05pt;height:430.1pt;z-index:251662336;visibility:visible;mso-wrap-style:square;mso-width-percent:0;mso-height-percent:0;mso-wrap-distance-left:9pt;mso-wrap-distance-top:3.6pt;mso-wrap-distance-right:9pt;mso-wrap-distance-bottom:3.6pt;mso-position-horizontal:absolute;mso-position-horizontal-relative:margin;mso-position-vertical:absolute;mso-position-vertical-relative:text;mso-width-percent:0;mso-height-percent:0;mso-width-relative:margin;mso-height-relative:margin;v-text-anchor:top" o:gfxdata="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" filled="f" stroked="f">
                 <v:textbox>
                   <w:txbxContent>
                     <w:p>
@@ -11379,7 +9646,7 @@
                                     </pic:cNvPicPr>
                                   </pic:nvPicPr>
                                   <pic:blipFill>
-                                    <a:blip r:embed="rId13">
+                                    <a:blip r:embed="rId11">
                                       <a:extLst>
                                         <a:ext uri="{28A0092B-C50C-407E-A947-70E740481C1C}">
                                           <a14:useLocalDpi xmlns:a14="http://schemas.microsoft.com/office/drawing/2010/main" val="0"/>
@@ -11420,11 +9687,38 @@
         </mc:AlternateContent>
       </w:r>
     </w:p>
+    <w:p>
+      <w:pPr>
+        <w:rPr>
+          <w:rFonts w:cs="Calibri"/>
+          <w:b/>
+          <w:sz w:val="20"/>
+          <w:szCs w:val="20"/>
+        </w:rPr>
+      </w:pPr>
+    </w:p>
+    <w:p>
+      <w:pPr>
+        <w:jc w:val="center"/>
+      </w:pPr>
+      <w:r>
+        <w:t>{/anexoAF}</w:t>
+      </w:r>
+    </w:p>
+    <w:p>
+      <w:pPr>
+        <w:rPr>
+          <w:rFonts w:cs="Calibri"/>
+          <w:sz w:val="20"/>
+          <w:szCs w:val="20"/>
+        </w:rPr>
+      </w:pPr>
+    </w:p>
     <w:sectPr>
-      <w:headerReference w:type="even" r:id="rId14"/>
-      <w:headerReference w:type="default" r:id="rId15"/>
-      <w:footerReference w:type="default" r:id="rId16"/>
-      <w:headerReference w:type="first" r:id="rId17"/>
+      <w:headerReference w:type="even" r:id="rId12"/>
+      <w:headerReference w:type="default" r:id="rId13"/>
+      <w:footerReference w:type="default" r:id="rId14"/>
+      <w:headerReference w:type="first" r:id="rId15"/>
       <w:pgSz w:w="11906" w:h="16838" w:code="9"/>
       <w:pgMar w:top="2517" w:right="1531" w:bottom="2126" w:left="1531" w:header="709" w:footer="590" w:gutter="0"/>
       <w:cols w:space="708"/>
@@ -11598,31 +9892,7 @@
                                     <w:sz w:val="14"/>
                                     <w:szCs w:val="14"/>
                                   </w:rPr>
-                                  <w:t>{</w:t>
-                                </w:r>
-                                <w:proofErr w:type="spellStart"/>
-                                <w:r>
-                                  <w:rPr>
-                                    <w:rFonts w:ascii="Arial" w:hAnsi="Arial" w:cs="Arial"/>
-                                    <w:b/>
-                                    <w:bCs/>
-                                    <w:color w:val="000000" w:themeColor="text1"/>
-                                    <w:sz w:val="14"/>
-                                    <w:szCs w:val="14"/>
-                                  </w:rPr>
-                                  <w:t>razon_social</w:t>
-                                </w:r>
-                                <w:proofErr w:type="spellEnd"/>
-                                <w:r>
-                                  <w:rPr>
-                                    <w:rFonts w:ascii="Arial" w:hAnsi="Arial" w:cs="Arial"/>
-                                    <w:b/>
-                                    <w:bCs/>
-                                    <w:color w:val="000000" w:themeColor="text1"/>
-                                    <w:sz w:val="14"/>
-                                    <w:szCs w:val="14"/>
-                                  </w:rPr>
-                                  <w:t>}</w:t>
+                                  <w:t>{razon_social}</w:t>
                                 </w:r>
                               </w:p>
                               <w:p>
@@ -11697,31 +9967,7 @@
                                     <w:sz w:val="14"/>
                                     <w:szCs w:val="14"/>
                                   </w:rPr>
-                                  <w:t>{</w:t>
-                                </w:r>
-                                <w:proofErr w:type="spellStart"/>
-                                <w:r>
-                                  <w:rPr>
-                                    <w:rFonts w:ascii="Arial" w:hAnsi="Arial" w:cs="Arial"/>
-                                    <w:b/>
-                                    <w:bCs/>
-                                    <w:color w:val="000000" w:themeColor="text1"/>
-                                    <w:sz w:val="14"/>
-                                    <w:szCs w:val="14"/>
-                                  </w:rPr>
-                                  <w:t>representante_legal</w:t>
-                                </w:r>
-                                <w:proofErr w:type="spellEnd"/>
-                                <w:r>
-                                  <w:rPr>
-                                    <w:rFonts w:ascii="Arial" w:hAnsi="Arial" w:cs="Arial"/>
-                                    <w:b/>
-                                    <w:bCs/>
-                                    <w:color w:val="000000" w:themeColor="text1"/>
-                                    <w:sz w:val="14"/>
-                                    <w:szCs w:val="14"/>
-                                  </w:rPr>
-                                  <w:t>}</w:t>
+                                  <w:t>{representante_legal}</w:t>
                                 </w:r>
                               </w:p>
                               <w:p>
@@ -11746,19 +9992,7 @@
                                     <w:sz w:val="14"/>
                                     <w:szCs w:val="14"/>
                                   </w:rPr>
-                                  <w:t>{</w:t>
-                                </w:r>
-                                <w:proofErr w:type="spellStart"/>
-                                <w:r>
-                                  <w:rPr>
-                                    <w:rFonts w:ascii="Arial" w:hAnsi="Arial" w:cs="Arial"/>
-                                    <w:b/>
-                                    <w:bCs/>
-                                    <w:color w:val="000000" w:themeColor="text1"/>
-                                    <w:sz w:val="14"/>
-                                    <w:szCs w:val="14"/>
-                                  </w:rPr>
-                                  <w:t>cargo_representante</w:t>
+                                  <w:t>{cargo_representante</w:t>
                                 </w:r>
                                 <w:r>
                                   <w:rPr>
@@ -11771,7 +10005,6 @@
                                   </w:rPr>
                                   <w:t>_legal</w:t>
                                 </w:r>
-                                <w:proofErr w:type="spellEnd"/>
                                 <w:r>
                                   <w:rPr>
                                     <w:rFonts w:ascii="Arial" w:hAnsi="Arial" w:cs="Arial"/>
@@ -11801,7 +10034,7 @@
                   </wp:anchor>
                 </w:drawing>
               </mc:Choice>
-              <mc:Fallback xmlns:w16sdtfl="http://schemas.microsoft.com/office/word/2024/wordml/sdtformatlock">
+              <mc:Fallback>
                 <w:pict>
                   <v:shapetype w14:anchorId="45E83940" id="_x0000_t202" coordsize="21600,21600" o:spt="202" path="m,l,21600r21600,l21600,xe">
                     <v:stroke joinstyle="miter"/>
@@ -11832,31 +10065,7 @@
                               <w:sz w:val="14"/>
                               <w:szCs w:val="14"/>
                             </w:rPr>
-                            <w:t>{</w:t>
-                          </w:r>
-                          <w:proofErr w:type="spellStart"/>
-                          <w:r>
-                            <w:rPr>
-                              <w:rFonts w:ascii="Arial" w:hAnsi="Arial" w:cs="Arial"/>
-                              <w:b/>
-                              <w:bCs/>
-                              <w:color w:val="000000" w:themeColor="text1"/>
-                              <w:sz w:val="14"/>
-                              <w:szCs w:val="14"/>
-                            </w:rPr>
-                            <w:t>razon_social</w:t>
-                          </w:r>
-                          <w:proofErr w:type="spellEnd"/>
-                          <w:r>
-                            <w:rPr>
-                              <w:rFonts w:ascii="Arial" w:hAnsi="Arial" w:cs="Arial"/>
-                              <w:b/>
-                              <w:bCs/>
-                              <w:color w:val="000000" w:themeColor="text1"/>
-                              <w:sz w:val="14"/>
-                              <w:szCs w:val="14"/>
-                            </w:rPr>
-                            <w:t>}</w:t>
+                            <w:t>{razon_social}</w:t>
                           </w:r>
                         </w:p>
                         <w:p>
@@ -11931,31 +10140,7 @@
                               <w:sz w:val="14"/>
                               <w:szCs w:val="14"/>
                             </w:rPr>
-                            <w:t>{</w:t>
-                          </w:r>
-                          <w:proofErr w:type="spellStart"/>
-                          <w:r>
-                            <w:rPr>
-                              <w:rFonts w:ascii="Arial" w:hAnsi="Arial" w:cs="Arial"/>
-                              <w:b/>
-                              <w:bCs/>
-                              <w:color w:val="000000" w:themeColor="text1"/>
-                              <w:sz w:val="14"/>
-                              <w:szCs w:val="14"/>
-                            </w:rPr>
-                            <w:t>representante_legal</w:t>
-                          </w:r>
-                          <w:proofErr w:type="spellEnd"/>
-                          <w:r>
-                            <w:rPr>
-                              <w:rFonts w:ascii="Arial" w:hAnsi="Arial" w:cs="Arial"/>
-                              <w:b/>
-                              <w:bCs/>
-                              <w:color w:val="000000" w:themeColor="text1"/>
-                              <w:sz w:val="14"/>
-                              <w:szCs w:val="14"/>
-                            </w:rPr>
-                            <w:t>}</w:t>
+                            <w:t>{representante_legal}</w:t>
                           </w:r>
                         </w:p>
                         <w:p>
@@ -11980,19 +10165,7 @@
                               <w:sz w:val="14"/>
                               <w:szCs w:val="14"/>
                             </w:rPr>
-                            <w:t>{</w:t>
-                          </w:r>
-                          <w:proofErr w:type="spellStart"/>
-                          <w:r>
-                            <w:rPr>
-                              <w:rFonts w:ascii="Arial" w:hAnsi="Arial" w:cs="Arial"/>
-                              <w:b/>
-                              <w:bCs/>
-                              <w:color w:val="000000" w:themeColor="text1"/>
-                              <w:sz w:val="14"/>
-                              <w:szCs w:val="14"/>
-                            </w:rPr>
-                            <w:t>cargo_representante</w:t>
+                            <w:t>{cargo_representante</w:t>
                           </w:r>
                           <w:r>
                             <w:rPr>
@@ -12005,7 +10178,6 @@
                             </w:rPr>
                             <w:t>_legal</w:t>
                           </w:r>
-                          <w:proofErr w:type="spellEnd"/>
                           <w:r>
                             <w:rPr>
                               <w:rFonts w:ascii="Arial" w:hAnsi="Arial" w:cs="Arial"/>
@@ -12130,25 +10302,7 @@
               <w:sz w:val="15"/>
               <w:szCs w:val="15"/>
             </w:rPr>
-            <w:t>{</w:t>
-          </w:r>
-          <w:proofErr w:type="spellStart"/>
-          <w:r>
-            <w:rPr>
-              <w:rFonts w:cs="Calibri"/>
-              <w:sz w:val="15"/>
-              <w:szCs w:val="15"/>
-            </w:rPr>
-            <w:t>razon_social</w:t>
-          </w:r>
-          <w:proofErr w:type="spellEnd"/>
-          <w:r>
-            <w:rPr>
-              <w:rFonts w:cs="Calibri"/>
-              <w:sz w:val="15"/>
-              <w:szCs w:val="15"/>
-            </w:rPr>
-            <w:t>}</w:t>
+            <w:t>{razon_social}</w:t>
           </w:r>
         </w:p>
         <w:p>
@@ -12200,25 +10354,7 @@
               <w:sz w:val="15"/>
               <w:szCs w:val="15"/>
             </w:rPr>
-            <w:t xml:space="preserve"> {</w:t>
-          </w:r>
-          <w:proofErr w:type="spellStart"/>
-          <w:r>
-            <w:rPr>
-              <w:rFonts w:cs="Calibri"/>
-              <w:sz w:val="15"/>
-              <w:szCs w:val="15"/>
-            </w:rPr>
-            <w:t>cargo_representante_legal</w:t>
-          </w:r>
-          <w:proofErr w:type="spellEnd"/>
-          <w:r>
-            <w:rPr>
-              <w:rFonts w:cs="Calibri"/>
-              <w:sz w:val="15"/>
-              <w:szCs w:val="15"/>
-            </w:rPr>
-            <w:t>}</w:t>
+            <w:t xml:space="preserve"> {cargo_representante_legal}</w:t>
           </w:r>
         </w:p>
         <w:p>
@@ -12244,25 +10380,7 @@
               <w:sz w:val="15"/>
               <w:szCs w:val="15"/>
             </w:rPr>
-            <w:t xml:space="preserve"> {</w:t>
-          </w:r>
-          <w:proofErr w:type="spellStart"/>
-          <w:r>
-            <w:rPr>
-              <w:rFonts w:cs="Calibri"/>
-              <w:sz w:val="15"/>
-              <w:szCs w:val="15"/>
-            </w:rPr>
-            <w:t>representante_legal</w:t>
-          </w:r>
-          <w:proofErr w:type="spellEnd"/>
-          <w:r>
-            <w:rPr>
-              <w:rFonts w:cs="Calibri"/>
-              <w:sz w:val="15"/>
-              <w:szCs w:val="15"/>
-            </w:rPr>
-            <w:t>}</w:t>
+            <w:t xml:space="preserve"> {representante_legal}</w:t>
           </w:r>
         </w:p>
         <w:p>
@@ -12291,25 +10409,7 @@
               <w:sz w:val="15"/>
               <w:szCs w:val="15"/>
             </w:rPr>
-            <w:t xml:space="preserve"> {</w:t>
-          </w:r>
-          <w:proofErr w:type="spellStart"/>
-          <w:r>
-            <w:rPr>
-              <w:rFonts w:cs="Calibri"/>
-              <w:sz w:val="15"/>
-              <w:szCs w:val="15"/>
-            </w:rPr>
-            <w:t>numero_documento_representante</w:t>
-          </w:r>
-          <w:proofErr w:type="spellEnd"/>
-          <w:r>
-            <w:rPr>
-              <w:rFonts w:cs="Calibri"/>
-              <w:sz w:val="15"/>
-              <w:szCs w:val="15"/>
-            </w:rPr>
-            <w:t>}</w:t>
+            <w:t xml:space="preserve"> {numero_documento_representante}</w:t>
           </w:r>
         </w:p>
       </w:tc>
@@ -12486,25 +10586,7 @@
               <w:sz w:val="15"/>
               <w:szCs w:val="15"/>
             </w:rPr>
-            <w:t xml:space="preserve"> {</w:t>
-          </w:r>
-          <w:proofErr w:type="spellStart"/>
-          <w:r>
-            <w:rPr>
-              <w:rFonts w:cs="Calibri"/>
-              <w:sz w:val="15"/>
-              <w:szCs w:val="15"/>
-            </w:rPr>
-            <w:t>representante_legal</w:t>
-          </w:r>
-          <w:proofErr w:type="spellEnd"/>
-          <w:r>
-            <w:rPr>
-              <w:rFonts w:cs="Calibri"/>
-              <w:sz w:val="15"/>
-              <w:szCs w:val="15"/>
-            </w:rPr>
-            <w:t>}</w:t>
+            <w:t xml:space="preserve"> {representante_legal}</w:t>
           </w:r>
         </w:p>
         <w:p>
@@ -12533,25 +10615,7 @@
               <w:sz w:val="15"/>
               <w:szCs w:val="15"/>
             </w:rPr>
-            <w:t xml:space="preserve"> {</w:t>
-          </w:r>
-          <w:proofErr w:type="spellStart"/>
-          <w:r>
-            <w:rPr>
-              <w:rFonts w:cs="Calibri"/>
-              <w:sz w:val="15"/>
-              <w:szCs w:val="15"/>
-            </w:rPr>
-            <w:t>numero_documento_representante</w:t>
-          </w:r>
-          <w:proofErr w:type="spellEnd"/>
-          <w:r>
-            <w:rPr>
-              <w:rFonts w:cs="Calibri"/>
-              <w:sz w:val="15"/>
-              <w:szCs w:val="15"/>
-            </w:rPr>
-            <w:t>}</w:t>
+            <w:t xml:space="preserve"> {numero_documento_representante}</w:t>
           </w:r>
         </w:p>
         <w:p>
@@ -12580,43 +10644,7 @@
               <w:sz w:val="15"/>
               <w:szCs w:val="15"/>
             </w:rPr>
-            <w:t xml:space="preserve"> {</w:t>
-          </w:r>
-          <w:proofErr w:type="spellStart"/>
-          <w:r>
-            <w:rPr>
-              <w:rFonts w:cs="Calibri"/>
-              <w:sz w:val="15"/>
-              <w:szCs w:val="15"/>
-            </w:rPr>
-            <w:t>domicilio_</w:t>
-          </w:r>
-          <w:proofErr w:type="gramStart"/>
-          <w:r>
-            <w:rPr>
-              <w:rFonts w:cs="Calibri"/>
-              <w:sz w:val="15"/>
-              <w:szCs w:val="15"/>
-            </w:rPr>
-            <w:t>representante</w:t>
-          </w:r>
-          <w:proofErr w:type="spellEnd"/>
-          <w:r>
-            <w:rPr>
-              <w:rFonts w:cs="Calibri"/>
-              <w:sz w:val="15"/>
-              <w:szCs w:val="15"/>
-            </w:rPr>
-            <w:t>}{</w:t>
-          </w:r>
-          <w:proofErr w:type="gramEnd"/>
-          <w:r>
-            <w:rPr>
-              <w:rFonts w:cs="Calibri"/>
-              <w:sz w:val="15"/>
-              <w:szCs w:val="15"/>
-            </w:rPr>
-            <w:t>/cliente}</w:t>
+            <w:t xml:space="preserve"> {domicilio_representante}{/cliente}</w:t>
           </w:r>
         </w:p>
       </w:tc>
@@ -13096,31 +11124,7 @@
               <w:szCs w:val="16"/>
               <w:lang w:eastAsia="en-US"/>
             </w:rPr>
-            <w:t>Ref. contrato: {#</w:t>
-          </w:r>
-          <w:proofErr w:type="gramStart"/>
-          <w:r>
-            <w:rPr>
-              <w:rFonts w:cs="Calibri"/>
-              <w:b/>
-              <w:bCs/>
-              <w:sz w:val="16"/>
-              <w:szCs w:val="16"/>
-              <w:lang w:eastAsia="en-US"/>
-            </w:rPr>
-            <w:t>contrato}{</w:t>
-          </w:r>
-          <w:proofErr w:type="gramEnd"/>
-          <w:r>
-            <w:rPr>
-              <w:rFonts w:cs="Calibri"/>
-              <w:b/>
-              <w:bCs/>
-              <w:sz w:val="16"/>
-              <w:szCs w:val="16"/>
-              <w:lang w:eastAsia="en-US"/>
-            </w:rPr>
-            <w:t>codigo}{/contrato}</w:t>
+            <w:t>Ref. contrato: {#contrato}{codigo}{/contrato}</w:t>
           </w:r>
         </w:p>
         <w:p>
@@ -13151,25 +11155,7 @@
               <w:szCs w:val="16"/>
               <w:lang w:eastAsia="en-US"/>
             </w:rPr>
-            <w:t>: {#</w:t>
-          </w:r>
-          <w:proofErr w:type="gramStart"/>
-          <w:r>
-            <w:rPr>
-              <w:sz w:val="16"/>
-              <w:szCs w:val="16"/>
-              <w:lang w:eastAsia="en-US"/>
-            </w:rPr>
-            <w:t>obra}{</w:t>
-          </w:r>
-          <w:proofErr w:type="gramEnd"/>
-          <w:r>
-            <w:rPr>
-              <w:sz w:val="16"/>
-              <w:szCs w:val="16"/>
-              <w:lang w:eastAsia="en-US"/>
-            </w:rPr>
-            <w:t>direccion}{/obra}</w:t>
+            <w:t>: {#obra}{direccion}{/obra}</w:t>
           </w:r>
         </w:p>
         <w:p>
@@ -13201,25 +11187,7 @@
               <w:szCs w:val="16"/>
               <w:lang w:eastAsia="en-US"/>
             </w:rPr>
-            <w:t>{#</w:t>
-          </w:r>
-          <w:proofErr w:type="gramStart"/>
-          <w:r>
-            <w:rPr>
-              <w:sz w:val="16"/>
-              <w:szCs w:val="16"/>
-              <w:lang w:eastAsia="en-US"/>
-            </w:rPr>
-            <w:t>obra}{</w:t>
-          </w:r>
-          <w:proofErr w:type="gramEnd"/>
-          <w:r>
-            <w:rPr>
-              <w:sz w:val="16"/>
-              <w:szCs w:val="16"/>
-              <w:lang w:eastAsia="en-US"/>
-            </w:rPr>
-            <w:t>nombre}{/obra}</w:t>
+            <w:t>{#obra}{nombre}{/obra}</w:t>
           </w:r>
         </w:p>
         <w:p>
@@ -13254,27 +11222,7 @@
               <w:szCs w:val="16"/>
               <w:lang w:eastAsia="en-US"/>
             </w:rPr>
-            <w:t>{#</w:t>
-          </w:r>
-          <w:proofErr w:type="gramStart"/>
-          <w:r>
-            <w:rPr>
-              <w:rFonts w:cs="Calibri"/>
-              <w:sz w:val="16"/>
-              <w:szCs w:val="16"/>
-              <w:lang w:eastAsia="en-US"/>
-            </w:rPr>
-            <w:t>fecha}{</w:t>
-          </w:r>
-          <w:proofErr w:type="gramEnd"/>
-          <w:r>
-            <w:rPr>
-              <w:rFonts w:cs="Calibri"/>
-              <w:sz w:val="16"/>
-              <w:szCs w:val="16"/>
-              <w:lang w:eastAsia="en-US"/>
-            </w:rPr>
-            <w:t>dia}/{mes}/{a</w:t>
+            <w:t>{#fecha}{dia}/{mes}/{a</w:t>
           </w:r>
           <w:r>
             <w:rPr>
@@ -13313,29 +11261,7 @@
               <w:szCs w:val="16"/>
               <w:lang w:eastAsia="en-US"/>
             </w:rPr>
-            <w:t>Telf.: {#</w:t>
-          </w:r>
-          <w:proofErr w:type="gramStart"/>
-          <w:r>
-            <w:rPr>
-              <w:b/>
-              <w:bCs/>
-              <w:sz w:val="16"/>
-              <w:szCs w:val="16"/>
-              <w:lang w:eastAsia="en-US"/>
-            </w:rPr>
-            <w:t>comercial}{</w:t>
-          </w:r>
-          <w:proofErr w:type="gramEnd"/>
-          <w:r>
-            <w:rPr>
-              <w:b/>
-              <w:bCs/>
-              <w:sz w:val="16"/>
-              <w:szCs w:val="16"/>
-              <w:lang w:eastAsia="en-US"/>
-            </w:rPr>
-            <w:t>telefono}{/comercial}</w:t>
+            <w:t>Telf.: {#comercial}{telefono}{/comercial}</w:t>
           </w:r>
         </w:p>
         <w:p>
@@ -13369,29 +11295,7 @@
               <w:szCs w:val="16"/>
               <w:lang w:eastAsia="en-US"/>
             </w:rPr>
-            <w:t>{#</w:t>
-          </w:r>
-          <w:proofErr w:type="gramStart"/>
-          <w:r>
-            <w:rPr>
-              <w:b/>
-              <w:bCs/>
-              <w:sz w:val="16"/>
-              <w:szCs w:val="16"/>
-              <w:lang w:eastAsia="en-US"/>
-            </w:rPr>
-            <w:t>comercial}{</w:t>
-          </w:r>
-          <w:proofErr w:type="gramEnd"/>
-          <w:r>
-            <w:rPr>
-              <w:b/>
-              <w:bCs/>
-              <w:sz w:val="16"/>
-              <w:szCs w:val="16"/>
-              <w:lang w:eastAsia="en-US"/>
-            </w:rPr>
-            <w:t>nombre} {apellido}{/comercial}</w:t>
+            <w:t>{#comercial}{nombre} {apellido}{/comercial}</w:t>
           </w:r>
         </w:p>
         <w:p>
@@ -13419,29 +11323,7 @@
               <w:szCs w:val="16"/>
               <w:lang w:eastAsia="en-US"/>
             </w:rPr>
-            <w:t>{#</w:t>
-          </w:r>
-          <w:proofErr w:type="gramStart"/>
-          <w:r>
-            <w:rPr>
-              <w:b/>
-              <w:bCs/>
-              <w:sz w:val="16"/>
-              <w:szCs w:val="16"/>
-              <w:lang w:eastAsia="en-US"/>
-            </w:rPr>
-            <w:t>comercial}{</w:t>
-          </w:r>
-          <w:proofErr w:type="gramEnd"/>
-          <w:r>
-            <w:rPr>
-              <w:b/>
-              <w:bCs/>
-              <w:sz w:val="16"/>
-              <w:szCs w:val="16"/>
-              <w:lang w:eastAsia="en-US"/>
-            </w:rPr>
-            <w:t>correo}{/comercial}</w:t>
+            <w:t>{#comercial}{correo}{/comercial}</w:t>
           </w:r>
         </w:p>
       </w:tc>
@@ -13477,27 +11359,7 @@
               <w:szCs w:val="16"/>
               <w:lang w:eastAsia="en-US"/>
             </w:rPr>
-            <w:t>{#</w:t>
-          </w:r>
-          <w:proofErr w:type="gramStart"/>
-          <w:r>
-            <w:rPr>
-              <w:bCs/>
-              <w:sz w:val="16"/>
-              <w:szCs w:val="16"/>
-              <w:lang w:eastAsia="en-US"/>
-            </w:rPr>
-            <w:t>cliente}{</w:t>
-          </w:r>
-          <w:proofErr w:type="gramEnd"/>
-          <w:r>
-            <w:rPr>
-              <w:bCs/>
-              <w:sz w:val="16"/>
-              <w:szCs w:val="16"/>
-              <w:lang w:eastAsia="en-US"/>
-            </w:rPr>
-            <w:t>razon_social}{/cliente}</w:t>
+            <w:t>{#cliente}{razon_social}{/cliente}</w:t>
           </w:r>
         </w:p>
         <w:p>
@@ -13528,27 +11390,7 @@
               <w:szCs w:val="16"/>
               <w:lang w:eastAsia="en-US"/>
             </w:rPr>
-            <w:t>{#</w:t>
-          </w:r>
-          <w:proofErr w:type="gramStart"/>
-          <w:r>
-            <w:rPr>
-              <w:bCs/>
-              <w:sz w:val="16"/>
-              <w:szCs w:val="16"/>
-              <w:lang w:eastAsia="en-US"/>
-            </w:rPr>
-            <w:t>cliente}{</w:t>
-          </w:r>
-          <w:proofErr w:type="gramEnd"/>
-          <w:r>
-            <w:rPr>
-              <w:bCs/>
-              <w:sz w:val="16"/>
-              <w:szCs w:val="16"/>
-              <w:lang w:eastAsia="en-US"/>
-            </w:rPr>
-            <w:t>ruc}{/cliente}</w:t>
+            <w:t>{#cliente}{ruc}{/cliente}</w:t>
           </w:r>
         </w:p>
         <w:p>
@@ -13579,27 +11421,7 @@
               <w:szCs w:val="16"/>
               <w:lang w:eastAsia="en-US"/>
             </w:rPr>
-            <w:t>{#</w:t>
-          </w:r>
-          <w:proofErr w:type="gramStart"/>
-          <w:r>
-            <w:rPr>
-              <w:bCs/>
-              <w:sz w:val="16"/>
-              <w:szCs w:val="16"/>
-              <w:lang w:eastAsia="en-US"/>
-            </w:rPr>
-            <w:t>contacto}{</w:t>
-          </w:r>
-          <w:proofErr w:type="gramEnd"/>
-          <w:r>
-            <w:rPr>
-              <w:bCs/>
-              <w:sz w:val="16"/>
-              <w:szCs w:val="16"/>
-              <w:lang w:eastAsia="en-US"/>
-            </w:rPr>
-            <w:t>nombre} {apellido}{/contacto}</w:t>
+            <w:t>{#contacto}{nombre} {apellido}{/contacto}</w:t>
           </w:r>
         </w:p>
         <w:p>
@@ -13630,27 +11452,7 @@
               <w:szCs w:val="16"/>
               <w:lang w:eastAsia="en-US"/>
             </w:rPr>
-            <w:t>{#</w:t>
-          </w:r>
-          <w:proofErr w:type="gramStart"/>
-          <w:r>
-            <w:rPr>
-              <w:bCs/>
-              <w:sz w:val="16"/>
-              <w:szCs w:val="16"/>
-              <w:lang w:eastAsia="en-US"/>
-            </w:rPr>
-            <w:t>cliente}{</w:t>
-          </w:r>
-          <w:proofErr w:type="gramEnd"/>
-          <w:r>
-            <w:rPr>
-              <w:bCs/>
-              <w:sz w:val="16"/>
-              <w:szCs w:val="16"/>
-              <w:lang w:eastAsia="en-US"/>
-            </w:rPr>
-            <w:t>domicilio_fiscal}{/cliente}</w:t>
+            <w:t>{#cliente}{domicilio_fiscal}{/cliente}</w:t>
           </w:r>
         </w:p>
         <w:p>
@@ -13681,27 +11483,7 @@
               <w:sz w:val="16"/>
               <w:szCs w:val="16"/>
             </w:rPr>
-            <w:t xml:space="preserve"> {#</w:t>
-          </w:r>
-          <w:proofErr w:type="gramStart"/>
-          <w:r>
-            <w:rPr>
-              <w:rFonts w:cs="Calibri"/>
-              <w:bCs/>
-              <w:sz w:val="16"/>
-              <w:szCs w:val="16"/>
-            </w:rPr>
-            <w:t>contacto}{</w:t>
-          </w:r>
-          <w:proofErr w:type="gramEnd"/>
-          <w:r>
-            <w:rPr>
-              <w:rFonts w:cs="Calibri"/>
-              <w:bCs/>
-              <w:sz w:val="16"/>
-              <w:szCs w:val="16"/>
-            </w:rPr>
-            <w:t>correo}{/contacto}</w:t>
+            <w:t xml:space="preserve"> {#contacto}{correo}{/contacto}</w:t>
           </w:r>
         </w:p>
         <w:p>
@@ -13852,7 +11634,7 @@
         <v:path o:extrusionok="f" gradientshapeok="t" o:connecttype="rect"/>
         <o:lock v:ext="edit" aspectratio="t"/>
       </v:shapetype>
-      <v:shape id="_x0000_i1038" type="#_x0000_t75" style="width:295.8pt;height:9in;visibility:visible;mso-wrap-style:square" o:bullet="t">
+      <v:shape id="_x0000_i1032" type="#_x0000_t75" style="width:295.5pt;height:9in;visibility:visible;mso-wrap-style:square" o:bullet="t">
         <v:imagedata r:id="rId1" o:title=""/>
       </v:shape>
     </w:pict>

</xml_diff>